<commit_message>
updated conclusioni in Bike Sharing Repost.docx
</commit_message>
<xml_diff>
--- a/Bike Sharing Report.docx
+++ b/Bike Sharing Report.docx
@@ -9,12 +9,14 @@
         <w:rPr>
           <w:sz w:val="44"/>
           <w:szCs w:val="44"/>
+          <w:lang w:val="en-GB"/>
         </w:rPr>
       </w:pPr>
       <w:r>
         <w:rPr>
           <w:sz w:val="44"/>
           <w:szCs w:val="44"/>
+          <w:lang w:val="en-GB"/>
         </w:rPr>
         <w:t>Bike Sharing</w:t>
       </w:r>
@@ -26,17 +28,43 @@
         <w:rPr>
           <w:sz w:val="40"/>
           <w:szCs w:val="40"/>
+          <w:lang w:val="en-GB"/>
         </w:rPr>
       </w:pPr>
       <w:r>
         <w:rPr>
           <w:sz w:val="40"/>
           <w:szCs w:val="40"/>
-        </w:rPr>
-        <w:t>Report Fondamenti di Machine Learning</w:t>
+          <w:lang w:val="en-GB"/>
+        </w:rPr>
+        <w:t xml:space="preserve">Report </w:t>
+      </w:r>
+      <w:proofErr w:type="spellStart"/>
+      <w:r>
+        <w:rPr>
+          <w:sz w:val="40"/>
+          <w:szCs w:val="40"/>
+          <w:lang w:val="en-GB"/>
+        </w:rPr>
+        <w:t>Fondamenti</w:t>
+      </w:r>
+      <w:proofErr w:type="spellEnd"/>
+      <w:r>
+        <w:rPr>
+          <w:sz w:val="40"/>
+          <w:szCs w:val="40"/>
+          <w:lang w:val="en-GB"/>
+        </w:rPr>
+        <w:t xml:space="preserve"> di Machine Learning</w:t>
       </w:r>
     </w:p>
-    <w:p/>
+    <w:p>
+      <w:pPr>
+        <w:rPr>
+          <w:lang w:val="en-GB"/>
+        </w:rPr>
+      </w:pPr>
+    </w:p>
     <w:p>
       <w:pPr>
         <w:jc w:val="center"/>
@@ -354,14 +382,8 @@
     <w:p>
       <w:pPr>
         <w:pStyle w:val="Titolo1"/>
-        <w:rPr>
-          <w:lang w:val="en-GB"/>
-        </w:rPr>
-      </w:pPr>
-      <w:r>
-        <w:rPr>
-          <w:lang w:val="en-GB"/>
-        </w:rPr>
+      </w:pPr>
+      <w:r>
         <w:t>1 – EDA: EXPLORATORY DATA ANALYSIS</w:t>
       </w:r>
     </w:p>
@@ -721,6 +743,7 @@
       </w:pPr>
       <w:r>
         <w:rPr>
+          <w:noProof/>
           <w:sz w:val="24"/>
           <w:szCs w:val="24"/>
         </w:rPr>
@@ -943,23 +966,7 @@
           <w:sz w:val="24"/>
           <w:szCs w:val="24"/>
         </w:rPr>
-        <w:t>’ e ‘</w:t>
-      </w:r>
-      <w:proofErr w:type="spellStart"/>
-      <w:r>
-        <w:rPr>
-          <w:sz w:val="24"/>
-          <w:szCs w:val="24"/>
-        </w:rPr>
-        <w:t>atemp</w:t>
-      </w:r>
-      <w:proofErr w:type="spellEnd"/>
-      <w:r>
-        <w:rPr>
-          <w:sz w:val="24"/>
-          <w:szCs w:val="24"/>
-        </w:rPr>
-        <w:t>’.</w:t>
+        <w:t>’ e ‘atemp’.</w:t>
       </w:r>
     </w:p>
     <w:p>
@@ -971,11 +978,12 @@
       </w:pPr>
       <w:r>
         <w:rPr>
+          <w:noProof/>
           <w:sz w:val="24"/>
           <w:szCs w:val="24"/>
         </w:rPr>
         <w:drawing>
-          <wp:anchor distT="0" distB="0" distL="114300" distR="114300" simplePos="0" relativeHeight="251659264" behindDoc="1" locked="0" layoutInCell="1" allowOverlap="1" wp14:anchorId="210148EC" wp14:editId="49FEC4A0">
+          <wp:anchor distT="0" distB="0" distL="114300" distR="114300" simplePos="0" relativeHeight="251659264" behindDoc="1" locked="0" layoutInCell="1" allowOverlap="1" wp14:anchorId="210148EC" wp14:editId="7683A6F3">
             <wp:simplePos x="0" y="0"/>
             <wp:positionH relativeFrom="margin">
               <wp:posOffset>457200</wp:posOffset>
@@ -2855,6 +2863,7 @@
       </w:pPr>
       <w:r>
         <w:rPr>
+          <w:noProof/>
           <w:sz w:val="24"/>
           <w:szCs w:val="24"/>
         </w:rPr>
@@ -3483,6 +3492,7 @@
       </w:pPr>
       <w:r>
         <w:rPr>
+          <w:noProof/>
           <w:sz w:val="24"/>
           <w:szCs w:val="24"/>
         </w:rPr>
@@ -3787,6 +3797,7 @@
       </w:pPr>
       <w:r>
         <w:rPr>
+          <w:noProof/>
           <w:sz w:val="24"/>
           <w:szCs w:val="24"/>
         </w:rPr>
@@ -4249,6 +4260,7 @@
       </w:pPr>
       <w:r>
         <w:rPr>
+          <w:noProof/>
           <w:sz w:val="24"/>
           <w:szCs w:val="24"/>
         </w:rPr>
@@ -4874,11 +4886,12 @@
       </w:pPr>
       <w:r>
         <w:rPr>
+          <w:noProof/>
           <w:sz w:val="24"/>
           <w:szCs w:val="24"/>
         </w:rPr>
         <w:drawing>
-          <wp:anchor distT="0" distB="0" distL="114300" distR="114300" simplePos="0" relativeHeight="251664384" behindDoc="1" locked="0" layoutInCell="1" allowOverlap="1" wp14:anchorId="61B08A5F" wp14:editId="328FCCD6">
+          <wp:anchor distT="0" distB="0" distL="114300" distR="114300" simplePos="0" relativeHeight="251664384" behindDoc="1" locked="0" layoutInCell="1" allowOverlap="1" wp14:anchorId="61B08A5F" wp14:editId="0077299A">
             <wp:simplePos x="0" y="0"/>
             <wp:positionH relativeFrom="margin">
               <wp:align>center</wp:align>
@@ -4932,6 +4945,1511 @@
             </wp14:sizeRelV>
           </wp:anchor>
         </w:drawing>
+      </w:r>
+      <w:r>
+        <w:rPr>
+          <w:sz w:val="24"/>
+          <w:szCs w:val="24"/>
+        </w:rPr>
+        <w:tab/>
+      </w:r>
+      <w:r>
+        <w:rPr>
+          <w:sz w:val="24"/>
+          <w:szCs w:val="24"/>
+        </w:rPr>
+        <w:tab/>
+      </w:r>
+      <w:r>
+        <w:rPr>
+          <w:sz w:val="24"/>
+          <w:szCs w:val="24"/>
+        </w:rPr>
+        <w:tab/>
+      </w:r>
+      <w:r>
+        <w:rPr>
+          <w:sz w:val="24"/>
+          <w:szCs w:val="24"/>
+        </w:rPr>
+        <w:tab/>
+      </w:r>
+      <w:r>
+        <w:rPr>
+          <w:sz w:val="24"/>
+          <w:szCs w:val="24"/>
+        </w:rPr>
+        <w:tab/>
+      </w:r>
+      <w:r>
+        <w:rPr>
+          <w:sz w:val="24"/>
+          <w:szCs w:val="24"/>
+        </w:rPr>
+        <w:tab/>
+      </w:r>
+      <w:r>
+        <w:rPr>
+          <w:sz w:val="24"/>
+          <w:szCs w:val="24"/>
+        </w:rPr>
+        <w:tab/>
+      </w:r>
+      <w:r>
+        <w:rPr>
+          <w:sz w:val="24"/>
+          <w:szCs w:val="24"/>
+        </w:rPr>
+        <w:tab/>
+      </w:r>
+      <w:r>
+        <w:rPr>
+          <w:sz w:val="24"/>
+          <w:szCs w:val="24"/>
+        </w:rPr>
+        <w:tab/>
+      </w:r>
+      <w:r>
+        <w:rPr>
+          <w:sz w:val="24"/>
+          <w:szCs w:val="24"/>
+        </w:rPr>
+        <w:tab/>
+      </w:r>
+      <w:r>
+        <w:rPr>
+          <w:sz w:val="24"/>
+          <w:szCs w:val="24"/>
+        </w:rPr>
+        <w:tab/>
+      </w:r>
+      <w:r>
+        <w:rPr>
+          <w:sz w:val="24"/>
+          <w:szCs w:val="24"/>
+        </w:rPr>
+        <w:tab/>
+      </w:r>
+      <w:r>
+        <w:rPr>
+          <w:sz w:val="24"/>
+          <w:szCs w:val="24"/>
+        </w:rPr>
+        <w:tab/>
+      </w:r>
+      <w:r>
+        <w:rPr>
+          <w:sz w:val="24"/>
+          <w:szCs w:val="24"/>
+        </w:rPr>
+        <w:tab/>
+      </w:r>
+      <w:r>
+        <w:rPr>
+          <w:sz w:val="24"/>
+          <w:szCs w:val="24"/>
+        </w:rPr>
+        <w:tab/>
+      </w:r>
+      <w:r>
+        <w:rPr>
+          <w:sz w:val="24"/>
+          <w:szCs w:val="24"/>
+        </w:rPr>
+        <w:tab/>
+      </w:r>
+      <w:r>
+        <w:rPr>
+          <w:sz w:val="24"/>
+          <w:szCs w:val="24"/>
+        </w:rPr>
+        <w:tab/>
+      </w:r>
+      <w:r>
+        <w:rPr>
+          <w:sz w:val="24"/>
+          <w:szCs w:val="24"/>
+        </w:rPr>
+        <w:tab/>
+      </w:r>
+      <w:r>
+        <w:rPr>
+          <w:sz w:val="24"/>
+          <w:szCs w:val="24"/>
+        </w:rPr>
+        <w:tab/>
+      </w:r>
+      <w:r>
+        <w:rPr>
+          <w:sz w:val="24"/>
+          <w:szCs w:val="24"/>
+        </w:rPr>
+        <w:tab/>
+      </w:r>
+      <w:r>
+        <w:rPr>
+          <w:sz w:val="24"/>
+          <w:szCs w:val="24"/>
+        </w:rPr>
+        <w:tab/>
+      </w:r>
+      <w:r>
+        <w:rPr>
+          <w:sz w:val="24"/>
+          <w:szCs w:val="24"/>
+        </w:rPr>
+        <w:tab/>
+      </w:r>
+      <w:r>
+        <w:rPr>
+          <w:sz w:val="24"/>
+          <w:szCs w:val="24"/>
+        </w:rPr>
+        <w:tab/>
+      </w:r>
+      <w:r>
+        <w:rPr>
+          <w:sz w:val="24"/>
+          <w:szCs w:val="24"/>
+        </w:rPr>
+        <w:tab/>
+      </w:r>
+      <w:r>
+        <w:rPr>
+          <w:sz w:val="24"/>
+          <w:szCs w:val="24"/>
+        </w:rPr>
+        <w:tab/>
+      </w:r>
+      <w:r>
+        <w:rPr>
+          <w:sz w:val="24"/>
+          <w:szCs w:val="24"/>
+        </w:rPr>
+        <w:tab/>
+      </w:r>
+      <w:r>
+        <w:rPr>
+          <w:sz w:val="24"/>
+          <w:szCs w:val="24"/>
+        </w:rPr>
+        <w:tab/>
+      </w:r>
+      <w:r>
+        <w:rPr>
+          <w:sz w:val="24"/>
+          <w:szCs w:val="24"/>
+        </w:rPr>
+        <w:tab/>
+      </w:r>
+      <w:r>
+        <w:rPr>
+          <w:sz w:val="24"/>
+          <w:szCs w:val="24"/>
+        </w:rPr>
+        <w:tab/>
+      </w:r>
+      <w:r>
+        <w:rPr>
+          <w:sz w:val="24"/>
+          <w:szCs w:val="24"/>
+        </w:rPr>
+        <w:tab/>
+      </w:r>
+      <w:r>
+        <w:rPr>
+          <w:sz w:val="24"/>
+          <w:szCs w:val="24"/>
+        </w:rPr>
+        <w:tab/>
+      </w:r>
+      <w:r>
+        <w:rPr>
+          <w:sz w:val="24"/>
+          <w:szCs w:val="24"/>
+        </w:rPr>
+        <w:tab/>
+      </w:r>
+      <w:r>
+        <w:rPr>
+          <w:sz w:val="24"/>
+          <w:szCs w:val="24"/>
+        </w:rPr>
+        <w:tab/>
+      </w:r>
+      <w:r>
+        <w:rPr>
+          <w:sz w:val="24"/>
+          <w:szCs w:val="24"/>
+        </w:rPr>
+        <w:tab/>
+      </w:r>
+      <w:r>
+        <w:rPr>
+          <w:sz w:val="24"/>
+          <w:szCs w:val="24"/>
+        </w:rPr>
+        <w:tab/>
+      </w:r>
+      <w:r>
+        <w:rPr>
+          <w:sz w:val="24"/>
+          <w:szCs w:val="24"/>
+        </w:rPr>
+        <w:tab/>
+      </w:r>
+      <w:r>
+        <w:rPr>
+          <w:sz w:val="24"/>
+          <w:szCs w:val="24"/>
+        </w:rPr>
+        <w:tab/>
+      </w:r>
+      <w:r>
+        <w:rPr>
+          <w:sz w:val="24"/>
+          <w:szCs w:val="24"/>
+        </w:rPr>
+        <w:tab/>
+      </w:r>
+      <w:r>
+        <w:rPr>
+          <w:sz w:val="24"/>
+          <w:szCs w:val="24"/>
+        </w:rPr>
+        <w:tab/>
+      </w:r>
+      <w:r>
+        <w:rPr>
+          <w:sz w:val="24"/>
+          <w:szCs w:val="24"/>
+        </w:rPr>
+        <w:tab/>
+      </w:r>
+      <w:r>
+        <w:rPr>
+          <w:sz w:val="24"/>
+          <w:szCs w:val="24"/>
+        </w:rPr>
+        <w:tab/>
+      </w:r>
+      <w:r>
+        <w:rPr>
+          <w:sz w:val="24"/>
+          <w:szCs w:val="24"/>
+        </w:rPr>
+        <w:tab/>
+      </w:r>
+      <w:r>
+        <w:rPr>
+          <w:sz w:val="24"/>
+          <w:szCs w:val="24"/>
+        </w:rPr>
+        <w:tab/>
+      </w:r>
+      <w:r>
+        <w:rPr>
+          <w:sz w:val="24"/>
+          <w:szCs w:val="24"/>
+        </w:rPr>
+        <w:tab/>
+      </w:r>
+      <w:r>
+        <w:rPr>
+          <w:sz w:val="24"/>
+          <w:szCs w:val="24"/>
+        </w:rPr>
+        <w:tab/>
+      </w:r>
+      <w:r>
+        <w:rPr>
+          <w:sz w:val="24"/>
+          <w:szCs w:val="24"/>
+        </w:rPr>
+        <w:tab/>
+      </w:r>
+      <w:r>
+        <w:rPr>
+          <w:sz w:val="24"/>
+          <w:szCs w:val="24"/>
+        </w:rPr>
+        <w:tab/>
+      </w:r>
+      <w:r>
+        <w:rPr>
+          <w:sz w:val="24"/>
+          <w:szCs w:val="24"/>
+        </w:rPr>
+        <w:tab/>
+      </w:r>
+      <w:r>
+        <w:rPr>
+          <w:sz w:val="24"/>
+          <w:szCs w:val="24"/>
+        </w:rPr>
+        <w:tab/>
+      </w:r>
+      <w:r>
+        <w:rPr>
+          <w:sz w:val="24"/>
+          <w:szCs w:val="24"/>
+        </w:rPr>
+        <w:tab/>
+      </w:r>
+      <w:r>
+        <w:rPr>
+          <w:sz w:val="24"/>
+          <w:szCs w:val="24"/>
+        </w:rPr>
+        <w:tab/>
+      </w:r>
+      <w:r>
+        <w:rPr>
+          <w:sz w:val="24"/>
+          <w:szCs w:val="24"/>
+        </w:rPr>
+        <w:tab/>
+      </w:r>
+      <w:r>
+        <w:rPr>
+          <w:sz w:val="24"/>
+          <w:szCs w:val="24"/>
+        </w:rPr>
+        <w:tab/>
+      </w:r>
+      <w:r>
+        <w:rPr>
+          <w:sz w:val="24"/>
+          <w:szCs w:val="24"/>
+        </w:rPr>
+        <w:tab/>
+      </w:r>
+      <w:r>
+        <w:rPr>
+          <w:sz w:val="24"/>
+          <w:szCs w:val="24"/>
+        </w:rPr>
+        <w:tab/>
+      </w:r>
+      <w:r>
+        <w:rPr>
+          <w:sz w:val="24"/>
+          <w:szCs w:val="24"/>
+        </w:rPr>
+        <w:tab/>
+      </w:r>
+      <w:r>
+        <w:rPr>
+          <w:sz w:val="24"/>
+          <w:szCs w:val="24"/>
+        </w:rPr>
+        <w:tab/>
+      </w:r>
+      <w:r>
+        <w:rPr>
+          <w:sz w:val="24"/>
+          <w:szCs w:val="24"/>
+        </w:rPr>
+        <w:tab/>
+      </w:r>
+      <w:r>
+        <w:rPr>
+          <w:sz w:val="24"/>
+          <w:szCs w:val="24"/>
+        </w:rPr>
+        <w:tab/>
+      </w:r>
+      <w:r>
+        <w:rPr>
+          <w:sz w:val="24"/>
+          <w:szCs w:val="24"/>
+        </w:rPr>
+        <w:tab/>
+      </w:r>
+      <w:r>
+        <w:rPr>
+          <w:sz w:val="24"/>
+          <w:szCs w:val="24"/>
+        </w:rPr>
+        <w:tab/>
+      </w:r>
+      <w:r>
+        <w:rPr>
+          <w:sz w:val="24"/>
+          <w:szCs w:val="24"/>
+        </w:rPr>
+        <w:tab/>
+      </w:r>
+      <w:r>
+        <w:rPr>
+          <w:sz w:val="24"/>
+          <w:szCs w:val="24"/>
+        </w:rPr>
+        <w:tab/>
+      </w:r>
+      <w:r>
+        <w:rPr>
+          <w:sz w:val="24"/>
+          <w:szCs w:val="24"/>
+        </w:rPr>
+        <w:tab/>
+      </w:r>
+      <w:r>
+        <w:rPr>
+          <w:sz w:val="24"/>
+          <w:szCs w:val="24"/>
+        </w:rPr>
+        <w:tab/>
+      </w:r>
+      <w:r>
+        <w:rPr>
+          <w:sz w:val="24"/>
+          <w:szCs w:val="24"/>
+        </w:rPr>
+        <w:tab/>
+      </w:r>
+      <w:r>
+        <w:rPr>
+          <w:sz w:val="24"/>
+          <w:szCs w:val="24"/>
+        </w:rPr>
+        <w:tab/>
+      </w:r>
+      <w:r>
+        <w:rPr>
+          <w:sz w:val="24"/>
+          <w:szCs w:val="24"/>
+        </w:rPr>
+        <w:tab/>
+      </w:r>
+      <w:r>
+        <w:rPr>
+          <w:sz w:val="24"/>
+          <w:szCs w:val="24"/>
+        </w:rPr>
+        <w:tab/>
+      </w:r>
+      <w:r>
+        <w:rPr>
+          <w:sz w:val="24"/>
+          <w:szCs w:val="24"/>
+        </w:rPr>
+        <w:tab/>
+      </w:r>
+      <w:r>
+        <w:rPr>
+          <w:sz w:val="24"/>
+          <w:szCs w:val="24"/>
+        </w:rPr>
+        <w:tab/>
+      </w:r>
+      <w:r>
+        <w:rPr>
+          <w:sz w:val="24"/>
+          <w:szCs w:val="24"/>
+        </w:rPr>
+        <w:tab/>
+      </w:r>
+      <w:r>
+        <w:rPr>
+          <w:sz w:val="24"/>
+          <w:szCs w:val="24"/>
+        </w:rPr>
+        <w:tab/>
+      </w:r>
+      <w:r>
+        <w:rPr>
+          <w:sz w:val="24"/>
+          <w:szCs w:val="24"/>
+        </w:rPr>
+        <w:tab/>
+      </w:r>
+      <w:r>
+        <w:rPr>
+          <w:sz w:val="24"/>
+          <w:szCs w:val="24"/>
+        </w:rPr>
+        <w:tab/>
+      </w:r>
+      <w:r>
+        <w:rPr>
+          <w:sz w:val="24"/>
+          <w:szCs w:val="24"/>
+        </w:rPr>
+        <w:tab/>
+      </w:r>
+      <w:r>
+        <w:rPr>
+          <w:sz w:val="24"/>
+          <w:szCs w:val="24"/>
+        </w:rPr>
+        <w:tab/>
+      </w:r>
+      <w:r>
+        <w:rPr>
+          <w:sz w:val="24"/>
+          <w:szCs w:val="24"/>
+        </w:rPr>
+        <w:tab/>
+      </w:r>
+      <w:r>
+        <w:rPr>
+          <w:sz w:val="24"/>
+          <w:szCs w:val="24"/>
+        </w:rPr>
+        <w:tab/>
+      </w:r>
+      <w:r>
+        <w:rPr>
+          <w:sz w:val="24"/>
+          <w:szCs w:val="24"/>
+        </w:rPr>
+        <w:tab/>
+      </w:r>
+      <w:r>
+        <w:rPr>
+          <w:sz w:val="24"/>
+          <w:szCs w:val="24"/>
+        </w:rPr>
+        <w:tab/>
+      </w:r>
+      <w:r>
+        <w:rPr>
+          <w:sz w:val="24"/>
+          <w:szCs w:val="24"/>
+        </w:rPr>
+        <w:tab/>
+      </w:r>
+      <w:r>
+        <w:rPr>
+          <w:sz w:val="24"/>
+          <w:szCs w:val="24"/>
+        </w:rPr>
+        <w:tab/>
+      </w:r>
+      <w:r>
+        <w:rPr>
+          <w:sz w:val="24"/>
+          <w:szCs w:val="24"/>
+        </w:rPr>
+        <w:tab/>
+      </w:r>
+      <w:r>
+        <w:rPr>
+          <w:sz w:val="24"/>
+          <w:szCs w:val="24"/>
+        </w:rPr>
+        <w:tab/>
+      </w:r>
+      <w:r>
+        <w:rPr>
+          <w:sz w:val="24"/>
+          <w:szCs w:val="24"/>
+        </w:rPr>
+        <w:tab/>
+      </w:r>
+      <w:r>
+        <w:rPr>
+          <w:sz w:val="24"/>
+          <w:szCs w:val="24"/>
+        </w:rPr>
+        <w:tab/>
+      </w:r>
+      <w:r>
+        <w:rPr>
+          <w:sz w:val="24"/>
+          <w:szCs w:val="24"/>
+        </w:rPr>
+        <w:tab/>
+      </w:r>
+      <w:r>
+        <w:rPr>
+          <w:sz w:val="24"/>
+          <w:szCs w:val="24"/>
+        </w:rPr>
+        <w:tab/>
+      </w:r>
+      <w:r>
+        <w:rPr>
+          <w:sz w:val="24"/>
+          <w:szCs w:val="24"/>
+        </w:rPr>
+        <w:tab/>
+      </w:r>
+      <w:r>
+        <w:rPr>
+          <w:sz w:val="24"/>
+          <w:szCs w:val="24"/>
+        </w:rPr>
+        <w:tab/>
+      </w:r>
+      <w:r>
+        <w:rPr>
+          <w:sz w:val="24"/>
+          <w:szCs w:val="24"/>
+        </w:rPr>
+        <w:tab/>
+      </w:r>
+      <w:r>
+        <w:rPr>
+          <w:sz w:val="24"/>
+          <w:szCs w:val="24"/>
+        </w:rPr>
+        <w:tab/>
+      </w:r>
+      <w:r>
+        <w:rPr>
+          <w:sz w:val="24"/>
+          <w:szCs w:val="24"/>
+        </w:rPr>
+        <w:tab/>
+      </w:r>
+      <w:r>
+        <w:rPr>
+          <w:sz w:val="24"/>
+          <w:szCs w:val="24"/>
+        </w:rPr>
+        <w:tab/>
+      </w:r>
+      <w:r>
+        <w:rPr>
+          <w:sz w:val="24"/>
+          <w:szCs w:val="24"/>
+        </w:rPr>
+        <w:tab/>
+      </w:r>
+      <w:r>
+        <w:rPr>
+          <w:sz w:val="24"/>
+          <w:szCs w:val="24"/>
+        </w:rPr>
+        <w:tab/>
+      </w:r>
+      <w:r>
+        <w:rPr>
+          <w:sz w:val="24"/>
+          <w:szCs w:val="24"/>
+        </w:rPr>
+        <w:tab/>
+      </w:r>
+      <w:r>
+        <w:rPr>
+          <w:sz w:val="24"/>
+          <w:szCs w:val="24"/>
+        </w:rPr>
+        <w:tab/>
+      </w:r>
+      <w:r>
+        <w:rPr>
+          <w:sz w:val="24"/>
+          <w:szCs w:val="24"/>
+        </w:rPr>
+        <w:tab/>
+      </w:r>
+      <w:r>
+        <w:rPr>
+          <w:sz w:val="24"/>
+          <w:szCs w:val="24"/>
+        </w:rPr>
+        <w:tab/>
+      </w:r>
+      <w:r>
+        <w:rPr>
+          <w:sz w:val="24"/>
+          <w:szCs w:val="24"/>
+        </w:rPr>
+        <w:tab/>
+      </w:r>
+      <w:r>
+        <w:rPr>
+          <w:sz w:val="24"/>
+          <w:szCs w:val="24"/>
+        </w:rPr>
+        <w:tab/>
+      </w:r>
+      <w:r>
+        <w:rPr>
+          <w:sz w:val="24"/>
+          <w:szCs w:val="24"/>
+        </w:rPr>
+        <w:tab/>
+      </w:r>
+      <w:r>
+        <w:rPr>
+          <w:sz w:val="24"/>
+          <w:szCs w:val="24"/>
+        </w:rPr>
+        <w:tab/>
+      </w:r>
+      <w:r>
+        <w:rPr>
+          <w:sz w:val="24"/>
+          <w:szCs w:val="24"/>
+        </w:rPr>
+        <w:tab/>
+      </w:r>
+      <w:r>
+        <w:rPr>
+          <w:sz w:val="24"/>
+          <w:szCs w:val="24"/>
+        </w:rPr>
+        <w:tab/>
+      </w:r>
+      <w:r>
+        <w:rPr>
+          <w:sz w:val="24"/>
+          <w:szCs w:val="24"/>
+        </w:rPr>
+        <w:tab/>
+      </w:r>
+      <w:r>
+        <w:rPr>
+          <w:sz w:val="24"/>
+          <w:szCs w:val="24"/>
+        </w:rPr>
+        <w:tab/>
+      </w:r>
+      <w:r>
+        <w:rPr>
+          <w:sz w:val="24"/>
+          <w:szCs w:val="24"/>
+        </w:rPr>
+        <w:tab/>
+      </w:r>
+      <w:r>
+        <w:rPr>
+          <w:sz w:val="24"/>
+          <w:szCs w:val="24"/>
+        </w:rPr>
+        <w:tab/>
+      </w:r>
+      <w:r>
+        <w:rPr>
+          <w:sz w:val="24"/>
+          <w:szCs w:val="24"/>
+        </w:rPr>
+        <w:tab/>
+      </w:r>
+      <w:r>
+        <w:rPr>
+          <w:sz w:val="24"/>
+          <w:szCs w:val="24"/>
+        </w:rPr>
+        <w:tab/>
+      </w:r>
+      <w:r>
+        <w:rPr>
+          <w:sz w:val="24"/>
+          <w:szCs w:val="24"/>
+        </w:rPr>
+        <w:tab/>
+      </w:r>
+      <w:r>
+        <w:rPr>
+          <w:sz w:val="24"/>
+          <w:szCs w:val="24"/>
+        </w:rPr>
+        <w:tab/>
+      </w:r>
+      <w:r>
+        <w:rPr>
+          <w:sz w:val="24"/>
+          <w:szCs w:val="24"/>
+        </w:rPr>
+        <w:tab/>
+      </w:r>
+      <w:r>
+        <w:rPr>
+          <w:sz w:val="24"/>
+          <w:szCs w:val="24"/>
+        </w:rPr>
+        <w:tab/>
+      </w:r>
+      <w:r>
+        <w:rPr>
+          <w:sz w:val="24"/>
+          <w:szCs w:val="24"/>
+        </w:rPr>
+        <w:tab/>
+      </w:r>
+      <w:r>
+        <w:rPr>
+          <w:sz w:val="24"/>
+          <w:szCs w:val="24"/>
+        </w:rPr>
+        <w:tab/>
+      </w:r>
+      <w:r>
+        <w:rPr>
+          <w:sz w:val="24"/>
+          <w:szCs w:val="24"/>
+        </w:rPr>
+        <w:tab/>
+      </w:r>
+      <w:r>
+        <w:rPr>
+          <w:sz w:val="24"/>
+          <w:szCs w:val="24"/>
+        </w:rPr>
+        <w:tab/>
+      </w:r>
+      <w:r>
+        <w:rPr>
+          <w:sz w:val="24"/>
+          <w:szCs w:val="24"/>
+        </w:rPr>
+        <w:tab/>
+      </w:r>
+      <w:r>
+        <w:rPr>
+          <w:sz w:val="24"/>
+          <w:szCs w:val="24"/>
+        </w:rPr>
+        <w:tab/>
+      </w:r>
+      <w:r>
+        <w:rPr>
+          <w:sz w:val="24"/>
+          <w:szCs w:val="24"/>
+        </w:rPr>
+        <w:tab/>
+      </w:r>
+      <w:r>
+        <w:rPr>
+          <w:sz w:val="24"/>
+          <w:szCs w:val="24"/>
+        </w:rPr>
+        <w:tab/>
+      </w:r>
+      <w:r>
+        <w:rPr>
+          <w:sz w:val="24"/>
+          <w:szCs w:val="24"/>
+        </w:rPr>
+        <w:tab/>
+      </w:r>
+      <w:r>
+        <w:rPr>
+          <w:sz w:val="24"/>
+          <w:szCs w:val="24"/>
+        </w:rPr>
+        <w:tab/>
+      </w:r>
+      <w:r>
+        <w:rPr>
+          <w:sz w:val="24"/>
+          <w:szCs w:val="24"/>
+        </w:rPr>
+        <w:tab/>
+      </w:r>
+      <w:r>
+        <w:rPr>
+          <w:sz w:val="24"/>
+          <w:szCs w:val="24"/>
+        </w:rPr>
+        <w:tab/>
+      </w:r>
+      <w:r>
+        <w:rPr>
+          <w:sz w:val="24"/>
+          <w:szCs w:val="24"/>
+        </w:rPr>
+        <w:tab/>
+      </w:r>
+      <w:r>
+        <w:rPr>
+          <w:sz w:val="24"/>
+          <w:szCs w:val="24"/>
+        </w:rPr>
+        <w:tab/>
+      </w:r>
+      <w:r>
+        <w:rPr>
+          <w:sz w:val="24"/>
+          <w:szCs w:val="24"/>
+        </w:rPr>
+        <w:tab/>
+      </w:r>
+      <w:r>
+        <w:rPr>
+          <w:sz w:val="24"/>
+          <w:szCs w:val="24"/>
+        </w:rPr>
+        <w:tab/>
+      </w:r>
+      <w:r>
+        <w:rPr>
+          <w:sz w:val="24"/>
+          <w:szCs w:val="24"/>
+        </w:rPr>
+        <w:tab/>
+      </w:r>
+      <w:r>
+        <w:rPr>
+          <w:sz w:val="24"/>
+          <w:szCs w:val="24"/>
+        </w:rPr>
+        <w:tab/>
+      </w:r>
+      <w:r>
+        <w:rPr>
+          <w:sz w:val="24"/>
+          <w:szCs w:val="24"/>
+        </w:rPr>
+        <w:tab/>
+      </w:r>
+      <w:r>
+        <w:rPr>
+          <w:sz w:val="24"/>
+          <w:szCs w:val="24"/>
+        </w:rPr>
+        <w:tab/>
+      </w:r>
+      <w:r>
+        <w:rPr>
+          <w:sz w:val="24"/>
+          <w:szCs w:val="24"/>
+        </w:rPr>
+        <w:tab/>
+      </w:r>
+      <w:r>
+        <w:rPr>
+          <w:sz w:val="24"/>
+          <w:szCs w:val="24"/>
+        </w:rPr>
+        <w:tab/>
+      </w:r>
+      <w:r>
+        <w:rPr>
+          <w:sz w:val="24"/>
+          <w:szCs w:val="24"/>
+        </w:rPr>
+        <w:tab/>
+      </w:r>
+      <w:r>
+        <w:rPr>
+          <w:sz w:val="24"/>
+          <w:szCs w:val="24"/>
+        </w:rPr>
+        <w:tab/>
+      </w:r>
+      <w:r>
+        <w:rPr>
+          <w:sz w:val="24"/>
+          <w:szCs w:val="24"/>
+        </w:rPr>
+        <w:tab/>
+      </w:r>
+      <w:r>
+        <w:rPr>
+          <w:sz w:val="24"/>
+          <w:szCs w:val="24"/>
+        </w:rPr>
+        <w:tab/>
+      </w:r>
+      <w:r>
+        <w:rPr>
+          <w:sz w:val="24"/>
+          <w:szCs w:val="24"/>
+        </w:rPr>
+        <w:tab/>
+      </w:r>
+      <w:r>
+        <w:rPr>
+          <w:sz w:val="24"/>
+          <w:szCs w:val="24"/>
+        </w:rPr>
+        <w:tab/>
+      </w:r>
+      <w:r>
+        <w:rPr>
+          <w:sz w:val="24"/>
+          <w:szCs w:val="24"/>
+        </w:rPr>
+        <w:tab/>
+      </w:r>
+      <w:r>
+        <w:rPr>
+          <w:sz w:val="24"/>
+          <w:szCs w:val="24"/>
+        </w:rPr>
+        <w:tab/>
+      </w:r>
+      <w:r>
+        <w:rPr>
+          <w:sz w:val="24"/>
+          <w:szCs w:val="24"/>
+        </w:rPr>
+        <w:tab/>
+      </w:r>
+      <w:r>
+        <w:rPr>
+          <w:sz w:val="24"/>
+          <w:szCs w:val="24"/>
+        </w:rPr>
+        <w:tab/>
+      </w:r>
+      <w:r>
+        <w:rPr>
+          <w:sz w:val="24"/>
+          <w:szCs w:val="24"/>
+        </w:rPr>
+        <w:tab/>
+      </w:r>
+      <w:r>
+        <w:rPr>
+          <w:sz w:val="24"/>
+          <w:szCs w:val="24"/>
+        </w:rPr>
+        <w:tab/>
+      </w:r>
+      <w:r>
+        <w:rPr>
+          <w:sz w:val="24"/>
+          <w:szCs w:val="24"/>
+        </w:rPr>
+        <w:tab/>
+      </w:r>
+      <w:r>
+        <w:rPr>
+          <w:sz w:val="24"/>
+          <w:szCs w:val="24"/>
+        </w:rPr>
+        <w:tab/>
+      </w:r>
+      <w:r>
+        <w:rPr>
+          <w:sz w:val="24"/>
+          <w:szCs w:val="24"/>
+        </w:rPr>
+        <w:tab/>
+      </w:r>
+      <w:r>
+        <w:rPr>
+          <w:sz w:val="24"/>
+          <w:szCs w:val="24"/>
+        </w:rPr>
+        <w:tab/>
+      </w:r>
+      <w:r>
+        <w:rPr>
+          <w:sz w:val="24"/>
+          <w:szCs w:val="24"/>
+        </w:rPr>
+        <w:tab/>
+      </w:r>
+      <w:r>
+        <w:rPr>
+          <w:sz w:val="24"/>
+          <w:szCs w:val="24"/>
+        </w:rPr>
+        <w:tab/>
+      </w:r>
+      <w:r>
+        <w:rPr>
+          <w:sz w:val="24"/>
+          <w:szCs w:val="24"/>
+        </w:rPr>
+        <w:tab/>
+      </w:r>
+      <w:r>
+        <w:rPr>
+          <w:sz w:val="24"/>
+          <w:szCs w:val="24"/>
+        </w:rPr>
+        <w:tab/>
+      </w:r>
+      <w:r>
+        <w:rPr>
+          <w:sz w:val="24"/>
+          <w:szCs w:val="24"/>
+        </w:rPr>
+        <w:tab/>
+      </w:r>
+      <w:r>
+        <w:rPr>
+          <w:sz w:val="24"/>
+          <w:szCs w:val="24"/>
+        </w:rPr>
+        <w:tab/>
+      </w:r>
+      <w:r>
+        <w:rPr>
+          <w:sz w:val="24"/>
+          <w:szCs w:val="24"/>
+        </w:rPr>
+        <w:tab/>
+      </w:r>
+      <w:r>
+        <w:rPr>
+          <w:sz w:val="24"/>
+          <w:szCs w:val="24"/>
+        </w:rPr>
+        <w:tab/>
+      </w:r>
+      <w:r>
+        <w:rPr>
+          <w:sz w:val="24"/>
+          <w:szCs w:val="24"/>
+        </w:rPr>
+        <w:tab/>
+      </w:r>
+      <w:r>
+        <w:rPr>
+          <w:sz w:val="24"/>
+          <w:szCs w:val="24"/>
+        </w:rPr>
+        <w:tab/>
+      </w:r>
+      <w:r>
+        <w:rPr>
+          <w:sz w:val="24"/>
+          <w:szCs w:val="24"/>
+        </w:rPr>
+        <w:tab/>
+      </w:r>
+      <w:r>
+        <w:rPr>
+          <w:sz w:val="24"/>
+          <w:szCs w:val="24"/>
+        </w:rPr>
+        <w:tab/>
+      </w:r>
+      <w:r>
+        <w:rPr>
+          <w:sz w:val="24"/>
+          <w:szCs w:val="24"/>
+        </w:rPr>
+        <w:tab/>
+      </w:r>
+      <w:r>
+        <w:rPr>
+          <w:sz w:val="24"/>
+          <w:szCs w:val="24"/>
+        </w:rPr>
+        <w:tab/>
+      </w:r>
+      <w:r>
+        <w:rPr>
+          <w:sz w:val="24"/>
+          <w:szCs w:val="24"/>
+        </w:rPr>
+        <w:tab/>
+      </w:r>
+      <w:r>
+        <w:rPr>
+          <w:sz w:val="24"/>
+          <w:szCs w:val="24"/>
+        </w:rPr>
+        <w:tab/>
+      </w:r>
+      <w:r>
+        <w:rPr>
+          <w:sz w:val="24"/>
+          <w:szCs w:val="24"/>
+        </w:rPr>
+        <w:tab/>
+      </w:r>
+      <w:r>
+        <w:rPr>
+          <w:sz w:val="24"/>
+          <w:szCs w:val="24"/>
+        </w:rPr>
+        <w:tab/>
+      </w:r>
+      <w:r>
+        <w:rPr>
+          <w:sz w:val="24"/>
+          <w:szCs w:val="24"/>
+        </w:rPr>
+        <w:tab/>
+      </w:r>
+      <w:r>
+        <w:rPr>
+          <w:sz w:val="24"/>
+          <w:szCs w:val="24"/>
+        </w:rPr>
+        <w:tab/>
+      </w:r>
+      <w:r>
+        <w:rPr>
+          <w:sz w:val="24"/>
+          <w:szCs w:val="24"/>
+        </w:rPr>
+        <w:tab/>
+      </w:r>
+      <w:r>
+        <w:rPr>
+          <w:sz w:val="24"/>
+          <w:szCs w:val="24"/>
+        </w:rPr>
+        <w:tab/>
+      </w:r>
+      <w:r>
+        <w:rPr>
+          <w:sz w:val="24"/>
+          <w:szCs w:val="24"/>
+        </w:rPr>
+        <w:tab/>
+      </w:r>
+      <w:r>
+        <w:rPr>
+          <w:sz w:val="24"/>
+          <w:szCs w:val="24"/>
+        </w:rPr>
+        <w:tab/>
+      </w:r>
+      <w:r>
+        <w:rPr>
+          <w:sz w:val="24"/>
+          <w:szCs w:val="24"/>
+        </w:rPr>
+        <w:tab/>
+      </w:r>
+      <w:r>
+        <w:rPr>
+          <w:sz w:val="24"/>
+          <w:szCs w:val="24"/>
+        </w:rPr>
+        <w:tab/>
+      </w:r>
+      <w:r>
+        <w:rPr>
+          <w:sz w:val="24"/>
+          <w:szCs w:val="24"/>
+        </w:rPr>
+        <w:tab/>
+      </w:r>
+      <w:r>
+        <w:rPr>
+          <w:sz w:val="24"/>
+          <w:szCs w:val="24"/>
+        </w:rPr>
+        <w:tab/>
+      </w:r>
+      <w:r>
+        <w:rPr>
+          <w:sz w:val="24"/>
+          <w:szCs w:val="24"/>
+        </w:rPr>
+        <w:tab/>
+      </w:r>
+      <w:r>
+        <w:rPr>
+          <w:sz w:val="24"/>
+          <w:szCs w:val="24"/>
+        </w:rPr>
+        <w:tab/>
+      </w:r>
+      <w:r>
+        <w:rPr>
+          <w:sz w:val="24"/>
+          <w:szCs w:val="24"/>
+        </w:rPr>
+        <w:tab/>
+      </w:r>
+      <w:r>
+        <w:rPr>
+          <w:sz w:val="24"/>
+          <w:szCs w:val="24"/>
+        </w:rPr>
+        <w:tab/>
+      </w:r>
+      <w:r>
+        <w:rPr>
+          <w:sz w:val="24"/>
+          <w:szCs w:val="24"/>
+        </w:rPr>
+        <w:tab/>
+      </w:r>
+      <w:r>
+        <w:rPr>
+          <w:sz w:val="24"/>
+          <w:szCs w:val="24"/>
+        </w:rPr>
+        <w:tab/>
+      </w:r>
+      <w:r>
+        <w:rPr>
+          <w:sz w:val="24"/>
+          <w:szCs w:val="24"/>
+        </w:rPr>
+        <w:tab/>
+      </w:r>
+      <w:r>
+        <w:rPr>
+          <w:sz w:val="24"/>
+          <w:szCs w:val="24"/>
+        </w:rPr>
+        <w:tab/>
+      </w:r>
+      <w:r>
+        <w:rPr>
+          <w:sz w:val="24"/>
+          <w:szCs w:val="24"/>
+        </w:rPr>
+        <w:tab/>
+      </w:r>
+      <w:r>
+        <w:rPr>
+          <w:sz w:val="24"/>
+          <w:szCs w:val="24"/>
+        </w:rPr>
+        <w:tab/>
+      </w:r>
+      <w:r>
+        <w:rPr>
+          <w:sz w:val="24"/>
+          <w:szCs w:val="24"/>
+        </w:rPr>
+        <w:tab/>
+      </w:r>
+      <w:r>
+        <w:rPr>
+          <w:sz w:val="24"/>
+          <w:szCs w:val="24"/>
+        </w:rPr>
+        <w:tab/>
+      </w:r>
+      <w:r>
+        <w:rPr>
+          <w:sz w:val="24"/>
+          <w:szCs w:val="24"/>
+        </w:rPr>
+        <w:tab/>
+      </w:r>
+      <w:r>
+        <w:rPr>
+          <w:sz w:val="24"/>
+          <w:szCs w:val="24"/>
+        </w:rPr>
+        <w:tab/>
+      </w:r>
+      <w:r>
+        <w:rPr>
+          <w:sz w:val="24"/>
+          <w:szCs w:val="24"/>
+        </w:rPr>
+        <w:tab/>
+      </w:r>
+      <w:r>
+        <w:rPr>
+          <w:sz w:val="24"/>
+          <w:szCs w:val="24"/>
+        </w:rPr>
+        <w:tab/>
+      </w:r>
+      <w:r>
+        <w:rPr>
+          <w:sz w:val="24"/>
+          <w:szCs w:val="24"/>
+        </w:rPr>
+        <w:tab/>
+      </w:r>
+      <w:r>
+        <w:rPr>
+          <w:sz w:val="24"/>
+          <w:szCs w:val="24"/>
+        </w:rPr>
+        <w:tab/>
+      </w:r>
+      <w:r>
+        <w:rPr>
+          <w:sz w:val="24"/>
+          <w:szCs w:val="24"/>
+        </w:rPr>
+        <w:tab/>
+      </w:r>
+      <w:r>
+        <w:rPr>
+          <w:sz w:val="24"/>
+          <w:szCs w:val="24"/>
+        </w:rPr>
+        <w:tab/>
+      </w:r>
+      <w:r>
+        <w:rPr>
+          <w:sz w:val="24"/>
+          <w:szCs w:val="24"/>
+        </w:rPr>
+        <w:tab/>
+      </w:r>
+    </w:p>
+    <w:p>
+      <w:pPr>
+        <w:rPr>
+          <w:sz w:val="24"/>
+          <w:szCs w:val="24"/>
+        </w:rPr>
+      </w:pPr>
+      <w:r>
+        <w:rPr>
+          <w:sz w:val="24"/>
+          <w:szCs w:val="24"/>
+        </w:rPr>
+        <w:lastRenderedPageBreak/>
+        <w:t>Dal punto di vista pratico, i risultati ottenuti possono essere utili a chi gestisce servizi di bike-sharing. La possibilità di prevedere la domanda in anticipo permette di migliorare la distribuzione delle biciclette nelle stazioni e la soddisfazione degli utenti, supportando strategie di mobilità sostenibile nelle aree urbane.</w:t>
+      </w:r>
+    </w:p>
+    <w:p>
+      <w:pPr>
+        <w:rPr>
+          <w:sz w:val="24"/>
+          <w:szCs w:val="24"/>
+        </w:rPr>
+      </w:pPr>
+      <w:r>
+        <w:rPr>
+          <w:sz w:val="24"/>
+          <w:szCs w:val="24"/>
+        </w:rPr>
+        <w:t xml:space="preserve">Tuttavia, il modello ha delle limitazioni. Le previsioni si basano esclusivamente sulle variabili contenute nel dataset e non considerano fattori esterni come eventi cittadini o fenomeni metereologici estremi, che possono influenzare significativamente l’utilizzo delle biciclette. </w:t>
+      </w:r>
+    </w:p>
+    <w:p>
+      <w:pPr>
+        <w:rPr>
+          <w:sz w:val="24"/>
+          <w:szCs w:val="24"/>
+        </w:rPr>
+      </w:pPr>
+      <w:r>
+        <w:rPr>
+          <w:sz w:val="24"/>
+          <w:szCs w:val="24"/>
+        </w:rPr>
+        <w:t>Per sviluppi futuri, si potrebbe valutare l’integrazione di nuove feature e l’impiego di modelli più complessi come le reti neurali per apprendere meglio rappresentazioni più complesse e non lineari dei dati.</w:t>
+      </w:r>
+    </w:p>
+    <w:p>
+      <w:pPr>
+        <w:rPr>
+          <w:sz w:val="24"/>
+          <w:szCs w:val="24"/>
+        </w:rPr>
+      </w:pPr>
+      <w:r>
+        <w:rPr>
+          <w:sz w:val="24"/>
+          <w:szCs w:val="24"/>
+        </w:rPr>
+        <w:t xml:space="preserve">In sintesi, il progetto ha mostrato come l’applicazione di tecniche di Machine Learning e una fase di </w:t>
+      </w:r>
+      <w:proofErr w:type="spellStart"/>
+      <w:r>
+        <w:rPr>
+          <w:sz w:val="24"/>
+          <w:szCs w:val="24"/>
+        </w:rPr>
+        <w:t>pre</w:t>
+      </w:r>
+      <w:proofErr w:type="spellEnd"/>
+      <w:r>
+        <w:rPr>
+          <w:sz w:val="24"/>
+          <w:szCs w:val="24"/>
+        </w:rPr>
+        <w:t xml:space="preserve">-processing e selezione dei modelli consenta di ottenere risultati accurati e applicabili in contesti reali. </w:t>
       </w:r>
     </w:p>
     <w:sectPr>
@@ -7709,141 +9227,6 @@
 </file>
 
 <file path=customXml/item1.xml><?xml version="1.0" encoding="utf-8"?>
-<p:properties xmlns:p="http://schemas.microsoft.com/office/2006/metadata/properties" xmlns:xsi="http://www.w3.org/2001/XMLSchema-instance" xmlns:pc="http://schemas.microsoft.com/office/infopath/2007/PartnerControls">
-  <documentManagement>
-    <APDescription xmlns="4873beb7-5857-4685-be1f-d57550cc96cc" xsi:nil="true"/>
-    <AssetExpire xmlns="4873beb7-5857-4685-be1f-d57550cc96cc">2029-01-01T08:00:00+00:00</AssetExpire>
-    <CampaignTagsTaxHTField0 xmlns="4873beb7-5857-4685-be1f-d57550cc96cc">
-      <Terms xmlns="http://schemas.microsoft.com/office/infopath/2007/PartnerControls"/>
-    </CampaignTagsTaxHTField0>
-    <IntlLangReviewDate xmlns="4873beb7-5857-4685-be1f-d57550cc96cc" xsi:nil="true"/>
-    <TPFriendlyName xmlns="4873beb7-5857-4685-be1f-d57550cc96cc" xsi:nil="true"/>
-    <IntlLangReview xmlns="4873beb7-5857-4685-be1f-d57550cc96cc">false</IntlLangReview>
-    <LocLastLocAttemptVersionLookup xmlns="4873beb7-5857-4685-be1f-d57550cc96cc">856581</LocLastLocAttemptVersionLookup>
-    <PolicheckWords xmlns="4873beb7-5857-4685-be1f-d57550cc96cc" xsi:nil="true"/>
-    <SubmitterId xmlns="4873beb7-5857-4685-be1f-d57550cc96cc" xsi:nil="true"/>
-    <AcquiredFrom xmlns="4873beb7-5857-4685-be1f-d57550cc96cc">Internal MS</AcquiredFrom>
-    <EditorialStatus xmlns="4873beb7-5857-4685-be1f-d57550cc96cc">Complete</EditorialStatus>
-    <Markets xmlns="4873beb7-5857-4685-be1f-d57550cc96cc"/>
-    <OriginAsset xmlns="4873beb7-5857-4685-be1f-d57550cc96cc" xsi:nil="true"/>
-    <AssetStart xmlns="4873beb7-5857-4685-be1f-d57550cc96cc">2012-09-19T07:42:00+00:00</AssetStart>
-    <FriendlyTitle xmlns="4873beb7-5857-4685-be1f-d57550cc96cc" xsi:nil="true"/>
-    <MarketSpecific xmlns="4873beb7-5857-4685-be1f-d57550cc96cc">false</MarketSpecific>
-    <TPNamespace xmlns="4873beb7-5857-4685-be1f-d57550cc96cc" xsi:nil="true"/>
-    <PublishStatusLookup xmlns="4873beb7-5857-4685-be1f-d57550cc96cc">
-      <Value>1622610</Value>
-    </PublishStatusLookup>
-    <APAuthor xmlns="4873beb7-5857-4685-be1f-d57550cc96cc">
-      <UserInfo>
-        <DisplayName>REDMOND\v-aptall</DisplayName>
-        <AccountId>2566</AccountId>
-        <AccountType/>
-      </UserInfo>
-    </APAuthor>
-    <TPCommandLine xmlns="4873beb7-5857-4685-be1f-d57550cc96cc" xsi:nil="true"/>
-    <IntlLangReviewer xmlns="4873beb7-5857-4685-be1f-d57550cc96cc" xsi:nil="true"/>
-    <OpenTemplate xmlns="4873beb7-5857-4685-be1f-d57550cc96cc">true</OpenTemplate>
-    <CSXSubmissionDate xmlns="4873beb7-5857-4685-be1f-d57550cc96cc" xsi:nil="true"/>
-    <TaxCatchAll xmlns="4873beb7-5857-4685-be1f-d57550cc96cc"/>
-    <Manager xmlns="4873beb7-5857-4685-be1f-d57550cc96cc" xsi:nil="true"/>
-    <NumericId xmlns="4873beb7-5857-4685-be1f-d57550cc96cc" xsi:nil="true"/>
-    <ParentAssetId xmlns="4873beb7-5857-4685-be1f-d57550cc96cc" xsi:nil="true"/>
-    <OriginalSourceMarket xmlns="4873beb7-5857-4685-be1f-d57550cc96cc" xsi:nil="true"/>
-    <ApprovalStatus xmlns="4873beb7-5857-4685-be1f-d57550cc96cc">InProgress</ApprovalStatus>
-    <TPComponent xmlns="4873beb7-5857-4685-be1f-d57550cc96cc" xsi:nil="true"/>
-    <EditorialTags xmlns="4873beb7-5857-4685-be1f-d57550cc96cc" xsi:nil="true"/>
-    <TPExecutable xmlns="4873beb7-5857-4685-be1f-d57550cc96cc" xsi:nil="true"/>
-    <TPLaunchHelpLink xmlns="4873beb7-5857-4685-be1f-d57550cc96cc" xsi:nil="true"/>
-    <LocComments xmlns="4873beb7-5857-4685-be1f-d57550cc96cc" xsi:nil="true"/>
-    <LocRecommendedHandoff xmlns="4873beb7-5857-4685-be1f-d57550cc96cc" xsi:nil="true"/>
-    <SourceTitle xmlns="4873beb7-5857-4685-be1f-d57550cc96cc" xsi:nil="true"/>
-    <CSXUpdate xmlns="4873beb7-5857-4685-be1f-d57550cc96cc">false</CSXUpdate>
-    <IntlLocPriority xmlns="4873beb7-5857-4685-be1f-d57550cc96cc" xsi:nil="true"/>
-    <UAProjectedTotalWords xmlns="4873beb7-5857-4685-be1f-d57550cc96cc" xsi:nil="true"/>
-    <AssetType xmlns="4873beb7-5857-4685-be1f-d57550cc96cc">TP</AssetType>
-    <MachineTranslated xmlns="4873beb7-5857-4685-be1f-d57550cc96cc">false</MachineTranslated>
-    <OutputCachingOn xmlns="4873beb7-5857-4685-be1f-d57550cc96cc">false</OutputCachingOn>
-    <TemplateStatus xmlns="4873beb7-5857-4685-be1f-d57550cc96cc">Complete</TemplateStatus>
-    <IsSearchable xmlns="4873beb7-5857-4685-be1f-d57550cc96cc">true</IsSearchable>
-    <ContentItem xmlns="4873beb7-5857-4685-be1f-d57550cc96cc" xsi:nil="true"/>
-    <HandoffToMSDN xmlns="4873beb7-5857-4685-be1f-d57550cc96cc" xsi:nil="true"/>
-    <ShowIn xmlns="4873beb7-5857-4685-be1f-d57550cc96cc">Show everywhere</ShowIn>
-    <ThumbnailAssetId xmlns="4873beb7-5857-4685-be1f-d57550cc96cc" xsi:nil="true"/>
-    <UALocComments xmlns="4873beb7-5857-4685-be1f-d57550cc96cc" xsi:nil="true"/>
-    <UALocRecommendation xmlns="4873beb7-5857-4685-be1f-d57550cc96cc">Localize</UALocRecommendation>
-    <LastModifiedDateTime xmlns="4873beb7-5857-4685-be1f-d57550cc96cc" xsi:nil="true"/>
-    <LegacyData xmlns="4873beb7-5857-4685-be1f-d57550cc96cc" xsi:nil="true"/>
-    <LocManualTestRequired xmlns="4873beb7-5857-4685-be1f-d57550cc96cc">false</LocManualTestRequired>
-    <LocMarketGroupTiers2 xmlns="4873beb7-5857-4685-be1f-d57550cc96cc" xsi:nil="true"/>
-    <ClipArtFilename xmlns="4873beb7-5857-4685-be1f-d57550cc96cc" xsi:nil="true"/>
-    <TPApplication xmlns="4873beb7-5857-4685-be1f-d57550cc96cc" xsi:nil="true"/>
-    <CSXHash xmlns="4873beb7-5857-4685-be1f-d57550cc96cc" xsi:nil="true"/>
-    <DirectSourceMarket xmlns="4873beb7-5857-4685-be1f-d57550cc96cc" xsi:nil="true"/>
-    <PrimaryImageGen xmlns="4873beb7-5857-4685-be1f-d57550cc96cc">true</PrimaryImageGen>
-    <PlannedPubDate xmlns="4873beb7-5857-4685-be1f-d57550cc96cc" xsi:nil="true"/>
-    <CSXSubmissionMarket xmlns="4873beb7-5857-4685-be1f-d57550cc96cc" xsi:nil="true"/>
-    <Downloads xmlns="4873beb7-5857-4685-be1f-d57550cc96cc">0</Downloads>
-    <ArtSampleDocs xmlns="4873beb7-5857-4685-be1f-d57550cc96cc" xsi:nil="true"/>
-    <TrustLevel xmlns="4873beb7-5857-4685-be1f-d57550cc96cc">1 Microsoft Managed Content</TrustLevel>
-    <BlockPublish xmlns="4873beb7-5857-4685-be1f-d57550cc96cc">false</BlockPublish>
-    <TPLaunchHelpLinkType xmlns="4873beb7-5857-4685-be1f-d57550cc96cc">Template</TPLaunchHelpLinkType>
-    <LocalizationTagsTaxHTField0 xmlns="4873beb7-5857-4685-be1f-d57550cc96cc">
-      <Terms xmlns="http://schemas.microsoft.com/office/infopath/2007/PartnerControls"/>
-    </LocalizationTagsTaxHTField0>
-    <BusinessGroup xmlns="4873beb7-5857-4685-be1f-d57550cc96cc" xsi:nil="true"/>
-    <Providers xmlns="4873beb7-5857-4685-be1f-d57550cc96cc" xsi:nil="true"/>
-    <TemplateTemplateType xmlns="4873beb7-5857-4685-be1f-d57550cc96cc">Word Document Template</TemplateTemplateType>
-    <TimesCloned xmlns="4873beb7-5857-4685-be1f-d57550cc96cc" xsi:nil="true"/>
-    <TPAppVersion xmlns="4873beb7-5857-4685-be1f-d57550cc96cc" xsi:nil="true"/>
-    <VoteCount xmlns="4873beb7-5857-4685-be1f-d57550cc96cc" xsi:nil="true"/>
-    <AverageRating xmlns="4873beb7-5857-4685-be1f-d57550cc96cc" xsi:nil="true"/>
-    <FeatureTagsTaxHTField0 xmlns="4873beb7-5857-4685-be1f-d57550cc96cc">
-      <Terms xmlns="http://schemas.microsoft.com/office/infopath/2007/PartnerControls"/>
-    </FeatureTagsTaxHTField0>
-    <Provider xmlns="4873beb7-5857-4685-be1f-d57550cc96cc" xsi:nil="true"/>
-    <UACurrentWords xmlns="4873beb7-5857-4685-be1f-d57550cc96cc" xsi:nil="true"/>
-    <AssetId xmlns="4873beb7-5857-4685-be1f-d57550cc96cc">TP103457714</AssetId>
-    <TPClientViewer xmlns="4873beb7-5857-4685-be1f-d57550cc96cc" xsi:nil="true"/>
-    <DSATActionTaken xmlns="4873beb7-5857-4685-be1f-d57550cc96cc" xsi:nil="true"/>
-    <APEditor xmlns="4873beb7-5857-4685-be1f-d57550cc96cc">
-      <UserInfo>
-        <DisplayName/>
-        <AccountId xsi:nil="true"/>
-        <AccountType/>
-      </UserInfo>
-    </APEditor>
-    <TPInstallLocation xmlns="4873beb7-5857-4685-be1f-d57550cc96cc" xsi:nil="true"/>
-    <OOCacheId xmlns="4873beb7-5857-4685-be1f-d57550cc96cc" xsi:nil="true"/>
-    <IsDeleted xmlns="4873beb7-5857-4685-be1f-d57550cc96cc">false</IsDeleted>
-    <PublishTargets xmlns="4873beb7-5857-4685-be1f-d57550cc96cc">OfficeOnlineVNext</PublishTargets>
-    <ApprovalLog xmlns="4873beb7-5857-4685-be1f-d57550cc96cc" xsi:nil="true"/>
-    <BugNumber xmlns="4873beb7-5857-4685-be1f-d57550cc96cc" xsi:nil="true"/>
-    <CrawlForDependencies xmlns="4873beb7-5857-4685-be1f-d57550cc96cc">false</CrawlForDependencies>
-    <InternalTagsTaxHTField0 xmlns="4873beb7-5857-4685-be1f-d57550cc96cc">
-      <Terms xmlns="http://schemas.microsoft.com/office/infopath/2007/PartnerControls"/>
-    </InternalTagsTaxHTField0>
-    <LastHandOff xmlns="4873beb7-5857-4685-be1f-d57550cc96cc" xsi:nil="true"/>
-    <Milestone xmlns="4873beb7-5857-4685-be1f-d57550cc96cc" xsi:nil="true"/>
-    <OriginalRelease xmlns="4873beb7-5857-4685-be1f-d57550cc96cc">15</OriginalRelease>
-    <RecommendationsModifier xmlns="4873beb7-5857-4685-be1f-d57550cc96cc" xsi:nil="true"/>
-    <ScenarioTagsTaxHTField0 xmlns="4873beb7-5857-4685-be1f-d57550cc96cc">
-      <Terms xmlns="http://schemas.microsoft.com/office/infopath/2007/PartnerControls"/>
-    </ScenarioTagsTaxHTField0>
-    <UANotes xmlns="4873beb7-5857-4685-be1f-d57550cc96cc" xsi:nil="true"/>
-  </documentManagement>
-</p:properties>
-</file>
-
-<file path=customXml/item2.xml><?xml version="1.0" encoding="utf-8"?>
-<?mso-contentType ?>
-<FormTemplates xmlns="http://schemas.microsoft.com/sharepoint/v3/contenttype/forms">
-  <Display>DocumentLibraryForm</Display>
-  <Edit>AssetEditForm</Edit>
-  <New>DocumentLibraryForm</New>
-</FormTemplates>
-</file>
-
-<file path=customXml/item3.xml><?xml version="1.0" encoding="utf-8"?>
 <ct:contentTypeSchema xmlns:ct="http://schemas.microsoft.com/office/2006/metadata/contentType" xmlns:ma="http://schemas.microsoft.com/office/2006/metadata/properties/metaAttributes" ct:_="" ma:_="" ma:contentTypeName="TemplateFile" ma:contentTypeID="0x0101006EDDDB5EE6D98C44930B742096920B300400F5B6D36B3EF94B4E9A635CDF2A18F5B8" ma:contentTypeVersion="72" ma:contentTypeDescription="Create a new document." ma:contentTypeScope="" ma:versionID="a23e56308344d904b51738559c3d67c9">
   <xsd:schema xmlns:xsd="http://www.w3.org/2001/XMLSchema" xmlns:xs="http://www.w3.org/2001/XMLSchema" xmlns:p="http://schemas.microsoft.com/office/2006/metadata/properties" xmlns:ns2="4873beb7-5857-4685-be1f-d57550cc96cc" targetNamespace="http://schemas.microsoft.com/office/2006/metadata/properties" ma:root="true" ma:fieldsID="cd0908cc4600e77bf5da051303e00c8d" ns2:_="">
     <xsd:import namespace="4873beb7-5857-4685-be1f-d57550cc96cc"/>
@@ -8883,25 +10266,142 @@
 </ct:contentTypeSchema>
 </file>
 
-<file path=customXml/itemProps1.xml><?xml version="1.0" encoding="utf-8"?>
-<ds:datastoreItem xmlns:ds="http://schemas.openxmlformats.org/officeDocument/2006/customXml" ds:itemID="{63671810-3EF7-4C8E-BCBA-248ABE2BAB39}">
-  <ds:schemaRefs>
-    <ds:schemaRef ds:uri="http://schemas.microsoft.com/office/2006/metadata/properties"/>
-    <ds:schemaRef ds:uri="http://schemas.microsoft.com/office/infopath/2007/PartnerControls"/>
-    <ds:schemaRef ds:uri="4873beb7-5857-4685-be1f-d57550cc96cc"/>
-  </ds:schemaRefs>
-</ds:datastoreItem>
+<file path=customXml/item2.xml><?xml version="1.0" encoding="utf-8"?>
+<?mso-contentType ?>
+<FormTemplates xmlns="http://schemas.microsoft.com/sharepoint/v3/contenttype/forms">
+  <Display>DocumentLibraryForm</Display>
+  <Edit>AssetEditForm</Edit>
+  <New>DocumentLibraryForm</New>
+</FormTemplates>
 </file>
 
-<file path=customXml/itemProps2.xml><?xml version="1.0" encoding="utf-8"?>
-<ds:datastoreItem xmlns:ds="http://schemas.openxmlformats.org/officeDocument/2006/customXml" ds:itemID="{499EA1EC-B023-4266-9865-E1EDA122A8C9}">
-  <ds:schemaRefs>
-    <ds:schemaRef ds:uri="http://schemas.microsoft.com/sharepoint/v3/contenttype/forms"/>
-  </ds:schemaRefs>
-</ds:datastoreItem>
+<file path=customXml/item3.xml><?xml version="1.0" encoding="utf-8"?>
+<p:properties xmlns:p="http://schemas.microsoft.com/office/2006/metadata/properties" xmlns:xsi="http://www.w3.org/2001/XMLSchema-instance" xmlns:pc="http://schemas.microsoft.com/office/infopath/2007/PartnerControls">
+  <documentManagement>
+    <APDescription xmlns="4873beb7-5857-4685-be1f-d57550cc96cc" xsi:nil="true"/>
+    <AssetExpire xmlns="4873beb7-5857-4685-be1f-d57550cc96cc">2029-01-01T08:00:00+00:00</AssetExpire>
+    <CampaignTagsTaxHTField0 xmlns="4873beb7-5857-4685-be1f-d57550cc96cc">
+      <Terms xmlns="http://schemas.microsoft.com/office/infopath/2007/PartnerControls"/>
+    </CampaignTagsTaxHTField0>
+    <IntlLangReviewDate xmlns="4873beb7-5857-4685-be1f-d57550cc96cc" xsi:nil="true"/>
+    <TPFriendlyName xmlns="4873beb7-5857-4685-be1f-d57550cc96cc" xsi:nil="true"/>
+    <IntlLangReview xmlns="4873beb7-5857-4685-be1f-d57550cc96cc">false</IntlLangReview>
+    <LocLastLocAttemptVersionLookup xmlns="4873beb7-5857-4685-be1f-d57550cc96cc">856581</LocLastLocAttemptVersionLookup>
+    <PolicheckWords xmlns="4873beb7-5857-4685-be1f-d57550cc96cc" xsi:nil="true"/>
+    <SubmitterId xmlns="4873beb7-5857-4685-be1f-d57550cc96cc" xsi:nil="true"/>
+    <AcquiredFrom xmlns="4873beb7-5857-4685-be1f-d57550cc96cc">Internal MS</AcquiredFrom>
+    <EditorialStatus xmlns="4873beb7-5857-4685-be1f-d57550cc96cc">Complete</EditorialStatus>
+    <Markets xmlns="4873beb7-5857-4685-be1f-d57550cc96cc"/>
+    <OriginAsset xmlns="4873beb7-5857-4685-be1f-d57550cc96cc" xsi:nil="true"/>
+    <AssetStart xmlns="4873beb7-5857-4685-be1f-d57550cc96cc">2012-09-19T07:42:00+00:00</AssetStart>
+    <FriendlyTitle xmlns="4873beb7-5857-4685-be1f-d57550cc96cc" xsi:nil="true"/>
+    <MarketSpecific xmlns="4873beb7-5857-4685-be1f-d57550cc96cc">false</MarketSpecific>
+    <TPNamespace xmlns="4873beb7-5857-4685-be1f-d57550cc96cc" xsi:nil="true"/>
+    <PublishStatusLookup xmlns="4873beb7-5857-4685-be1f-d57550cc96cc">
+      <Value>1622610</Value>
+    </PublishStatusLookup>
+    <APAuthor xmlns="4873beb7-5857-4685-be1f-d57550cc96cc">
+      <UserInfo>
+        <DisplayName>REDMOND\v-aptall</DisplayName>
+        <AccountId>2566</AccountId>
+        <AccountType/>
+      </UserInfo>
+    </APAuthor>
+    <TPCommandLine xmlns="4873beb7-5857-4685-be1f-d57550cc96cc" xsi:nil="true"/>
+    <IntlLangReviewer xmlns="4873beb7-5857-4685-be1f-d57550cc96cc" xsi:nil="true"/>
+    <OpenTemplate xmlns="4873beb7-5857-4685-be1f-d57550cc96cc">true</OpenTemplate>
+    <CSXSubmissionDate xmlns="4873beb7-5857-4685-be1f-d57550cc96cc" xsi:nil="true"/>
+    <TaxCatchAll xmlns="4873beb7-5857-4685-be1f-d57550cc96cc"/>
+    <Manager xmlns="4873beb7-5857-4685-be1f-d57550cc96cc" xsi:nil="true"/>
+    <NumericId xmlns="4873beb7-5857-4685-be1f-d57550cc96cc" xsi:nil="true"/>
+    <ParentAssetId xmlns="4873beb7-5857-4685-be1f-d57550cc96cc" xsi:nil="true"/>
+    <OriginalSourceMarket xmlns="4873beb7-5857-4685-be1f-d57550cc96cc" xsi:nil="true"/>
+    <ApprovalStatus xmlns="4873beb7-5857-4685-be1f-d57550cc96cc">InProgress</ApprovalStatus>
+    <TPComponent xmlns="4873beb7-5857-4685-be1f-d57550cc96cc" xsi:nil="true"/>
+    <EditorialTags xmlns="4873beb7-5857-4685-be1f-d57550cc96cc" xsi:nil="true"/>
+    <TPExecutable xmlns="4873beb7-5857-4685-be1f-d57550cc96cc" xsi:nil="true"/>
+    <TPLaunchHelpLink xmlns="4873beb7-5857-4685-be1f-d57550cc96cc" xsi:nil="true"/>
+    <LocComments xmlns="4873beb7-5857-4685-be1f-d57550cc96cc" xsi:nil="true"/>
+    <LocRecommendedHandoff xmlns="4873beb7-5857-4685-be1f-d57550cc96cc" xsi:nil="true"/>
+    <SourceTitle xmlns="4873beb7-5857-4685-be1f-d57550cc96cc" xsi:nil="true"/>
+    <CSXUpdate xmlns="4873beb7-5857-4685-be1f-d57550cc96cc">false</CSXUpdate>
+    <IntlLocPriority xmlns="4873beb7-5857-4685-be1f-d57550cc96cc" xsi:nil="true"/>
+    <UAProjectedTotalWords xmlns="4873beb7-5857-4685-be1f-d57550cc96cc" xsi:nil="true"/>
+    <AssetType xmlns="4873beb7-5857-4685-be1f-d57550cc96cc">TP</AssetType>
+    <MachineTranslated xmlns="4873beb7-5857-4685-be1f-d57550cc96cc">false</MachineTranslated>
+    <OutputCachingOn xmlns="4873beb7-5857-4685-be1f-d57550cc96cc">false</OutputCachingOn>
+    <TemplateStatus xmlns="4873beb7-5857-4685-be1f-d57550cc96cc">Complete</TemplateStatus>
+    <IsSearchable xmlns="4873beb7-5857-4685-be1f-d57550cc96cc">true</IsSearchable>
+    <ContentItem xmlns="4873beb7-5857-4685-be1f-d57550cc96cc" xsi:nil="true"/>
+    <HandoffToMSDN xmlns="4873beb7-5857-4685-be1f-d57550cc96cc" xsi:nil="true"/>
+    <ShowIn xmlns="4873beb7-5857-4685-be1f-d57550cc96cc">Show everywhere</ShowIn>
+    <ThumbnailAssetId xmlns="4873beb7-5857-4685-be1f-d57550cc96cc" xsi:nil="true"/>
+    <UALocComments xmlns="4873beb7-5857-4685-be1f-d57550cc96cc" xsi:nil="true"/>
+    <UALocRecommendation xmlns="4873beb7-5857-4685-be1f-d57550cc96cc">Localize</UALocRecommendation>
+    <LastModifiedDateTime xmlns="4873beb7-5857-4685-be1f-d57550cc96cc" xsi:nil="true"/>
+    <LegacyData xmlns="4873beb7-5857-4685-be1f-d57550cc96cc" xsi:nil="true"/>
+    <LocManualTestRequired xmlns="4873beb7-5857-4685-be1f-d57550cc96cc">false</LocManualTestRequired>
+    <LocMarketGroupTiers2 xmlns="4873beb7-5857-4685-be1f-d57550cc96cc" xsi:nil="true"/>
+    <ClipArtFilename xmlns="4873beb7-5857-4685-be1f-d57550cc96cc" xsi:nil="true"/>
+    <TPApplication xmlns="4873beb7-5857-4685-be1f-d57550cc96cc" xsi:nil="true"/>
+    <CSXHash xmlns="4873beb7-5857-4685-be1f-d57550cc96cc" xsi:nil="true"/>
+    <DirectSourceMarket xmlns="4873beb7-5857-4685-be1f-d57550cc96cc" xsi:nil="true"/>
+    <PrimaryImageGen xmlns="4873beb7-5857-4685-be1f-d57550cc96cc">true</PrimaryImageGen>
+    <PlannedPubDate xmlns="4873beb7-5857-4685-be1f-d57550cc96cc" xsi:nil="true"/>
+    <CSXSubmissionMarket xmlns="4873beb7-5857-4685-be1f-d57550cc96cc" xsi:nil="true"/>
+    <Downloads xmlns="4873beb7-5857-4685-be1f-d57550cc96cc">0</Downloads>
+    <ArtSampleDocs xmlns="4873beb7-5857-4685-be1f-d57550cc96cc" xsi:nil="true"/>
+    <TrustLevel xmlns="4873beb7-5857-4685-be1f-d57550cc96cc">1 Microsoft Managed Content</TrustLevel>
+    <BlockPublish xmlns="4873beb7-5857-4685-be1f-d57550cc96cc">false</BlockPublish>
+    <TPLaunchHelpLinkType xmlns="4873beb7-5857-4685-be1f-d57550cc96cc">Template</TPLaunchHelpLinkType>
+    <LocalizationTagsTaxHTField0 xmlns="4873beb7-5857-4685-be1f-d57550cc96cc">
+      <Terms xmlns="http://schemas.microsoft.com/office/infopath/2007/PartnerControls"/>
+    </LocalizationTagsTaxHTField0>
+    <BusinessGroup xmlns="4873beb7-5857-4685-be1f-d57550cc96cc" xsi:nil="true"/>
+    <Providers xmlns="4873beb7-5857-4685-be1f-d57550cc96cc" xsi:nil="true"/>
+    <TemplateTemplateType xmlns="4873beb7-5857-4685-be1f-d57550cc96cc">Word Document Template</TemplateTemplateType>
+    <TimesCloned xmlns="4873beb7-5857-4685-be1f-d57550cc96cc" xsi:nil="true"/>
+    <TPAppVersion xmlns="4873beb7-5857-4685-be1f-d57550cc96cc" xsi:nil="true"/>
+    <VoteCount xmlns="4873beb7-5857-4685-be1f-d57550cc96cc" xsi:nil="true"/>
+    <AverageRating xmlns="4873beb7-5857-4685-be1f-d57550cc96cc" xsi:nil="true"/>
+    <FeatureTagsTaxHTField0 xmlns="4873beb7-5857-4685-be1f-d57550cc96cc">
+      <Terms xmlns="http://schemas.microsoft.com/office/infopath/2007/PartnerControls"/>
+    </FeatureTagsTaxHTField0>
+    <Provider xmlns="4873beb7-5857-4685-be1f-d57550cc96cc" xsi:nil="true"/>
+    <UACurrentWords xmlns="4873beb7-5857-4685-be1f-d57550cc96cc" xsi:nil="true"/>
+    <AssetId xmlns="4873beb7-5857-4685-be1f-d57550cc96cc">TP103457714</AssetId>
+    <TPClientViewer xmlns="4873beb7-5857-4685-be1f-d57550cc96cc" xsi:nil="true"/>
+    <DSATActionTaken xmlns="4873beb7-5857-4685-be1f-d57550cc96cc" xsi:nil="true"/>
+    <APEditor xmlns="4873beb7-5857-4685-be1f-d57550cc96cc">
+      <UserInfo>
+        <DisplayName/>
+        <AccountId xsi:nil="true"/>
+        <AccountType/>
+      </UserInfo>
+    </APEditor>
+    <TPInstallLocation xmlns="4873beb7-5857-4685-be1f-d57550cc96cc" xsi:nil="true"/>
+    <OOCacheId xmlns="4873beb7-5857-4685-be1f-d57550cc96cc" xsi:nil="true"/>
+    <IsDeleted xmlns="4873beb7-5857-4685-be1f-d57550cc96cc">false</IsDeleted>
+    <PublishTargets xmlns="4873beb7-5857-4685-be1f-d57550cc96cc">OfficeOnlineVNext</PublishTargets>
+    <ApprovalLog xmlns="4873beb7-5857-4685-be1f-d57550cc96cc" xsi:nil="true"/>
+    <BugNumber xmlns="4873beb7-5857-4685-be1f-d57550cc96cc" xsi:nil="true"/>
+    <CrawlForDependencies xmlns="4873beb7-5857-4685-be1f-d57550cc96cc">false</CrawlForDependencies>
+    <InternalTagsTaxHTField0 xmlns="4873beb7-5857-4685-be1f-d57550cc96cc">
+      <Terms xmlns="http://schemas.microsoft.com/office/infopath/2007/PartnerControls"/>
+    </InternalTagsTaxHTField0>
+    <LastHandOff xmlns="4873beb7-5857-4685-be1f-d57550cc96cc" xsi:nil="true"/>
+    <Milestone xmlns="4873beb7-5857-4685-be1f-d57550cc96cc" xsi:nil="true"/>
+    <OriginalRelease xmlns="4873beb7-5857-4685-be1f-d57550cc96cc">15</OriginalRelease>
+    <RecommendationsModifier xmlns="4873beb7-5857-4685-be1f-d57550cc96cc" xsi:nil="true"/>
+    <ScenarioTagsTaxHTField0 xmlns="4873beb7-5857-4685-be1f-d57550cc96cc">
+      <Terms xmlns="http://schemas.microsoft.com/office/infopath/2007/PartnerControls"/>
+    </ScenarioTagsTaxHTField0>
+    <UANotes xmlns="4873beb7-5857-4685-be1f-d57550cc96cc" xsi:nil="true"/>
+  </documentManagement>
+</p:properties>
 </file>
 
-<file path=customXml/itemProps3.xml><?xml version="1.0" encoding="utf-8"?>
+<file path=customXml/itemProps1.xml><?xml version="1.0" encoding="utf-8"?>
 <ds:datastoreItem xmlns:ds="http://schemas.openxmlformats.org/officeDocument/2006/customXml" ds:itemID="{9332E30D-EFB4-40E8-AB8F-C2E02C2E75EB}">
   <ds:schemaRefs>
     <ds:schemaRef ds:uri="http://schemas.microsoft.com/office/2006/metadata/contentType"/>
@@ -8917,4 +10417,22 @@
     <ds:schemaRef ds:uri="http://schemas.microsoft.com/internal/obd"/>
   </ds:schemaRefs>
 </ds:datastoreItem>
+</file>
+
+<file path=customXml/itemProps2.xml><?xml version="1.0" encoding="utf-8"?>
+<ds:datastoreItem xmlns:ds="http://schemas.openxmlformats.org/officeDocument/2006/customXml" ds:itemID="{499EA1EC-B023-4266-9865-E1EDA122A8C9}">
+  <ds:schemaRefs>
+    <ds:schemaRef ds:uri="http://schemas.microsoft.com/sharepoint/v3/contenttype/forms"/>
+  </ds:schemaRefs>
+</ds:datastoreItem>
+</file>
+
+<file path=customXml/itemProps3.xml><?xml version="1.0" encoding="utf-8"?>
+<ds:datastoreItem xmlns:ds="http://schemas.openxmlformats.org/officeDocument/2006/customXml" ds:itemID="{63671810-3EF7-4C8E-BCBA-248ABE2BAB39}">
+  <ds:schemaRefs>
+    <ds:schemaRef ds:uri="http://schemas.microsoft.com/office/2006/metadata/properties"/>
+    <ds:schemaRef ds:uri="http://schemas.microsoft.com/office/infopath/2007/PartnerControls"/>
+    <ds:schemaRef ds:uri="4873beb7-5857-4685-be1f-d57550cc96cc"/>
+  </ds:schemaRefs>
+</ds:datastoreItem>
 </file>
</xml_diff>

<commit_message>
updated Bike Sharing Report.docx
</commit_message>
<xml_diff>
--- a/Bike Sharing Report.docx
+++ b/Bike Sharing Report.docx
@@ -983,7 +983,7 @@
           <w:szCs w:val="24"/>
         </w:rPr>
         <w:drawing>
-          <wp:anchor distT="0" distB="0" distL="114300" distR="114300" simplePos="0" relativeHeight="251659264" behindDoc="1" locked="0" layoutInCell="1" allowOverlap="1" wp14:anchorId="210148EC" wp14:editId="7683A6F3">
+          <wp:anchor distT="0" distB="0" distL="114300" distR="114300" simplePos="0" relativeHeight="251659264" behindDoc="1" locked="0" layoutInCell="1" allowOverlap="1" wp14:anchorId="210148EC" wp14:editId="2FFBDBB3">
             <wp:simplePos x="0" y="0"/>
             <wp:positionH relativeFrom="margin">
               <wp:posOffset>457200</wp:posOffset>
@@ -4771,6 +4771,43 @@
         </w:rPr>
         <w:t xml:space="preserve">Questo risultato, insieme ai valori bassi di MSE e RMSE, dimostra una performance elevata e un’ottima accuratezza predittiva. </w:t>
       </w:r>
+      <w:r>
+        <w:rPr>
+          <w:sz w:val="24"/>
+          <w:szCs w:val="24"/>
+        </w:rPr>
+        <w:t xml:space="preserve">Inoltre, </w:t>
+      </w:r>
+      <w:r>
+        <w:rPr>
+          <w:sz w:val="24"/>
+          <w:szCs w:val="24"/>
+        </w:rPr>
+        <w:t>l’RMSE molto simile sia in fase di training che in fase di test</w:t>
+      </w:r>
+      <w:r>
+        <w:rPr>
+          <w:sz w:val="24"/>
+          <w:szCs w:val="24"/>
+        </w:rPr>
+        <w:t xml:space="preserve"> ma leggermente migliore in fase di test indica una buona generalizzazione e assenza di </w:t>
+      </w:r>
+      <w:proofErr w:type="spellStart"/>
+      <w:r>
+        <w:rPr>
+          <w:sz w:val="24"/>
+          <w:szCs w:val="24"/>
+        </w:rPr>
+        <w:t>overfitting</w:t>
+      </w:r>
+      <w:proofErr w:type="spellEnd"/>
+      <w:r>
+        <w:rPr>
+          <w:sz w:val="24"/>
+          <w:szCs w:val="24"/>
+        </w:rPr>
+        <w:t xml:space="preserve">. </w:t>
+      </w:r>
     </w:p>
     <w:p>
       <w:pPr>
@@ -4891,7 +4928,7 @@
           <w:szCs w:val="24"/>
         </w:rPr>
         <w:drawing>
-          <wp:anchor distT="0" distB="0" distL="114300" distR="114300" simplePos="0" relativeHeight="251664384" behindDoc="1" locked="0" layoutInCell="1" allowOverlap="1" wp14:anchorId="61B08A5F" wp14:editId="0077299A">
+          <wp:anchor distT="0" distB="0" distL="114300" distR="114300" simplePos="0" relativeHeight="251664384" behindDoc="1" locked="0" layoutInCell="1" allowOverlap="1" wp14:anchorId="61B08A5F" wp14:editId="76DDA47A">
             <wp:simplePos x="0" y="0"/>
             <wp:positionH relativeFrom="margin">
               <wp:align>center</wp:align>
@@ -6211,6 +6248,7 @@
           <w:sz w:val="24"/>
           <w:szCs w:val="24"/>
         </w:rPr>
+        <w:lastRenderedPageBreak/>
         <w:tab/>
       </w:r>
       <w:r>
@@ -6387,7 +6425,6 @@
           <w:sz w:val="24"/>
           <w:szCs w:val="24"/>
         </w:rPr>
-        <w:lastRenderedPageBreak/>
         <w:t>Dal punto di vista pratico, i risultati ottenuti possono essere utili a chi gestisce servizi di bike-sharing. La possibilità di prevedere la domanda in anticipo permette di migliorare la distribuzione delle biciclette nelle stazioni e la soddisfazione degli utenti, supportando strategie di mobilità sostenibile nelle aree urbane.</w:t>
       </w:r>
     </w:p>
@@ -9227,6 +9264,141 @@
 </file>
 
 <file path=customXml/item1.xml><?xml version="1.0" encoding="utf-8"?>
+<p:properties xmlns:p="http://schemas.microsoft.com/office/2006/metadata/properties" xmlns:xsi="http://www.w3.org/2001/XMLSchema-instance" xmlns:pc="http://schemas.microsoft.com/office/infopath/2007/PartnerControls">
+  <documentManagement>
+    <APDescription xmlns="4873beb7-5857-4685-be1f-d57550cc96cc" xsi:nil="true"/>
+    <AssetExpire xmlns="4873beb7-5857-4685-be1f-d57550cc96cc">2029-01-01T08:00:00+00:00</AssetExpire>
+    <CampaignTagsTaxHTField0 xmlns="4873beb7-5857-4685-be1f-d57550cc96cc">
+      <Terms xmlns="http://schemas.microsoft.com/office/infopath/2007/PartnerControls"/>
+    </CampaignTagsTaxHTField0>
+    <IntlLangReviewDate xmlns="4873beb7-5857-4685-be1f-d57550cc96cc" xsi:nil="true"/>
+    <TPFriendlyName xmlns="4873beb7-5857-4685-be1f-d57550cc96cc" xsi:nil="true"/>
+    <IntlLangReview xmlns="4873beb7-5857-4685-be1f-d57550cc96cc">false</IntlLangReview>
+    <LocLastLocAttemptVersionLookup xmlns="4873beb7-5857-4685-be1f-d57550cc96cc">856581</LocLastLocAttemptVersionLookup>
+    <PolicheckWords xmlns="4873beb7-5857-4685-be1f-d57550cc96cc" xsi:nil="true"/>
+    <SubmitterId xmlns="4873beb7-5857-4685-be1f-d57550cc96cc" xsi:nil="true"/>
+    <AcquiredFrom xmlns="4873beb7-5857-4685-be1f-d57550cc96cc">Internal MS</AcquiredFrom>
+    <EditorialStatus xmlns="4873beb7-5857-4685-be1f-d57550cc96cc">Complete</EditorialStatus>
+    <Markets xmlns="4873beb7-5857-4685-be1f-d57550cc96cc"/>
+    <OriginAsset xmlns="4873beb7-5857-4685-be1f-d57550cc96cc" xsi:nil="true"/>
+    <AssetStart xmlns="4873beb7-5857-4685-be1f-d57550cc96cc">2012-09-19T07:42:00+00:00</AssetStart>
+    <FriendlyTitle xmlns="4873beb7-5857-4685-be1f-d57550cc96cc" xsi:nil="true"/>
+    <MarketSpecific xmlns="4873beb7-5857-4685-be1f-d57550cc96cc">false</MarketSpecific>
+    <TPNamespace xmlns="4873beb7-5857-4685-be1f-d57550cc96cc" xsi:nil="true"/>
+    <PublishStatusLookup xmlns="4873beb7-5857-4685-be1f-d57550cc96cc">
+      <Value>1622610</Value>
+    </PublishStatusLookup>
+    <APAuthor xmlns="4873beb7-5857-4685-be1f-d57550cc96cc">
+      <UserInfo>
+        <DisplayName>REDMOND\v-aptall</DisplayName>
+        <AccountId>2566</AccountId>
+        <AccountType/>
+      </UserInfo>
+    </APAuthor>
+    <TPCommandLine xmlns="4873beb7-5857-4685-be1f-d57550cc96cc" xsi:nil="true"/>
+    <IntlLangReviewer xmlns="4873beb7-5857-4685-be1f-d57550cc96cc" xsi:nil="true"/>
+    <OpenTemplate xmlns="4873beb7-5857-4685-be1f-d57550cc96cc">true</OpenTemplate>
+    <CSXSubmissionDate xmlns="4873beb7-5857-4685-be1f-d57550cc96cc" xsi:nil="true"/>
+    <TaxCatchAll xmlns="4873beb7-5857-4685-be1f-d57550cc96cc"/>
+    <Manager xmlns="4873beb7-5857-4685-be1f-d57550cc96cc" xsi:nil="true"/>
+    <NumericId xmlns="4873beb7-5857-4685-be1f-d57550cc96cc" xsi:nil="true"/>
+    <ParentAssetId xmlns="4873beb7-5857-4685-be1f-d57550cc96cc" xsi:nil="true"/>
+    <OriginalSourceMarket xmlns="4873beb7-5857-4685-be1f-d57550cc96cc" xsi:nil="true"/>
+    <ApprovalStatus xmlns="4873beb7-5857-4685-be1f-d57550cc96cc">InProgress</ApprovalStatus>
+    <TPComponent xmlns="4873beb7-5857-4685-be1f-d57550cc96cc" xsi:nil="true"/>
+    <EditorialTags xmlns="4873beb7-5857-4685-be1f-d57550cc96cc" xsi:nil="true"/>
+    <TPExecutable xmlns="4873beb7-5857-4685-be1f-d57550cc96cc" xsi:nil="true"/>
+    <TPLaunchHelpLink xmlns="4873beb7-5857-4685-be1f-d57550cc96cc" xsi:nil="true"/>
+    <LocComments xmlns="4873beb7-5857-4685-be1f-d57550cc96cc" xsi:nil="true"/>
+    <LocRecommendedHandoff xmlns="4873beb7-5857-4685-be1f-d57550cc96cc" xsi:nil="true"/>
+    <SourceTitle xmlns="4873beb7-5857-4685-be1f-d57550cc96cc" xsi:nil="true"/>
+    <CSXUpdate xmlns="4873beb7-5857-4685-be1f-d57550cc96cc">false</CSXUpdate>
+    <IntlLocPriority xmlns="4873beb7-5857-4685-be1f-d57550cc96cc" xsi:nil="true"/>
+    <UAProjectedTotalWords xmlns="4873beb7-5857-4685-be1f-d57550cc96cc" xsi:nil="true"/>
+    <AssetType xmlns="4873beb7-5857-4685-be1f-d57550cc96cc">TP</AssetType>
+    <MachineTranslated xmlns="4873beb7-5857-4685-be1f-d57550cc96cc">false</MachineTranslated>
+    <OutputCachingOn xmlns="4873beb7-5857-4685-be1f-d57550cc96cc">false</OutputCachingOn>
+    <TemplateStatus xmlns="4873beb7-5857-4685-be1f-d57550cc96cc">Complete</TemplateStatus>
+    <IsSearchable xmlns="4873beb7-5857-4685-be1f-d57550cc96cc">true</IsSearchable>
+    <ContentItem xmlns="4873beb7-5857-4685-be1f-d57550cc96cc" xsi:nil="true"/>
+    <HandoffToMSDN xmlns="4873beb7-5857-4685-be1f-d57550cc96cc" xsi:nil="true"/>
+    <ShowIn xmlns="4873beb7-5857-4685-be1f-d57550cc96cc">Show everywhere</ShowIn>
+    <ThumbnailAssetId xmlns="4873beb7-5857-4685-be1f-d57550cc96cc" xsi:nil="true"/>
+    <UALocComments xmlns="4873beb7-5857-4685-be1f-d57550cc96cc" xsi:nil="true"/>
+    <UALocRecommendation xmlns="4873beb7-5857-4685-be1f-d57550cc96cc">Localize</UALocRecommendation>
+    <LastModifiedDateTime xmlns="4873beb7-5857-4685-be1f-d57550cc96cc" xsi:nil="true"/>
+    <LegacyData xmlns="4873beb7-5857-4685-be1f-d57550cc96cc" xsi:nil="true"/>
+    <LocManualTestRequired xmlns="4873beb7-5857-4685-be1f-d57550cc96cc">false</LocManualTestRequired>
+    <LocMarketGroupTiers2 xmlns="4873beb7-5857-4685-be1f-d57550cc96cc" xsi:nil="true"/>
+    <ClipArtFilename xmlns="4873beb7-5857-4685-be1f-d57550cc96cc" xsi:nil="true"/>
+    <TPApplication xmlns="4873beb7-5857-4685-be1f-d57550cc96cc" xsi:nil="true"/>
+    <CSXHash xmlns="4873beb7-5857-4685-be1f-d57550cc96cc" xsi:nil="true"/>
+    <DirectSourceMarket xmlns="4873beb7-5857-4685-be1f-d57550cc96cc" xsi:nil="true"/>
+    <PrimaryImageGen xmlns="4873beb7-5857-4685-be1f-d57550cc96cc">true</PrimaryImageGen>
+    <PlannedPubDate xmlns="4873beb7-5857-4685-be1f-d57550cc96cc" xsi:nil="true"/>
+    <CSXSubmissionMarket xmlns="4873beb7-5857-4685-be1f-d57550cc96cc" xsi:nil="true"/>
+    <Downloads xmlns="4873beb7-5857-4685-be1f-d57550cc96cc">0</Downloads>
+    <ArtSampleDocs xmlns="4873beb7-5857-4685-be1f-d57550cc96cc" xsi:nil="true"/>
+    <TrustLevel xmlns="4873beb7-5857-4685-be1f-d57550cc96cc">1 Microsoft Managed Content</TrustLevel>
+    <BlockPublish xmlns="4873beb7-5857-4685-be1f-d57550cc96cc">false</BlockPublish>
+    <TPLaunchHelpLinkType xmlns="4873beb7-5857-4685-be1f-d57550cc96cc">Template</TPLaunchHelpLinkType>
+    <LocalizationTagsTaxHTField0 xmlns="4873beb7-5857-4685-be1f-d57550cc96cc">
+      <Terms xmlns="http://schemas.microsoft.com/office/infopath/2007/PartnerControls"/>
+    </LocalizationTagsTaxHTField0>
+    <BusinessGroup xmlns="4873beb7-5857-4685-be1f-d57550cc96cc" xsi:nil="true"/>
+    <Providers xmlns="4873beb7-5857-4685-be1f-d57550cc96cc" xsi:nil="true"/>
+    <TemplateTemplateType xmlns="4873beb7-5857-4685-be1f-d57550cc96cc">Word Document Template</TemplateTemplateType>
+    <TimesCloned xmlns="4873beb7-5857-4685-be1f-d57550cc96cc" xsi:nil="true"/>
+    <TPAppVersion xmlns="4873beb7-5857-4685-be1f-d57550cc96cc" xsi:nil="true"/>
+    <VoteCount xmlns="4873beb7-5857-4685-be1f-d57550cc96cc" xsi:nil="true"/>
+    <AverageRating xmlns="4873beb7-5857-4685-be1f-d57550cc96cc" xsi:nil="true"/>
+    <FeatureTagsTaxHTField0 xmlns="4873beb7-5857-4685-be1f-d57550cc96cc">
+      <Terms xmlns="http://schemas.microsoft.com/office/infopath/2007/PartnerControls"/>
+    </FeatureTagsTaxHTField0>
+    <Provider xmlns="4873beb7-5857-4685-be1f-d57550cc96cc" xsi:nil="true"/>
+    <UACurrentWords xmlns="4873beb7-5857-4685-be1f-d57550cc96cc" xsi:nil="true"/>
+    <AssetId xmlns="4873beb7-5857-4685-be1f-d57550cc96cc">TP103457714</AssetId>
+    <TPClientViewer xmlns="4873beb7-5857-4685-be1f-d57550cc96cc" xsi:nil="true"/>
+    <DSATActionTaken xmlns="4873beb7-5857-4685-be1f-d57550cc96cc" xsi:nil="true"/>
+    <APEditor xmlns="4873beb7-5857-4685-be1f-d57550cc96cc">
+      <UserInfo>
+        <DisplayName/>
+        <AccountId xsi:nil="true"/>
+        <AccountType/>
+      </UserInfo>
+    </APEditor>
+    <TPInstallLocation xmlns="4873beb7-5857-4685-be1f-d57550cc96cc" xsi:nil="true"/>
+    <OOCacheId xmlns="4873beb7-5857-4685-be1f-d57550cc96cc" xsi:nil="true"/>
+    <IsDeleted xmlns="4873beb7-5857-4685-be1f-d57550cc96cc">false</IsDeleted>
+    <PublishTargets xmlns="4873beb7-5857-4685-be1f-d57550cc96cc">OfficeOnlineVNext</PublishTargets>
+    <ApprovalLog xmlns="4873beb7-5857-4685-be1f-d57550cc96cc" xsi:nil="true"/>
+    <BugNumber xmlns="4873beb7-5857-4685-be1f-d57550cc96cc" xsi:nil="true"/>
+    <CrawlForDependencies xmlns="4873beb7-5857-4685-be1f-d57550cc96cc">false</CrawlForDependencies>
+    <InternalTagsTaxHTField0 xmlns="4873beb7-5857-4685-be1f-d57550cc96cc">
+      <Terms xmlns="http://schemas.microsoft.com/office/infopath/2007/PartnerControls"/>
+    </InternalTagsTaxHTField0>
+    <LastHandOff xmlns="4873beb7-5857-4685-be1f-d57550cc96cc" xsi:nil="true"/>
+    <Milestone xmlns="4873beb7-5857-4685-be1f-d57550cc96cc" xsi:nil="true"/>
+    <OriginalRelease xmlns="4873beb7-5857-4685-be1f-d57550cc96cc">15</OriginalRelease>
+    <RecommendationsModifier xmlns="4873beb7-5857-4685-be1f-d57550cc96cc" xsi:nil="true"/>
+    <ScenarioTagsTaxHTField0 xmlns="4873beb7-5857-4685-be1f-d57550cc96cc">
+      <Terms xmlns="http://schemas.microsoft.com/office/infopath/2007/PartnerControls"/>
+    </ScenarioTagsTaxHTField0>
+    <UANotes xmlns="4873beb7-5857-4685-be1f-d57550cc96cc" xsi:nil="true"/>
+  </documentManagement>
+</p:properties>
+</file>
+
+<file path=customXml/item2.xml><?xml version="1.0" encoding="utf-8"?>
+<?mso-contentType ?>
+<FormTemplates xmlns="http://schemas.microsoft.com/sharepoint/v3/contenttype/forms">
+  <Display>DocumentLibraryForm</Display>
+  <Edit>AssetEditForm</Edit>
+  <New>DocumentLibraryForm</New>
+</FormTemplates>
+</file>
+
+<file path=customXml/item3.xml><?xml version="1.0" encoding="utf-8"?>
 <ct:contentTypeSchema xmlns:ct="http://schemas.microsoft.com/office/2006/metadata/contentType" xmlns:ma="http://schemas.microsoft.com/office/2006/metadata/properties/metaAttributes" ct:_="" ma:_="" ma:contentTypeName="TemplateFile" ma:contentTypeID="0x0101006EDDDB5EE6D98C44930B742096920B300400F5B6D36B3EF94B4E9A635CDF2A18F5B8" ma:contentTypeVersion="72" ma:contentTypeDescription="Create a new document." ma:contentTypeScope="" ma:versionID="a23e56308344d904b51738559c3d67c9">
   <xsd:schema xmlns:xsd="http://www.w3.org/2001/XMLSchema" xmlns:xs="http://www.w3.org/2001/XMLSchema" xmlns:p="http://schemas.microsoft.com/office/2006/metadata/properties" xmlns:ns2="4873beb7-5857-4685-be1f-d57550cc96cc" targetNamespace="http://schemas.microsoft.com/office/2006/metadata/properties" ma:root="true" ma:fieldsID="cd0908cc4600e77bf5da051303e00c8d" ns2:_="">
     <xsd:import namespace="4873beb7-5857-4685-be1f-d57550cc96cc"/>
@@ -10266,142 +10438,25 @@
 </ct:contentTypeSchema>
 </file>
 
-<file path=customXml/item2.xml><?xml version="1.0" encoding="utf-8"?>
-<?mso-contentType ?>
-<FormTemplates xmlns="http://schemas.microsoft.com/sharepoint/v3/contenttype/forms">
-  <Display>DocumentLibraryForm</Display>
-  <Edit>AssetEditForm</Edit>
-  <New>DocumentLibraryForm</New>
-</FormTemplates>
+<file path=customXml/itemProps1.xml><?xml version="1.0" encoding="utf-8"?>
+<ds:datastoreItem xmlns:ds="http://schemas.openxmlformats.org/officeDocument/2006/customXml" ds:itemID="{63671810-3EF7-4C8E-BCBA-248ABE2BAB39}">
+  <ds:schemaRefs>
+    <ds:schemaRef ds:uri="http://schemas.microsoft.com/office/2006/metadata/properties"/>
+    <ds:schemaRef ds:uri="http://schemas.microsoft.com/office/infopath/2007/PartnerControls"/>
+    <ds:schemaRef ds:uri="4873beb7-5857-4685-be1f-d57550cc96cc"/>
+  </ds:schemaRefs>
+</ds:datastoreItem>
 </file>
 
-<file path=customXml/item3.xml><?xml version="1.0" encoding="utf-8"?>
-<p:properties xmlns:p="http://schemas.microsoft.com/office/2006/metadata/properties" xmlns:xsi="http://www.w3.org/2001/XMLSchema-instance" xmlns:pc="http://schemas.microsoft.com/office/infopath/2007/PartnerControls">
-  <documentManagement>
-    <APDescription xmlns="4873beb7-5857-4685-be1f-d57550cc96cc" xsi:nil="true"/>
-    <AssetExpire xmlns="4873beb7-5857-4685-be1f-d57550cc96cc">2029-01-01T08:00:00+00:00</AssetExpire>
-    <CampaignTagsTaxHTField0 xmlns="4873beb7-5857-4685-be1f-d57550cc96cc">
-      <Terms xmlns="http://schemas.microsoft.com/office/infopath/2007/PartnerControls"/>
-    </CampaignTagsTaxHTField0>
-    <IntlLangReviewDate xmlns="4873beb7-5857-4685-be1f-d57550cc96cc" xsi:nil="true"/>
-    <TPFriendlyName xmlns="4873beb7-5857-4685-be1f-d57550cc96cc" xsi:nil="true"/>
-    <IntlLangReview xmlns="4873beb7-5857-4685-be1f-d57550cc96cc">false</IntlLangReview>
-    <LocLastLocAttemptVersionLookup xmlns="4873beb7-5857-4685-be1f-d57550cc96cc">856581</LocLastLocAttemptVersionLookup>
-    <PolicheckWords xmlns="4873beb7-5857-4685-be1f-d57550cc96cc" xsi:nil="true"/>
-    <SubmitterId xmlns="4873beb7-5857-4685-be1f-d57550cc96cc" xsi:nil="true"/>
-    <AcquiredFrom xmlns="4873beb7-5857-4685-be1f-d57550cc96cc">Internal MS</AcquiredFrom>
-    <EditorialStatus xmlns="4873beb7-5857-4685-be1f-d57550cc96cc">Complete</EditorialStatus>
-    <Markets xmlns="4873beb7-5857-4685-be1f-d57550cc96cc"/>
-    <OriginAsset xmlns="4873beb7-5857-4685-be1f-d57550cc96cc" xsi:nil="true"/>
-    <AssetStart xmlns="4873beb7-5857-4685-be1f-d57550cc96cc">2012-09-19T07:42:00+00:00</AssetStart>
-    <FriendlyTitle xmlns="4873beb7-5857-4685-be1f-d57550cc96cc" xsi:nil="true"/>
-    <MarketSpecific xmlns="4873beb7-5857-4685-be1f-d57550cc96cc">false</MarketSpecific>
-    <TPNamespace xmlns="4873beb7-5857-4685-be1f-d57550cc96cc" xsi:nil="true"/>
-    <PublishStatusLookup xmlns="4873beb7-5857-4685-be1f-d57550cc96cc">
-      <Value>1622610</Value>
-    </PublishStatusLookup>
-    <APAuthor xmlns="4873beb7-5857-4685-be1f-d57550cc96cc">
-      <UserInfo>
-        <DisplayName>REDMOND\v-aptall</DisplayName>
-        <AccountId>2566</AccountId>
-        <AccountType/>
-      </UserInfo>
-    </APAuthor>
-    <TPCommandLine xmlns="4873beb7-5857-4685-be1f-d57550cc96cc" xsi:nil="true"/>
-    <IntlLangReviewer xmlns="4873beb7-5857-4685-be1f-d57550cc96cc" xsi:nil="true"/>
-    <OpenTemplate xmlns="4873beb7-5857-4685-be1f-d57550cc96cc">true</OpenTemplate>
-    <CSXSubmissionDate xmlns="4873beb7-5857-4685-be1f-d57550cc96cc" xsi:nil="true"/>
-    <TaxCatchAll xmlns="4873beb7-5857-4685-be1f-d57550cc96cc"/>
-    <Manager xmlns="4873beb7-5857-4685-be1f-d57550cc96cc" xsi:nil="true"/>
-    <NumericId xmlns="4873beb7-5857-4685-be1f-d57550cc96cc" xsi:nil="true"/>
-    <ParentAssetId xmlns="4873beb7-5857-4685-be1f-d57550cc96cc" xsi:nil="true"/>
-    <OriginalSourceMarket xmlns="4873beb7-5857-4685-be1f-d57550cc96cc" xsi:nil="true"/>
-    <ApprovalStatus xmlns="4873beb7-5857-4685-be1f-d57550cc96cc">InProgress</ApprovalStatus>
-    <TPComponent xmlns="4873beb7-5857-4685-be1f-d57550cc96cc" xsi:nil="true"/>
-    <EditorialTags xmlns="4873beb7-5857-4685-be1f-d57550cc96cc" xsi:nil="true"/>
-    <TPExecutable xmlns="4873beb7-5857-4685-be1f-d57550cc96cc" xsi:nil="true"/>
-    <TPLaunchHelpLink xmlns="4873beb7-5857-4685-be1f-d57550cc96cc" xsi:nil="true"/>
-    <LocComments xmlns="4873beb7-5857-4685-be1f-d57550cc96cc" xsi:nil="true"/>
-    <LocRecommendedHandoff xmlns="4873beb7-5857-4685-be1f-d57550cc96cc" xsi:nil="true"/>
-    <SourceTitle xmlns="4873beb7-5857-4685-be1f-d57550cc96cc" xsi:nil="true"/>
-    <CSXUpdate xmlns="4873beb7-5857-4685-be1f-d57550cc96cc">false</CSXUpdate>
-    <IntlLocPriority xmlns="4873beb7-5857-4685-be1f-d57550cc96cc" xsi:nil="true"/>
-    <UAProjectedTotalWords xmlns="4873beb7-5857-4685-be1f-d57550cc96cc" xsi:nil="true"/>
-    <AssetType xmlns="4873beb7-5857-4685-be1f-d57550cc96cc">TP</AssetType>
-    <MachineTranslated xmlns="4873beb7-5857-4685-be1f-d57550cc96cc">false</MachineTranslated>
-    <OutputCachingOn xmlns="4873beb7-5857-4685-be1f-d57550cc96cc">false</OutputCachingOn>
-    <TemplateStatus xmlns="4873beb7-5857-4685-be1f-d57550cc96cc">Complete</TemplateStatus>
-    <IsSearchable xmlns="4873beb7-5857-4685-be1f-d57550cc96cc">true</IsSearchable>
-    <ContentItem xmlns="4873beb7-5857-4685-be1f-d57550cc96cc" xsi:nil="true"/>
-    <HandoffToMSDN xmlns="4873beb7-5857-4685-be1f-d57550cc96cc" xsi:nil="true"/>
-    <ShowIn xmlns="4873beb7-5857-4685-be1f-d57550cc96cc">Show everywhere</ShowIn>
-    <ThumbnailAssetId xmlns="4873beb7-5857-4685-be1f-d57550cc96cc" xsi:nil="true"/>
-    <UALocComments xmlns="4873beb7-5857-4685-be1f-d57550cc96cc" xsi:nil="true"/>
-    <UALocRecommendation xmlns="4873beb7-5857-4685-be1f-d57550cc96cc">Localize</UALocRecommendation>
-    <LastModifiedDateTime xmlns="4873beb7-5857-4685-be1f-d57550cc96cc" xsi:nil="true"/>
-    <LegacyData xmlns="4873beb7-5857-4685-be1f-d57550cc96cc" xsi:nil="true"/>
-    <LocManualTestRequired xmlns="4873beb7-5857-4685-be1f-d57550cc96cc">false</LocManualTestRequired>
-    <LocMarketGroupTiers2 xmlns="4873beb7-5857-4685-be1f-d57550cc96cc" xsi:nil="true"/>
-    <ClipArtFilename xmlns="4873beb7-5857-4685-be1f-d57550cc96cc" xsi:nil="true"/>
-    <TPApplication xmlns="4873beb7-5857-4685-be1f-d57550cc96cc" xsi:nil="true"/>
-    <CSXHash xmlns="4873beb7-5857-4685-be1f-d57550cc96cc" xsi:nil="true"/>
-    <DirectSourceMarket xmlns="4873beb7-5857-4685-be1f-d57550cc96cc" xsi:nil="true"/>
-    <PrimaryImageGen xmlns="4873beb7-5857-4685-be1f-d57550cc96cc">true</PrimaryImageGen>
-    <PlannedPubDate xmlns="4873beb7-5857-4685-be1f-d57550cc96cc" xsi:nil="true"/>
-    <CSXSubmissionMarket xmlns="4873beb7-5857-4685-be1f-d57550cc96cc" xsi:nil="true"/>
-    <Downloads xmlns="4873beb7-5857-4685-be1f-d57550cc96cc">0</Downloads>
-    <ArtSampleDocs xmlns="4873beb7-5857-4685-be1f-d57550cc96cc" xsi:nil="true"/>
-    <TrustLevel xmlns="4873beb7-5857-4685-be1f-d57550cc96cc">1 Microsoft Managed Content</TrustLevel>
-    <BlockPublish xmlns="4873beb7-5857-4685-be1f-d57550cc96cc">false</BlockPublish>
-    <TPLaunchHelpLinkType xmlns="4873beb7-5857-4685-be1f-d57550cc96cc">Template</TPLaunchHelpLinkType>
-    <LocalizationTagsTaxHTField0 xmlns="4873beb7-5857-4685-be1f-d57550cc96cc">
-      <Terms xmlns="http://schemas.microsoft.com/office/infopath/2007/PartnerControls"/>
-    </LocalizationTagsTaxHTField0>
-    <BusinessGroup xmlns="4873beb7-5857-4685-be1f-d57550cc96cc" xsi:nil="true"/>
-    <Providers xmlns="4873beb7-5857-4685-be1f-d57550cc96cc" xsi:nil="true"/>
-    <TemplateTemplateType xmlns="4873beb7-5857-4685-be1f-d57550cc96cc">Word Document Template</TemplateTemplateType>
-    <TimesCloned xmlns="4873beb7-5857-4685-be1f-d57550cc96cc" xsi:nil="true"/>
-    <TPAppVersion xmlns="4873beb7-5857-4685-be1f-d57550cc96cc" xsi:nil="true"/>
-    <VoteCount xmlns="4873beb7-5857-4685-be1f-d57550cc96cc" xsi:nil="true"/>
-    <AverageRating xmlns="4873beb7-5857-4685-be1f-d57550cc96cc" xsi:nil="true"/>
-    <FeatureTagsTaxHTField0 xmlns="4873beb7-5857-4685-be1f-d57550cc96cc">
-      <Terms xmlns="http://schemas.microsoft.com/office/infopath/2007/PartnerControls"/>
-    </FeatureTagsTaxHTField0>
-    <Provider xmlns="4873beb7-5857-4685-be1f-d57550cc96cc" xsi:nil="true"/>
-    <UACurrentWords xmlns="4873beb7-5857-4685-be1f-d57550cc96cc" xsi:nil="true"/>
-    <AssetId xmlns="4873beb7-5857-4685-be1f-d57550cc96cc">TP103457714</AssetId>
-    <TPClientViewer xmlns="4873beb7-5857-4685-be1f-d57550cc96cc" xsi:nil="true"/>
-    <DSATActionTaken xmlns="4873beb7-5857-4685-be1f-d57550cc96cc" xsi:nil="true"/>
-    <APEditor xmlns="4873beb7-5857-4685-be1f-d57550cc96cc">
-      <UserInfo>
-        <DisplayName/>
-        <AccountId xsi:nil="true"/>
-        <AccountType/>
-      </UserInfo>
-    </APEditor>
-    <TPInstallLocation xmlns="4873beb7-5857-4685-be1f-d57550cc96cc" xsi:nil="true"/>
-    <OOCacheId xmlns="4873beb7-5857-4685-be1f-d57550cc96cc" xsi:nil="true"/>
-    <IsDeleted xmlns="4873beb7-5857-4685-be1f-d57550cc96cc">false</IsDeleted>
-    <PublishTargets xmlns="4873beb7-5857-4685-be1f-d57550cc96cc">OfficeOnlineVNext</PublishTargets>
-    <ApprovalLog xmlns="4873beb7-5857-4685-be1f-d57550cc96cc" xsi:nil="true"/>
-    <BugNumber xmlns="4873beb7-5857-4685-be1f-d57550cc96cc" xsi:nil="true"/>
-    <CrawlForDependencies xmlns="4873beb7-5857-4685-be1f-d57550cc96cc">false</CrawlForDependencies>
-    <InternalTagsTaxHTField0 xmlns="4873beb7-5857-4685-be1f-d57550cc96cc">
-      <Terms xmlns="http://schemas.microsoft.com/office/infopath/2007/PartnerControls"/>
-    </InternalTagsTaxHTField0>
-    <LastHandOff xmlns="4873beb7-5857-4685-be1f-d57550cc96cc" xsi:nil="true"/>
-    <Milestone xmlns="4873beb7-5857-4685-be1f-d57550cc96cc" xsi:nil="true"/>
-    <OriginalRelease xmlns="4873beb7-5857-4685-be1f-d57550cc96cc">15</OriginalRelease>
-    <RecommendationsModifier xmlns="4873beb7-5857-4685-be1f-d57550cc96cc" xsi:nil="true"/>
-    <ScenarioTagsTaxHTField0 xmlns="4873beb7-5857-4685-be1f-d57550cc96cc">
-      <Terms xmlns="http://schemas.microsoft.com/office/infopath/2007/PartnerControls"/>
-    </ScenarioTagsTaxHTField0>
-    <UANotes xmlns="4873beb7-5857-4685-be1f-d57550cc96cc" xsi:nil="true"/>
-  </documentManagement>
-</p:properties>
+<file path=customXml/itemProps2.xml><?xml version="1.0" encoding="utf-8"?>
+<ds:datastoreItem xmlns:ds="http://schemas.openxmlformats.org/officeDocument/2006/customXml" ds:itemID="{499EA1EC-B023-4266-9865-E1EDA122A8C9}">
+  <ds:schemaRefs>
+    <ds:schemaRef ds:uri="http://schemas.microsoft.com/sharepoint/v3/contenttype/forms"/>
+  </ds:schemaRefs>
+</ds:datastoreItem>
 </file>
 
-<file path=customXml/itemProps1.xml><?xml version="1.0" encoding="utf-8"?>
+<file path=customXml/itemProps3.xml><?xml version="1.0" encoding="utf-8"?>
 <ds:datastoreItem xmlns:ds="http://schemas.openxmlformats.org/officeDocument/2006/customXml" ds:itemID="{9332E30D-EFB4-40E8-AB8F-C2E02C2E75EB}">
   <ds:schemaRefs>
     <ds:schemaRef ds:uri="http://schemas.microsoft.com/office/2006/metadata/contentType"/>
@@ -10417,22 +10472,4 @@
     <ds:schemaRef ds:uri="http://schemas.microsoft.com/internal/obd"/>
   </ds:schemaRefs>
 </ds:datastoreItem>
-</file>
-
-<file path=customXml/itemProps2.xml><?xml version="1.0" encoding="utf-8"?>
-<ds:datastoreItem xmlns:ds="http://schemas.openxmlformats.org/officeDocument/2006/customXml" ds:itemID="{499EA1EC-B023-4266-9865-E1EDA122A8C9}">
-  <ds:schemaRefs>
-    <ds:schemaRef ds:uri="http://schemas.microsoft.com/sharepoint/v3/contenttype/forms"/>
-  </ds:schemaRefs>
-</ds:datastoreItem>
-</file>
-
-<file path=customXml/itemProps3.xml><?xml version="1.0" encoding="utf-8"?>
-<ds:datastoreItem xmlns:ds="http://schemas.openxmlformats.org/officeDocument/2006/customXml" ds:itemID="{63671810-3EF7-4C8E-BCBA-248ABE2BAB39}">
-  <ds:schemaRefs>
-    <ds:schemaRef ds:uri="http://schemas.microsoft.com/office/2006/metadata/properties"/>
-    <ds:schemaRef ds:uri="http://schemas.microsoft.com/office/infopath/2007/PartnerControls"/>
-    <ds:schemaRef ds:uri="4873beb7-5857-4685-be1f-d57550cc96cc"/>
-  </ds:schemaRefs>
-</ds:datastoreItem>
 </file>
</xml_diff>

<commit_message>
changed One-Hot Encoding with Label Encoding
</commit_message>
<xml_diff>
--- a/Bike Sharing Report.docx
+++ b/Bike Sharing Report.docx
@@ -689,7 +689,7 @@
           <w:sz w:val="24"/>
           <w:szCs w:val="24"/>
         </w:rPr>
-        <w:t>l’</w:t>
+        <w:t xml:space="preserve">il </w:t>
       </w:r>
       <w:r>
         <w:rPr>
@@ -698,9 +698,8 @@
           <w:sz w:val="24"/>
           <w:szCs w:val="24"/>
         </w:rPr>
-        <w:t xml:space="preserve">One-Hot </w:t>
-      </w:r>
-      <w:proofErr w:type="spellStart"/>
+        <w:t>Label</w:t>
+      </w:r>
       <w:r>
         <w:rPr>
           <w:b/>
@@ -708,6 +707,16 @@
           <w:sz w:val="24"/>
           <w:szCs w:val="24"/>
         </w:rPr>
+        <w:t xml:space="preserve"> </w:t>
+      </w:r>
+      <w:proofErr w:type="spellStart"/>
+      <w:r>
+        <w:rPr>
+          <w:b/>
+          <w:bCs/>
+          <w:sz w:val="24"/>
+          <w:szCs w:val="24"/>
+        </w:rPr>
         <w:t>Encoding</w:t>
       </w:r>
       <w:proofErr w:type="spellEnd"/>
@@ -716,7 +725,7 @@
           <w:sz w:val="24"/>
           <w:szCs w:val="24"/>
         </w:rPr>
-        <w:t>.</w:t>
+        <w:t xml:space="preserve">, che ha assegnato un numero intero ad ogni categoria. </w:t>
       </w:r>
     </w:p>
     <w:p>
@@ -766,14 +775,7 @@
           <w:sz w:val="24"/>
           <w:szCs w:val="24"/>
         </w:rPr>
-        <w:t xml:space="preserve"> mostra una distribuzione non normale, con una notevole asimmetria verso sinistra</w:t>
-      </w:r>
-      <w:r>
-        <w:rPr>
-          <w:sz w:val="24"/>
-          <w:szCs w:val="24"/>
-        </w:rPr>
-        <w:t xml:space="preserve">. La maggior parte dei dati si concentra su un </w:t>
+        <w:t xml:space="preserve"> mostra una distribuzione non normale, </w:t>
       </w:r>
       <w:r>
         <w:rPr>
@@ -781,7 +783,14 @@
           <w:szCs w:val="24"/>
         </w:rPr>
         <w:lastRenderedPageBreak/>
-        <w:t xml:space="preserve">numero di noleggi ridotto, mentre un numero minore di osservazioni corrisponde ad un numero di noleggi elevato. </w:t>
+        <w:t>con una notevole asimmetria verso sinistra</w:t>
+      </w:r>
+      <w:r>
+        <w:rPr>
+          <w:sz w:val="24"/>
+          <w:szCs w:val="24"/>
+        </w:rPr>
+        <w:t xml:space="preserve">. La maggior parte dei dati si concentra su un numero di noleggi ridotto, mentre un numero minore di osservazioni corrisponde ad un numero di noleggi elevato. </w:t>
       </w:r>
     </w:p>
     <w:p>
@@ -2423,97 +2432,6 @@
         </w:rPr>
         <w:tab/>
       </w:r>
-      <w:r>
-        <w:rPr>
-          <w:sz w:val="24"/>
-          <w:szCs w:val="24"/>
-        </w:rPr>
-        <w:tab/>
-      </w:r>
-      <w:r>
-        <w:rPr>
-          <w:sz w:val="24"/>
-          <w:szCs w:val="24"/>
-        </w:rPr>
-        <w:tab/>
-      </w:r>
-      <w:r>
-        <w:rPr>
-          <w:sz w:val="24"/>
-          <w:szCs w:val="24"/>
-        </w:rPr>
-        <w:tab/>
-      </w:r>
-      <w:r>
-        <w:rPr>
-          <w:sz w:val="24"/>
-          <w:szCs w:val="24"/>
-        </w:rPr>
-        <w:tab/>
-      </w:r>
-      <w:r>
-        <w:rPr>
-          <w:sz w:val="24"/>
-          <w:szCs w:val="24"/>
-        </w:rPr>
-        <w:tab/>
-      </w:r>
-      <w:r>
-        <w:rPr>
-          <w:sz w:val="24"/>
-          <w:szCs w:val="24"/>
-        </w:rPr>
-        <w:tab/>
-      </w:r>
-      <w:r>
-        <w:rPr>
-          <w:sz w:val="24"/>
-          <w:szCs w:val="24"/>
-        </w:rPr>
-        <w:tab/>
-      </w:r>
-      <w:r>
-        <w:rPr>
-          <w:sz w:val="24"/>
-          <w:szCs w:val="24"/>
-        </w:rPr>
-        <w:tab/>
-      </w:r>
-      <w:r>
-        <w:rPr>
-          <w:sz w:val="24"/>
-          <w:szCs w:val="24"/>
-        </w:rPr>
-        <w:tab/>
-      </w:r>
-      <w:r>
-        <w:rPr>
-          <w:sz w:val="24"/>
-          <w:szCs w:val="24"/>
-        </w:rPr>
-        <w:tab/>
-      </w:r>
-      <w:r>
-        <w:rPr>
-          <w:sz w:val="24"/>
-          <w:szCs w:val="24"/>
-        </w:rPr>
-        <w:tab/>
-      </w:r>
-      <w:r>
-        <w:rPr>
-          <w:sz w:val="24"/>
-          <w:szCs w:val="24"/>
-        </w:rPr>
-        <w:tab/>
-      </w:r>
-      <w:r>
-        <w:rPr>
-          <w:sz w:val="24"/>
-          <w:szCs w:val="24"/>
-        </w:rPr>
-        <w:tab/>
-      </w:r>
     </w:p>
     <w:p>
       <w:pPr>
@@ -2805,7 +2723,16 @@
           <w:sz w:val="24"/>
           <w:szCs w:val="24"/>
         </w:rPr>
-        <w:t>applicato un processo di scalamenti dei dati tramite “standardizzazione”</w:t>
+        <w:t xml:space="preserve">applicato un processo di scalamenti dei dati tramite </w:t>
+      </w:r>
+      <w:r>
+        <w:rPr>
+          <w:b/>
+          <w:bCs/>
+          <w:sz w:val="24"/>
+          <w:szCs w:val="24"/>
+        </w:rPr>
+        <w:t>standardizzazione</w:t>
       </w:r>
       <w:r>
         <w:rPr>
@@ -3225,23 +3152,14 @@
       </w:pPr>
       <w:r>
         <w:rPr>
-          <w:noProof/>
           <w:sz w:val="24"/>
           <w:szCs w:val="24"/>
         </w:rPr>
         <w:drawing>
-          <wp:anchor distT="0" distB="0" distL="114300" distR="114300" simplePos="0" relativeHeight="251664384" behindDoc="1" locked="0" layoutInCell="1" allowOverlap="1" wp14:anchorId="3F743A07" wp14:editId="77913BFB">
-            <wp:simplePos x="0" y="0"/>
-            <wp:positionH relativeFrom="column">
-              <wp:posOffset>0</wp:posOffset>
-            </wp:positionH>
-            <wp:positionV relativeFrom="paragraph">
-              <wp:posOffset>0</wp:posOffset>
-            </wp:positionV>
-            <wp:extent cx="3209925" cy="2545244"/>
-            <wp:effectExtent l="0" t="0" r="0" b="7620"/>
-            <wp:wrapNone/>
-            <wp:docPr id="2030143919" name="Immagine 1" descr="Immagine che contiene testo, schermata, Carattere&#10;&#10;Descrizione generata automaticamente"/>
+          <wp:inline distT="0" distB="0" distL="0" distR="0" wp14:anchorId="0F4B8EDC" wp14:editId="7D0465D2">
+            <wp:extent cx="3848637" cy="3019846"/>
+            <wp:effectExtent l="0" t="0" r="0" b="9525"/>
+            <wp:docPr id="806488089" name="Immagine 1" descr="Immagine che contiene testo, schermata, Carattere&#10;&#10;Descrizione generata automaticamente"/>
             <wp:cNvGraphicFramePr>
               <a:graphicFrameLocks xmlns:a="http://schemas.openxmlformats.org/drawingml/2006/main" noChangeAspect="1"/>
             </wp:cNvGraphicFramePr>
@@ -3249,11 +3167,687 @@
               <a:graphicData uri="http://schemas.openxmlformats.org/drawingml/2006/picture">
                 <pic:pic xmlns:pic="http://schemas.openxmlformats.org/drawingml/2006/picture">
                   <pic:nvPicPr>
-                    <pic:cNvPr id="2030143919" name="Immagine 1" descr="Immagine che contiene testo, schermata, Carattere&#10;&#10;Descrizione generata automaticamente"/>
+                    <pic:cNvPr id="806488089" name="Immagine 1" descr="Immagine che contiene testo, schermata, Carattere&#10;&#10;Descrizione generata automaticamente"/>
                     <pic:cNvPicPr/>
                   </pic:nvPicPr>
                   <pic:blipFill>
-                    <a:blip r:embed="rId15">
+                    <a:blip r:embed="rId15"/>
+                    <a:stretch>
+                      <a:fillRect/>
+                    </a:stretch>
+                  </pic:blipFill>
+                  <pic:spPr>
+                    <a:xfrm>
+                      <a:off x="0" y="0"/>
+                      <a:ext cx="3848637" cy="3019846"/>
+                    </a:xfrm>
+                    <a:prstGeom prst="rect">
+                      <a:avLst/>
+                    </a:prstGeom>
+                  </pic:spPr>
+                </pic:pic>
+              </a:graphicData>
+            </a:graphic>
+          </wp:inline>
+        </w:drawing>
+      </w:r>
+    </w:p>
+    <w:p>
+      <w:pPr>
+        <w:rPr>
+          <w:sz w:val="24"/>
+          <w:szCs w:val="24"/>
+        </w:rPr>
+      </w:pPr>
+      <w:r>
+        <w:rPr>
+          <w:sz w:val="24"/>
+          <w:szCs w:val="24"/>
+        </w:rPr>
+        <w:t xml:space="preserve">Per migliorare ulteriormente </w:t>
+      </w:r>
+      <w:r>
+        <w:rPr>
+          <w:sz w:val="24"/>
+          <w:szCs w:val="24"/>
+        </w:rPr>
+        <w:t xml:space="preserve">le prestazioni, è stato creato il modello ensemble </w:t>
+      </w:r>
+      <w:proofErr w:type="spellStart"/>
+      <w:r>
+        <w:rPr>
+          <w:b/>
+          <w:bCs/>
+          <w:sz w:val="24"/>
+          <w:szCs w:val="24"/>
+        </w:rPr>
+        <w:t>Stacking</w:t>
+      </w:r>
+      <w:proofErr w:type="spellEnd"/>
+      <w:r>
+        <w:rPr>
+          <w:b/>
+          <w:bCs/>
+          <w:sz w:val="24"/>
+          <w:szCs w:val="24"/>
+        </w:rPr>
+        <w:t xml:space="preserve"> </w:t>
+      </w:r>
+      <w:proofErr w:type="spellStart"/>
+      <w:r>
+        <w:rPr>
+          <w:b/>
+          <w:bCs/>
+          <w:sz w:val="24"/>
+          <w:szCs w:val="24"/>
+        </w:rPr>
+        <w:t>Regressor</w:t>
+      </w:r>
+      <w:proofErr w:type="spellEnd"/>
+      <w:r>
+        <w:rPr>
+          <w:sz w:val="24"/>
+          <w:szCs w:val="24"/>
+        </w:rPr>
+        <w:t xml:space="preserve">. Questo modello </w:t>
+      </w:r>
+      <w:r>
+        <w:rPr>
+          <w:sz w:val="24"/>
+          <w:szCs w:val="24"/>
+        </w:rPr>
+        <w:t xml:space="preserve">combina le previsioni dei modelli di base (Linear </w:t>
+      </w:r>
+      <w:proofErr w:type="spellStart"/>
+      <w:r>
+        <w:rPr>
+          <w:sz w:val="24"/>
+          <w:szCs w:val="24"/>
+        </w:rPr>
+        <w:t>Regression</w:t>
+      </w:r>
+      <w:proofErr w:type="spellEnd"/>
+      <w:r>
+        <w:rPr>
+          <w:sz w:val="24"/>
+          <w:szCs w:val="24"/>
+        </w:rPr>
+        <w:t xml:space="preserve">, </w:t>
+      </w:r>
+      <w:proofErr w:type="spellStart"/>
+      <w:r>
+        <w:rPr>
+          <w:sz w:val="24"/>
+          <w:szCs w:val="24"/>
+        </w:rPr>
+        <w:t>Decision</w:t>
+      </w:r>
+      <w:proofErr w:type="spellEnd"/>
+      <w:r>
+        <w:rPr>
+          <w:sz w:val="24"/>
+          <w:szCs w:val="24"/>
+        </w:rPr>
+        <w:t xml:space="preserve"> Tree </w:t>
+      </w:r>
+      <w:proofErr w:type="spellStart"/>
+      <w:r>
+        <w:rPr>
+          <w:sz w:val="24"/>
+          <w:szCs w:val="24"/>
+        </w:rPr>
+        <w:t>Regressor</w:t>
+      </w:r>
+      <w:proofErr w:type="spellEnd"/>
+      <w:r>
+        <w:rPr>
+          <w:sz w:val="24"/>
+          <w:szCs w:val="24"/>
+        </w:rPr>
+        <w:t xml:space="preserve"> e Random </w:t>
+      </w:r>
+      <w:proofErr w:type="spellStart"/>
+      <w:r>
+        <w:rPr>
+          <w:sz w:val="24"/>
+          <w:szCs w:val="24"/>
+        </w:rPr>
+        <w:t>Forest</w:t>
+      </w:r>
+      <w:proofErr w:type="spellEnd"/>
+      <w:r>
+        <w:rPr>
+          <w:sz w:val="24"/>
+          <w:szCs w:val="24"/>
+        </w:rPr>
+        <w:t xml:space="preserve"> </w:t>
+      </w:r>
+      <w:proofErr w:type="spellStart"/>
+      <w:r>
+        <w:rPr>
+          <w:sz w:val="24"/>
+          <w:szCs w:val="24"/>
+        </w:rPr>
+        <w:t>Regressor</w:t>
+      </w:r>
+      <w:proofErr w:type="spellEnd"/>
+      <w:r>
+        <w:rPr>
+          <w:sz w:val="24"/>
+          <w:szCs w:val="24"/>
+        </w:rPr>
+        <w:t xml:space="preserve">) </w:t>
+      </w:r>
+      <w:r>
+        <w:rPr>
+          <w:sz w:val="24"/>
+          <w:szCs w:val="24"/>
+        </w:rPr>
+        <w:t xml:space="preserve">per ottenere una previsione finale più robusta e accurata. </w:t>
+      </w:r>
+      <w:r>
+        <w:rPr>
+          <w:sz w:val="24"/>
+          <w:szCs w:val="24"/>
+        </w:rPr>
+        <w:t>Si può notare nella figura sotto come l’errore sia ulteriormente diminuito.</w:t>
+      </w:r>
+    </w:p>
+    <w:p>
+      <w:pPr>
+        <w:rPr>
+          <w:sz w:val="24"/>
+          <w:szCs w:val="24"/>
+        </w:rPr>
+      </w:pPr>
+      <w:r>
+        <w:rPr>
+          <w:sz w:val="24"/>
+          <w:szCs w:val="24"/>
+        </w:rPr>
+        <w:drawing>
+          <wp:inline distT="0" distB="0" distL="0" distR="0" wp14:anchorId="0F55F5E2" wp14:editId="2E0C3F4C">
+            <wp:extent cx="5430008" cy="485843"/>
+            <wp:effectExtent l="0" t="0" r="0" b="9525"/>
+            <wp:docPr id="1528337887" name="Immagine 1" descr="Immagine che contiene schermata, testo, Carattere, linea&#10;&#10;Descrizione generata automaticamente"/>
+            <wp:cNvGraphicFramePr>
+              <a:graphicFrameLocks xmlns:a="http://schemas.openxmlformats.org/drawingml/2006/main" noChangeAspect="1"/>
+            </wp:cNvGraphicFramePr>
+            <a:graphic xmlns:a="http://schemas.openxmlformats.org/drawingml/2006/main">
+              <a:graphicData uri="http://schemas.openxmlformats.org/drawingml/2006/picture">
+                <pic:pic xmlns:pic="http://schemas.openxmlformats.org/drawingml/2006/picture">
+                  <pic:nvPicPr>
+                    <pic:cNvPr id="1528337887" name="Immagine 1" descr="Immagine che contiene schermata, testo, Carattere, linea&#10;&#10;Descrizione generata automaticamente"/>
+                    <pic:cNvPicPr/>
+                  </pic:nvPicPr>
+                  <pic:blipFill>
+                    <a:blip r:embed="rId16"/>
+                    <a:stretch>
+                      <a:fillRect/>
+                    </a:stretch>
+                  </pic:blipFill>
+                  <pic:spPr>
+                    <a:xfrm>
+                      <a:off x="0" y="0"/>
+                      <a:ext cx="5430008" cy="485843"/>
+                    </a:xfrm>
+                    <a:prstGeom prst="rect">
+                      <a:avLst/>
+                    </a:prstGeom>
+                  </pic:spPr>
+                </pic:pic>
+              </a:graphicData>
+            </a:graphic>
+          </wp:inline>
+        </w:drawing>
+      </w:r>
+    </w:p>
+    <w:p>
+      <w:pPr>
+        <w:rPr>
+          <w:sz w:val="24"/>
+          <w:szCs w:val="24"/>
+        </w:rPr>
+      </w:pPr>
+    </w:p>
+    <w:p>
+      <w:pPr>
+        <w:pStyle w:val="Titolo1"/>
+      </w:pPr>
+      <w:r>
+        <w:t>4 – TESTING E VALUTAZIONE DELLA PERFORMANCE FINALE</w:t>
+      </w:r>
+    </w:p>
+    <w:p>
+      <w:pPr>
+        <w:rPr>
+          <w:b/>
+          <w:bCs/>
+          <w:sz w:val="24"/>
+          <w:szCs w:val="24"/>
+        </w:rPr>
+      </w:pPr>
+      <w:r>
+        <w:rPr>
+          <w:sz w:val="24"/>
+          <w:szCs w:val="24"/>
+        </w:rPr>
+        <w:t>Dopo aver addestrato il modello finale (</w:t>
+      </w:r>
+      <w:proofErr w:type="spellStart"/>
+      <w:r>
+        <w:rPr>
+          <w:sz w:val="24"/>
+          <w:szCs w:val="24"/>
+        </w:rPr>
+        <w:t>Stacking</w:t>
+      </w:r>
+      <w:proofErr w:type="spellEnd"/>
+      <w:r>
+        <w:rPr>
+          <w:sz w:val="24"/>
+          <w:szCs w:val="24"/>
+        </w:rPr>
+        <w:t xml:space="preserve"> </w:t>
+      </w:r>
+      <w:proofErr w:type="spellStart"/>
+      <w:r>
+        <w:rPr>
+          <w:sz w:val="24"/>
+          <w:szCs w:val="24"/>
+        </w:rPr>
+        <w:t>Regressor</w:t>
+      </w:r>
+      <w:proofErr w:type="spellEnd"/>
+      <w:r>
+        <w:rPr>
+          <w:sz w:val="24"/>
+          <w:szCs w:val="24"/>
+        </w:rPr>
+        <w:t>)</w:t>
+      </w:r>
+      <w:r>
+        <w:rPr>
+          <w:sz w:val="24"/>
+          <w:szCs w:val="24"/>
+        </w:rPr>
+        <w:t xml:space="preserve"> sui dati di training, è stata eseguita una valutazione sul set di test, composto dal 20% dei dati originali. </w:t>
+      </w:r>
+      <w:r>
+        <w:rPr>
+          <w:sz w:val="24"/>
+          <w:szCs w:val="24"/>
+        </w:rPr>
+        <w:t>La valutazione è</w:t>
+      </w:r>
+      <w:r>
+        <w:rPr>
+          <w:sz w:val="24"/>
+          <w:szCs w:val="24"/>
+        </w:rPr>
+        <w:t xml:space="preserve"> </w:t>
+      </w:r>
+      <w:r>
+        <w:rPr>
+          <w:sz w:val="24"/>
+          <w:szCs w:val="24"/>
+        </w:rPr>
+        <w:lastRenderedPageBreak/>
+        <w:t xml:space="preserve">stata condotta utilizzando le metriche di regressione: </w:t>
+      </w:r>
+      <w:r>
+        <w:rPr>
+          <w:b/>
+          <w:bCs/>
+          <w:sz w:val="24"/>
+          <w:szCs w:val="24"/>
+        </w:rPr>
+        <w:t>Errore Quadratico Medio (MSE)</w:t>
+      </w:r>
+      <w:r>
+        <w:rPr>
+          <w:sz w:val="24"/>
+          <w:szCs w:val="24"/>
+        </w:rPr>
+        <w:t xml:space="preserve">, </w:t>
+      </w:r>
+      <w:r>
+        <w:rPr>
+          <w:b/>
+          <w:bCs/>
+          <w:sz w:val="24"/>
+          <w:szCs w:val="24"/>
+        </w:rPr>
+        <w:t>Radice dell’Errore Quadratico Medio (RMSE)</w:t>
+      </w:r>
+      <w:r>
+        <w:rPr>
+          <w:sz w:val="24"/>
+          <w:szCs w:val="24"/>
+        </w:rPr>
+        <w:t xml:space="preserve"> e </w:t>
+      </w:r>
+      <w:r>
+        <w:rPr>
+          <w:b/>
+          <w:bCs/>
+          <w:sz w:val="24"/>
+          <w:szCs w:val="24"/>
+        </w:rPr>
+        <w:t>Coefficiente di Determinazione (R</w:t>
+      </w:r>
+      <w:r>
+        <w:rPr>
+          <w:b/>
+          <w:bCs/>
+          <w:sz w:val="24"/>
+          <w:szCs w:val="24"/>
+          <w:vertAlign w:val="superscript"/>
+        </w:rPr>
+        <w:t>2</w:t>
+      </w:r>
+      <w:r>
+        <w:rPr>
+          <w:b/>
+          <w:bCs/>
+          <w:sz w:val="24"/>
+          <w:szCs w:val="24"/>
+        </w:rPr>
+        <w:t>).</w:t>
+      </w:r>
+    </w:p>
+    <w:p>
+      <w:pPr>
+        <w:rPr>
+          <w:sz w:val="24"/>
+          <w:szCs w:val="24"/>
+        </w:rPr>
+      </w:pPr>
+      <w:r>
+        <w:rPr>
+          <w:sz w:val="24"/>
+          <w:szCs w:val="24"/>
+        </w:rPr>
+        <w:t>I risultati finali si possono controllare nella figura sotto.</w:t>
+      </w:r>
+    </w:p>
+    <w:p>
+      <w:pPr>
+        <w:rPr>
+          <w:sz w:val="24"/>
+          <w:szCs w:val="24"/>
+        </w:rPr>
+      </w:pPr>
+      <w:r>
+        <w:rPr>
+          <w:sz w:val="24"/>
+          <w:szCs w:val="24"/>
+        </w:rPr>
+        <w:drawing>
+          <wp:inline distT="0" distB="0" distL="0" distR="0" wp14:anchorId="1B4B2186" wp14:editId="58F11699">
+            <wp:extent cx="3038899" cy="885949"/>
+            <wp:effectExtent l="0" t="0" r="0" b="9525"/>
+            <wp:docPr id="943601772" name="Immagine 1" descr="Immagine che contiene testo, Carattere, schermata, tipografia&#10;&#10;Descrizione generata automaticamente"/>
+            <wp:cNvGraphicFramePr>
+              <a:graphicFrameLocks xmlns:a="http://schemas.openxmlformats.org/drawingml/2006/main" noChangeAspect="1"/>
+            </wp:cNvGraphicFramePr>
+            <a:graphic xmlns:a="http://schemas.openxmlformats.org/drawingml/2006/main">
+              <a:graphicData uri="http://schemas.openxmlformats.org/drawingml/2006/picture">
+                <pic:pic xmlns:pic="http://schemas.openxmlformats.org/drawingml/2006/picture">
+                  <pic:nvPicPr>
+                    <pic:cNvPr id="943601772" name="Immagine 1" descr="Immagine che contiene testo, Carattere, schermata, tipografia&#10;&#10;Descrizione generata automaticamente"/>
+                    <pic:cNvPicPr/>
+                  </pic:nvPicPr>
+                  <pic:blipFill>
+                    <a:blip r:embed="rId17"/>
+                    <a:stretch>
+                      <a:fillRect/>
+                    </a:stretch>
+                  </pic:blipFill>
+                  <pic:spPr>
+                    <a:xfrm>
+                      <a:off x="0" y="0"/>
+                      <a:ext cx="3038899" cy="885949"/>
+                    </a:xfrm>
+                    <a:prstGeom prst="rect">
+                      <a:avLst/>
+                    </a:prstGeom>
+                  </pic:spPr>
+                </pic:pic>
+              </a:graphicData>
+            </a:graphic>
+          </wp:inline>
+        </w:drawing>
+      </w:r>
+      <w:r>
+        <w:rPr>
+          <w:sz w:val="24"/>
+          <w:szCs w:val="24"/>
+        </w:rPr>
+        <w:tab/>
+      </w:r>
+      <w:r>
+        <w:rPr>
+          <w:sz w:val="24"/>
+          <w:szCs w:val="24"/>
+        </w:rPr>
+        <w:tab/>
+      </w:r>
+    </w:p>
+    <w:p>
+      <w:pPr>
+        <w:rPr>
+          <w:sz w:val="24"/>
+          <w:szCs w:val="24"/>
+        </w:rPr>
+      </w:pPr>
+      <w:r>
+        <w:rPr>
+          <w:sz w:val="24"/>
+          <w:szCs w:val="24"/>
+        </w:rPr>
+        <w:t>Il valore di R</w:t>
+      </w:r>
+      <w:r>
+        <w:rPr>
+          <w:sz w:val="24"/>
+          <w:szCs w:val="24"/>
+          <w:vertAlign w:val="superscript"/>
+        </w:rPr>
+        <w:t>2</w:t>
+      </w:r>
+      <w:r>
+        <w:rPr>
+          <w:sz w:val="24"/>
+          <w:szCs w:val="24"/>
+        </w:rPr>
+        <w:t xml:space="preserve"> pari a 0,</w:t>
+      </w:r>
+      <w:r>
+        <w:rPr>
+          <w:sz w:val="24"/>
+          <w:szCs w:val="24"/>
+        </w:rPr>
+        <w:t>94</w:t>
+      </w:r>
+      <w:r>
+        <w:rPr>
+          <w:sz w:val="24"/>
+          <w:szCs w:val="24"/>
+        </w:rPr>
+        <w:t xml:space="preserve"> indica che il modello è in grado di spiegare </w:t>
+      </w:r>
+      <w:r>
+        <w:rPr>
+          <w:sz w:val="24"/>
+          <w:szCs w:val="24"/>
+        </w:rPr>
+        <w:t>il 94</w:t>
+      </w:r>
+      <w:r>
+        <w:rPr>
+          <w:sz w:val="24"/>
+          <w:szCs w:val="24"/>
+        </w:rPr>
+        <w:t xml:space="preserve">% della varianza nel numero di noleggi di biciclette. </w:t>
+      </w:r>
+      <w:r>
+        <w:rPr>
+          <w:sz w:val="24"/>
+          <w:szCs w:val="24"/>
+        </w:rPr>
+        <w:t xml:space="preserve">Questo risultato, insieme ai valori bassi di MSE e RMSE, dimostra una performance elevata e un’ottima accuratezza predittiva. </w:t>
+      </w:r>
+      <w:r>
+        <w:rPr>
+          <w:sz w:val="24"/>
+          <w:szCs w:val="24"/>
+        </w:rPr>
+        <w:t xml:space="preserve"> </w:t>
+      </w:r>
+    </w:p>
+    <w:p>
+      <w:pPr>
+        <w:rPr>
+          <w:sz w:val="24"/>
+          <w:szCs w:val="24"/>
+        </w:rPr>
+      </w:pPr>
+    </w:p>
+    <w:p>
+      <w:pPr>
+        <w:pStyle w:val="Titolo1"/>
+      </w:pPr>
+      <w:r>
+        <w:t>5 – CONCLUSIONI</w:t>
+      </w:r>
+    </w:p>
+    <w:p>
+      <w:pPr>
+        <w:rPr>
+          <w:sz w:val="24"/>
+          <w:szCs w:val="24"/>
+        </w:rPr>
+      </w:pPr>
+      <w:r>
+        <w:rPr>
+          <w:sz w:val="24"/>
+          <w:szCs w:val="24"/>
+        </w:rPr>
+        <w:t>Per una valutazione visiva della performance</w:t>
+      </w:r>
+      <w:r>
+        <w:rPr>
+          <w:sz w:val="24"/>
+          <w:szCs w:val="24"/>
+        </w:rPr>
+        <w:t>, è stato generato un grafico a dispersione che confronta i valori dei noleggi reali</w:t>
+      </w:r>
+      <w:r>
+        <w:rPr>
+          <w:sz w:val="24"/>
+          <w:szCs w:val="24"/>
+        </w:rPr>
+        <w:t xml:space="preserve"> (‘</w:t>
+      </w:r>
+      <w:proofErr w:type="spellStart"/>
+      <w:r>
+        <w:rPr>
+          <w:sz w:val="24"/>
+          <w:szCs w:val="24"/>
+        </w:rPr>
+        <w:t>y_test</w:t>
+      </w:r>
+      <w:proofErr w:type="spellEnd"/>
+      <w:r>
+        <w:rPr>
+          <w:sz w:val="24"/>
+          <w:szCs w:val="24"/>
+        </w:rPr>
+        <w:t>’)</w:t>
+      </w:r>
+      <w:r>
+        <w:rPr>
+          <w:sz w:val="24"/>
+          <w:szCs w:val="24"/>
+        </w:rPr>
+        <w:t xml:space="preserve"> </w:t>
+      </w:r>
+      <w:r>
+        <w:rPr>
+          <w:sz w:val="24"/>
+          <w:szCs w:val="24"/>
+        </w:rPr>
+        <w:t>con i valori predetti dal modello (‘</w:t>
+      </w:r>
+      <w:proofErr w:type="spellStart"/>
+      <w:r>
+        <w:rPr>
+          <w:sz w:val="24"/>
+          <w:szCs w:val="24"/>
+        </w:rPr>
+        <w:t>y_pred</w:t>
+      </w:r>
+      <w:proofErr w:type="spellEnd"/>
+      <w:r>
+        <w:rPr>
+          <w:sz w:val="24"/>
+          <w:szCs w:val="24"/>
+        </w:rPr>
+        <w:t xml:space="preserve">’). La linea diagonale rossa </w:t>
+      </w:r>
+      <w:r>
+        <w:rPr>
+          <w:sz w:val="24"/>
+          <w:szCs w:val="24"/>
+        </w:rPr>
+        <w:t xml:space="preserve">rappresenta il caso ideale in cui i valori predetti corrispondono esattamente ai valori reali. Si può notare che i punti si raggruppano </w:t>
+      </w:r>
+      <w:r>
+        <w:rPr>
+          <w:sz w:val="24"/>
+          <w:szCs w:val="24"/>
+        </w:rPr>
+        <w:t xml:space="preserve">intorno a questa linea rossa confermando l’accuratezza del modello. </w:t>
+      </w:r>
+    </w:p>
+    <w:p>
+      <w:pPr>
+        <w:rPr>
+          <w:sz w:val="24"/>
+          <w:szCs w:val="24"/>
+        </w:rPr>
+      </w:pPr>
+      <w:r>
+        <w:rPr>
+          <w:sz w:val="24"/>
+          <w:szCs w:val="24"/>
+        </w:rPr>
+        <w:drawing>
+          <wp:anchor distT="0" distB="0" distL="114300" distR="114300" simplePos="0" relativeHeight="251665408" behindDoc="1" locked="0" layoutInCell="1" allowOverlap="1" wp14:anchorId="3C4661EF" wp14:editId="456B5A8A">
+            <wp:simplePos x="0" y="0"/>
+            <wp:positionH relativeFrom="margin">
+              <wp:align>center</wp:align>
+            </wp:positionH>
+            <wp:positionV relativeFrom="paragraph">
+              <wp:posOffset>6985</wp:posOffset>
+            </wp:positionV>
+            <wp:extent cx="4743450" cy="3953137"/>
+            <wp:effectExtent l="0" t="0" r="0" b="9525"/>
+            <wp:wrapNone/>
+            <wp:docPr id="63445814" name="Immagine 1" descr="Immagine che contiene testo, linea, schermata, diagramma&#10;&#10;Descrizione generata automaticamente"/>
+            <wp:cNvGraphicFramePr>
+              <a:graphicFrameLocks xmlns:a="http://schemas.openxmlformats.org/drawingml/2006/main" noChangeAspect="1"/>
+            </wp:cNvGraphicFramePr>
+            <a:graphic xmlns:a="http://schemas.openxmlformats.org/drawingml/2006/main">
+              <a:graphicData uri="http://schemas.openxmlformats.org/drawingml/2006/picture">
+                <pic:pic xmlns:pic="http://schemas.openxmlformats.org/drawingml/2006/picture">
+                  <pic:nvPicPr>
+                    <pic:cNvPr id="63445814" name="Immagine 1" descr="Immagine che contiene testo, linea, schermata, diagramma&#10;&#10;Descrizione generata automaticamente"/>
+                    <pic:cNvPicPr/>
+                  </pic:nvPicPr>
+                  <pic:blipFill>
+                    <a:blip r:embed="rId18" cstate="print">
                       <a:extLst>
                         <a:ext uri="{28A0092B-C50C-407E-A947-70E740481C1C}">
                           <a14:useLocalDpi xmlns:a14="http://schemas.microsoft.com/office/drawing/2010/main" val="0"/>
@@ -3267,832 +3861,7 @@
                   <pic:spPr>
                     <a:xfrm>
                       <a:off x="0" y="0"/>
-                      <a:ext cx="3209925" cy="2545244"/>
-                    </a:xfrm>
-                    <a:prstGeom prst="rect">
-                      <a:avLst/>
-                    </a:prstGeom>
-                  </pic:spPr>
-                </pic:pic>
-              </a:graphicData>
-            </a:graphic>
-          </wp:anchor>
-        </w:drawing>
-      </w:r>
-    </w:p>
-    <w:p>
-      <w:pPr>
-        <w:rPr>
-          <w:sz w:val="24"/>
-          <w:szCs w:val="24"/>
-        </w:rPr>
-      </w:pPr>
-    </w:p>
-    <w:p>
-      <w:pPr>
-        <w:rPr>
-          <w:sz w:val="24"/>
-          <w:szCs w:val="24"/>
-        </w:rPr>
-      </w:pPr>
-    </w:p>
-    <w:p>
-      <w:pPr>
-        <w:rPr>
-          <w:sz w:val="24"/>
-          <w:szCs w:val="24"/>
-        </w:rPr>
-      </w:pPr>
-    </w:p>
-    <w:p>
-      <w:pPr>
-        <w:rPr>
-          <w:sz w:val="24"/>
-          <w:szCs w:val="24"/>
-        </w:rPr>
-      </w:pPr>
-    </w:p>
-    <w:p>
-      <w:pPr>
-        <w:rPr>
-          <w:sz w:val="24"/>
-          <w:szCs w:val="24"/>
-        </w:rPr>
-      </w:pPr>
-    </w:p>
-    <w:p>
-      <w:pPr>
-        <w:rPr>
-          <w:sz w:val="24"/>
-          <w:szCs w:val="24"/>
-        </w:rPr>
-      </w:pPr>
-    </w:p>
-    <w:p>
-      <w:pPr>
-        <w:rPr>
-          <w:sz w:val="24"/>
-          <w:szCs w:val="24"/>
-        </w:rPr>
-      </w:pPr>
-    </w:p>
-    <w:p>
-      <w:pPr>
-        <w:rPr>
-          <w:sz w:val="24"/>
-          <w:szCs w:val="24"/>
-        </w:rPr>
-      </w:pPr>
-    </w:p>
-    <w:p>
-      <w:pPr>
-        <w:rPr>
-          <w:sz w:val="24"/>
-          <w:szCs w:val="24"/>
-        </w:rPr>
-      </w:pPr>
-      <w:r>
-        <w:rPr>
-          <w:sz w:val="24"/>
-          <w:szCs w:val="24"/>
-        </w:rPr>
-        <w:t xml:space="preserve">Per migliorare ulteriormente </w:t>
-      </w:r>
-      <w:r>
-        <w:rPr>
-          <w:sz w:val="24"/>
-          <w:szCs w:val="24"/>
-        </w:rPr>
-        <w:t xml:space="preserve">le prestazioni, è stato creato il modello ensemble </w:t>
-      </w:r>
-      <w:proofErr w:type="spellStart"/>
-      <w:r>
-        <w:rPr>
-          <w:b/>
-          <w:bCs/>
-          <w:sz w:val="24"/>
-          <w:szCs w:val="24"/>
-        </w:rPr>
-        <w:t>Stacking</w:t>
-      </w:r>
-      <w:proofErr w:type="spellEnd"/>
-      <w:r>
-        <w:rPr>
-          <w:b/>
-          <w:bCs/>
-          <w:sz w:val="24"/>
-          <w:szCs w:val="24"/>
-        </w:rPr>
-        <w:t xml:space="preserve"> </w:t>
-      </w:r>
-      <w:proofErr w:type="spellStart"/>
-      <w:r>
-        <w:rPr>
-          <w:b/>
-          <w:bCs/>
-          <w:sz w:val="24"/>
-          <w:szCs w:val="24"/>
-        </w:rPr>
-        <w:t>Regressor</w:t>
-      </w:r>
-      <w:proofErr w:type="spellEnd"/>
-      <w:r>
-        <w:rPr>
-          <w:sz w:val="24"/>
-          <w:szCs w:val="24"/>
-        </w:rPr>
-        <w:t xml:space="preserve">. Questo modello </w:t>
-      </w:r>
-      <w:r>
-        <w:rPr>
-          <w:sz w:val="24"/>
-          <w:szCs w:val="24"/>
-        </w:rPr>
-        <w:t xml:space="preserve">combina le previsioni dei modelli di base (Linear </w:t>
-      </w:r>
-      <w:proofErr w:type="spellStart"/>
-      <w:r>
-        <w:rPr>
-          <w:sz w:val="24"/>
-          <w:szCs w:val="24"/>
-        </w:rPr>
-        <w:t>Regression</w:t>
-      </w:r>
-      <w:proofErr w:type="spellEnd"/>
-      <w:r>
-        <w:rPr>
-          <w:sz w:val="24"/>
-          <w:szCs w:val="24"/>
-        </w:rPr>
-        <w:t xml:space="preserve">, </w:t>
-      </w:r>
-      <w:proofErr w:type="spellStart"/>
-      <w:r>
-        <w:rPr>
-          <w:sz w:val="24"/>
-          <w:szCs w:val="24"/>
-        </w:rPr>
-        <w:t>Decision</w:t>
-      </w:r>
-      <w:proofErr w:type="spellEnd"/>
-      <w:r>
-        <w:rPr>
-          <w:sz w:val="24"/>
-          <w:szCs w:val="24"/>
-        </w:rPr>
-        <w:t xml:space="preserve"> Tree </w:t>
-      </w:r>
-      <w:proofErr w:type="spellStart"/>
-      <w:r>
-        <w:rPr>
-          <w:sz w:val="24"/>
-          <w:szCs w:val="24"/>
-        </w:rPr>
-        <w:t>Regressor</w:t>
-      </w:r>
-      <w:proofErr w:type="spellEnd"/>
-      <w:r>
-        <w:rPr>
-          <w:sz w:val="24"/>
-          <w:szCs w:val="24"/>
-        </w:rPr>
-        <w:t xml:space="preserve"> e Random </w:t>
-      </w:r>
-      <w:proofErr w:type="spellStart"/>
-      <w:r>
-        <w:rPr>
-          <w:sz w:val="24"/>
-          <w:szCs w:val="24"/>
-        </w:rPr>
-        <w:t>Forest</w:t>
-      </w:r>
-      <w:proofErr w:type="spellEnd"/>
-      <w:r>
-        <w:rPr>
-          <w:sz w:val="24"/>
-          <w:szCs w:val="24"/>
-        </w:rPr>
-        <w:t xml:space="preserve"> </w:t>
-      </w:r>
-      <w:proofErr w:type="spellStart"/>
-      <w:r>
-        <w:rPr>
-          <w:sz w:val="24"/>
-          <w:szCs w:val="24"/>
-        </w:rPr>
-        <w:t>Regressor</w:t>
-      </w:r>
-      <w:proofErr w:type="spellEnd"/>
-      <w:r>
-        <w:rPr>
-          <w:sz w:val="24"/>
-          <w:szCs w:val="24"/>
-        </w:rPr>
-        <w:t xml:space="preserve">) </w:t>
-      </w:r>
-      <w:r>
-        <w:rPr>
-          <w:sz w:val="24"/>
-          <w:szCs w:val="24"/>
-        </w:rPr>
-        <w:t xml:space="preserve">per ottenere una previsione finale più robusta e accurata. </w:t>
-      </w:r>
-      <w:r>
-        <w:rPr>
-          <w:sz w:val="24"/>
-          <w:szCs w:val="24"/>
-        </w:rPr>
-        <w:t>Si può notare nella figura sotto come l’errore sia ulteriormente diminuito.</w:t>
-      </w:r>
-    </w:p>
-    <w:p>
-      <w:pPr>
-        <w:rPr>
-          <w:sz w:val="24"/>
-          <w:szCs w:val="24"/>
-        </w:rPr>
-      </w:pPr>
-      <w:r>
-        <w:rPr>
-          <w:noProof/>
-          <w:sz w:val="24"/>
-          <w:szCs w:val="24"/>
-        </w:rPr>
-        <w:drawing>
-          <wp:anchor distT="0" distB="0" distL="114300" distR="114300" simplePos="0" relativeHeight="251663360" behindDoc="1" locked="0" layoutInCell="1" allowOverlap="1" wp14:anchorId="07778422" wp14:editId="4BCB036E">
-            <wp:simplePos x="0" y="0"/>
-            <wp:positionH relativeFrom="column">
-              <wp:posOffset>0</wp:posOffset>
-            </wp:positionH>
-            <wp:positionV relativeFrom="paragraph">
-              <wp:posOffset>-2540</wp:posOffset>
-            </wp:positionV>
-            <wp:extent cx="5449060" cy="419158"/>
-            <wp:effectExtent l="0" t="0" r="0" b="0"/>
-            <wp:wrapNone/>
-            <wp:docPr id="236299484" name="Immagine 1"/>
-            <wp:cNvGraphicFramePr>
-              <a:graphicFrameLocks xmlns:a="http://schemas.openxmlformats.org/drawingml/2006/main" noChangeAspect="1"/>
-            </wp:cNvGraphicFramePr>
-            <a:graphic xmlns:a="http://schemas.openxmlformats.org/drawingml/2006/main">
-              <a:graphicData uri="http://schemas.openxmlformats.org/drawingml/2006/picture">
-                <pic:pic xmlns:pic="http://schemas.openxmlformats.org/drawingml/2006/picture">
-                  <pic:nvPicPr>
-                    <pic:cNvPr id="236299484" name=""/>
-                    <pic:cNvPicPr/>
-                  </pic:nvPicPr>
-                  <pic:blipFill>
-                    <a:blip r:embed="rId16">
-                      <a:extLst>
-                        <a:ext uri="{28A0092B-C50C-407E-A947-70E740481C1C}">
-                          <a14:useLocalDpi xmlns:a14="http://schemas.microsoft.com/office/drawing/2010/main" val="0"/>
-                        </a:ext>
-                      </a:extLst>
-                    </a:blip>
-                    <a:stretch>
-                      <a:fillRect/>
-                    </a:stretch>
-                  </pic:blipFill>
-                  <pic:spPr>
-                    <a:xfrm>
-                      <a:off x="0" y="0"/>
-                      <a:ext cx="5449060" cy="419158"/>
-                    </a:xfrm>
-                    <a:prstGeom prst="rect">
-                      <a:avLst/>
-                    </a:prstGeom>
-                  </pic:spPr>
-                </pic:pic>
-              </a:graphicData>
-            </a:graphic>
-          </wp:anchor>
-        </w:drawing>
-      </w:r>
-    </w:p>
-    <w:p>
-      <w:pPr>
-        <w:rPr>
-          <w:sz w:val="24"/>
-          <w:szCs w:val="24"/>
-        </w:rPr>
-      </w:pPr>
-    </w:p>
-    <w:p>
-      <w:pPr>
-        <w:rPr>
-          <w:sz w:val="24"/>
-          <w:szCs w:val="24"/>
-        </w:rPr>
-      </w:pPr>
-    </w:p>
-    <w:p>
-      <w:pPr>
-        <w:pStyle w:val="Titolo1"/>
-      </w:pPr>
-      <w:r>
-        <w:t>4 – TESTING E VALUTAZIONE DELLA PERFORMANCE FINALE</w:t>
-      </w:r>
-    </w:p>
-    <w:p>
-      <w:pPr>
-        <w:rPr>
-          <w:b/>
-          <w:bCs/>
-          <w:sz w:val="24"/>
-          <w:szCs w:val="24"/>
-        </w:rPr>
-      </w:pPr>
-      <w:r>
-        <w:rPr>
-          <w:sz w:val="24"/>
-          <w:szCs w:val="24"/>
-        </w:rPr>
-        <w:t>Dopo aver addestrato il modello finale (</w:t>
-      </w:r>
-      <w:proofErr w:type="spellStart"/>
-      <w:r>
-        <w:rPr>
-          <w:sz w:val="24"/>
-          <w:szCs w:val="24"/>
-        </w:rPr>
-        <w:t>Stacking</w:t>
-      </w:r>
-      <w:proofErr w:type="spellEnd"/>
-      <w:r>
-        <w:rPr>
-          <w:sz w:val="24"/>
-          <w:szCs w:val="24"/>
-        </w:rPr>
-        <w:t xml:space="preserve"> </w:t>
-      </w:r>
-      <w:proofErr w:type="spellStart"/>
-      <w:r>
-        <w:rPr>
-          <w:sz w:val="24"/>
-          <w:szCs w:val="24"/>
-        </w:rPr>
-        <w:t>Regressor</w:t>
-      </w:r>
-      <w:proofErr w:type="spellEnd"/>
-      <w:r>
-        <w:rPr>
-          <w:sz w:val="24"/>
-          <w:szCs w:val="24"/>
-        </w:rPr>
-        <w:t>)</w:t>
-      </w:r>
-      <w:r>
-        <w:rPr>
-          <w:sz w:val="24"/>
-          <w:szCs w:val="24"/>
-        </w:rPr>
-        <w:t xml:space="preserve"> sui dati di training, è stata eseguita una valutazione sul set di test, composto dal 20% dei dati originali. </w:t>
-      </w:r>
-      <w:r>
-        <w:rPr>
-          <w:sz w:val="24"/>
-          <w:szCs w:val="24"/>
-        </w:rPr>
-        <w:t xml:space="preserve">La valutazione è stata condotta utilizzando le metriche di regressione: </w:t>
-      </w:r>
-      <w:r>
-        <w:rPr>
-          <w:b/>
-          <w:bCs/>
-          <w:sz w:val="24"/>
-          <w:szCs w:val="24"/>
-        </w:rPr>
-        <w:t>Errore Quadratico Medio (MSE)</w:t>
-      </w:r>
-      <w:r>
-        <w:rPr>
-          <w:sz w:val="24"/>
-          <w:szCs w:val="24"/>
-        </w:rPr>
-        <w:t xml:space="preserve">, </w:t>
-      </w:r>
-      <w:r>
-        <w:rPr>
-          <w:b/>
-          <w:bCs/>
-          <w:sz w:val="24"/>
-          <w:szCs w:val="24"/>
-        </w:rPr>
-        <w:t>Radice dell’Errore Quadratico Medio (RMSE)</w:t>
-      </w:r>
-      <w:r>
-        <w:rPr>
-          <w:sz w:val="24"/>
-          <w:szCs w:val="24"/>
-        </w:rPr>
-        <w:t xml:space="preserve"> e </w:t>
-      </w:r>
-      <w:r>
-        <w:rPr>
-          <w:b/>
-          <w:bCs/>
-          <w:sz w:val="24"/>
-          <w:szCs w:val="24"/>
-        </w:rPr>
-        <w:t>Coefficiente di Determinazione (R</w:t>
-      </w:r>
-      <w:r>
-        <w:rPr>
-          <w:b/>
-          <w:bCs/>
-          <w:sz w:val="24"/>
-          <w:szCs w:val="24"/>
-          <w:vertAlign w:val="superscript"/>
-        </w:rPr>
-        <w:t>2</w:t>
-      </w:r>
-      <w:r>
-        <w:rPr>
-          <w:b/>
-          <w:bCs/>
-          <w:sz w:val="24"/>
-          <w:szCs w:val="24"/>
-        </w:rPr>
-        <w:t>).</w:t>
-      </w:r>
-    </w:p>
-    <w:p>
-      <w:pPr>
-        <w:rPr>
-          <w:sz w:val="24"/>
-          <w:szCs w:val="24"/>
-        </w:rPr>
-      </w:pPr>
-      <w:r>
-        <w:rPr>
-          <w:sz w:val="24"/>
-          <w:szCs w:val="24"/>
-        </w:rPr>
-        <w:lastRenderedPageBreak/>
-        <w:t>I risultati finali si possono controllare nella figura sotto.</w:t>
-      </w:r>
-    </w:p>
-    <w:p>
-      <w:pPr>
-        <w:rPr>
-          <w:sz w:val="24"/>
-          <w:szCs w:val="24"/>
-        </w:rPr>
-      </w:pPr>
-      <w:r>
-        <w:rPr>
-          <w:noProof/>
-          <w:sz w:val="24"/>
-          <w:szCs w:val="24"/>
-        </w:rPr>
-        <w:drawing>
-          <wp:anchor distT="0" distB="0" distL="114300" distR="114300" simplePos="0" relativeHeight="251662336" behindDoc="1" locked="0" layoutInCell="1" allowOverlap="1" wp14:anchorId="33398D57" wp14:editId="382C74CE">
-            <wp:simplePos x="0" y="0"/>
-            <wp:positionH relativeFrom="column">
-              <wp:posOffset>0</wp:posOffset>
-            </wp:positionH>
-            <wp:positionV relativeFrom="paragraph">
-              <wp:posOffset>4445</wp:posOffset>
-            </wp:positionV>
-            <wp:extent cx="3029373" cy="952633"/>
-            <wp:effectExtent l="0" t="0" r="0" b="0"/>
-            <wp:wrapNone/>
-            <wp:docPr id="2000890690" name="Immagine 1" descr="Immagine che contiene testo, Carattere, schermata, tipografia&#10;&#10;Descrizione generata automaticamente"/>
-            <wp:cNvGraphicFramePr>
-              <a:graphicFrameLocks xmlns:a="http://schemas.openxmlformats.org/drawingml/2006/main" noChangeAspect="1"/>
-            </wp:cNvGraphicFramePr>
-            <a:graphic xmlns:a="http://schemas.openxmlformats.org/drawingml/2006/main">
-              <a:graphicData uri="http://schemas.openxmlformats.org/drawingml/2006/picture">
-                <pic:pic xmlns:pic="http://schemas.openxmlformats.org/drawingml/2006/picture">
-                  <pic:nvPicPr>
-                    <pic:cNvPr id="2000890690" name="Immagine 1" descr="Immagine che contiene testo, Carattere, schermata, tipografia&#10;&#10;Descrizione generata automaticamente"/>
-                    <pic:cNvPicPr/>
-                  </pic:nvPicPr>
-                  <pic:blipFill>
-                    <a:blip r:embed="rId17">
-                      <a:extLst>
-                        <a:ext uri="{28A0092B-C50C-407E-A947-70E740481C1C}">
-                          <a14:useLocalDpi xmlns:a14="http://schemas.microsoft.com/office/drawing/2010/main" val="0"/>
-                        </a:ext>
-                      </a:extLst>
-                    </a:blip>
-                    <a:stretch>
-                      <a:fillRect/>
-                    </a:stretch>
-                  </pic:blipFill>
-                  <pic:spPr>
-                    <a:xfrm>
-                      <a:off x="0" y="0"/>
-                      <a:ext cx="3029373" cy="952633"/>
-                    </a:xfrm>
-                    <a:prstGeom prst="rect">
-                      <a:avLst/>
-                    </a:prstGeom>
-                  </pic:spPr>
-                </pic:pic>
-              </a:graphicData>
-            </a:graphic>
-          </wp:anchor>
-        </w:drawing>
-      </w:r>
-      <w:r>
-        <w:rPr>
-          <w:sz w:val="24"/>
-          <w:szCs w:val="24"/>
-        </w:rPr>
-        <w:tab/>
-      </w:r>
-      <w:r>
-        <w:rPr>
-          <w:sz w:val="24"/>
-          <w:szCs w:val="24"/>
-        </w:rPr>
-        <w:tab/>
-      </w:r>
-      <w:r>
-        <w:rPr>
-          <w:sz w:val="24"/>
-          <w:szCs w:val="24"/>
-        </w:rPr>
-        <w:tab/>
-      </w:r>
-      <w:r>
-        <w:rPr>
-          <w:sz w:val="24"/>
-          <w:szCs w:val="24"/>
-        </w:rPr>
-        <w:tab/>
-      </w:r>
-      <w:r>
-        <w:rPr>
-          <w:sz w:val="24"/>
-          <w:szCs w:val="24"/>
-        </w:rPr>
-        <w:tab/>
-      </w:r>
-      <w:r>
-        <w:rPr>
-          <w:sz w:val="24"/>
-          <w:szCs w:val="24"/>
-        </w:rPr>
-        <w:tab/>
-      </w:r>
-    </w:p>
-    <w:p>
-      <w:pPr>
-        <w:rPr>
-          <w:sz w:val="24"/>
-          <w:szCs w:val="24"/>
-        </w:rPr>
-      </w:pPr>
-    </w:p>
-    <w:p>
-      <w:pPr>
-        <w:rPr>
-          <w:sz w:val="24"/>
-          <w:szCs w:val="24"/>
-        </w:rPr>
-      </w:pPr>
-    </w:p>
-    <w:p>
-      <w:pPr>
-        <w:rPr>
-          <w:sz w:val="24"/>
-          <w:szCs w:val="24"/>
-        </w:rPr>
-      </w:pPr>
-    </w:p>
-    <w:p>
-      <w:pPr>
-        <w:rPr>
-          <w:sz w:val="24"/>
-          <w:szCs w:val="24"/>
-        </w:rPr>
-      </w:pPr>
-      <w:r>
-        <w:rPr>
-          <w:sz w:val="24"/>
-          <w:szCs w:val="24"/>
-        </w:rPr>
-        <w:t>Il valore di R</w:t>
-      </w:r>
-      <w:r>
-        <w:rPr>
-          <w:sz w:val="24"/>
-          <w:szCs w:val="24"/>
-          <w:vertAlign w:val="superscript"/>
-        </w:rPr>
-        <w:t>2</w:t>
-      </w:r>
-      <w:r>
-        <w:rPr>
-          <w:sz w:val="24"/>
-          <w:szCs w:val="24"/>
-        </w:rPr>
-        <w:t xml:space="preserve"> pari a 0,88 indica che il modello è in grado di spiegare l’88% della varianza nel numero di noleggi di biciclette. </w:t>
-      </w:r>
-      <w:r>
-        <w:rPr>
-          <w:sz w:val="24"/>
-          <w:szCs w:val="24"/>
-        </w:rPr>
-        <w:t xml:space="preserve">Questo risultato, insieme ai valori bassi di MSE e RMSE, dimostra una performance elevata e un’ottima accuratezza predittiva. </w:t>
-      </w:r>
-      <w:r>
-        <w:rPr>
-          <w:sz w:val="24"/>
-          <w:szCs w:val="24"/>
-        </w:rPr>
-        <w:t xml:space="preserve">Inoltre, </w:t>
-      </w:r>
-      <w:r>
-        <w:rPr>
-          <w:sz w:val="24"/>
-          <w:szCs w:val="24"/>
-        </w:rPr>
-        <w:t>l’RMSE molto simile sia in fase di training che in fase di test</w:t>
-      </w:r>
-      <w:r>
-        <w:rPr>
-          <w:sz w:val="24"/>
-          <w:szCs w:val="24"/>
-        </w:rPr>
-        <w:t xml:space="preserve"> ma leggermente migliore in fase di test indica una buona generalizzazione e assenza di </w:t>
-      </w:r>
-      <w:proofErr w:type="spellStart"/>
-      <w:r>
-        <w:rPr>
-          <w:sz w:val="24"/>
-          <w:szCs w:val="24"/>
-        </w:rPr>
-        <w:t>overfitting</w:t>
-      </w:r>
-      <w:proofErr w:type="spellEnd"/>
-      <w:r>
-        <w:rPr>
-          <w:sz w:val="24"/>
-          <w:szCs w:val="24"/>
-        </w:rPr>
-        <w:t xml:space="preserve">. </w:t>
-      </w:r>
-    </w:p>
-    <w:p>
-      <w:pPr>
-        <w:rPr>
-          <w:sz w:val="24"/>
-          <w:szCs w:val="24"/>
-        </w:rPr>
-      </w:pPr>
-    </w:p>
-    <w:p>
-      <w:pPr>
-        <w:pStyle w:val="Titolo1"/>
-      </w:pPr>
-      <w:r>
-        <w:t>5 – CONCLUSIONI</w:t>
-      </w:r>
-    </w:p>
-    <w:p>
-      <w:pPr>
-        <w:rPr>
-          <w:sz w:val="24"/>
-          <w:szCs w:val="24"/>
-        </w:rPr>
-      </w:pPr>
-      <w:r>
-        <w:rPr>
-          <w:sz w:val="24"/>
-          <w:szCs w:val="24"/>
-        </w:rPr>
-        <w:t>Per una valutazione visiva della performance</w:t>
-      </w:r>
-      <w:r>
-        <w:rPr>
-          <w:sz w:val="24"/>
-          <w:szCs w:val="24"/>
-        </w:rPr>
-        <w:t>, è stato generato un grafico a dispersione che confronta i valori dei noleggi reali</w:t>
-      </w:r>
-      <w:r>
-        <w:rPr>
-          <w:sz w:val="24"/>
-          <w:szCs w:val="24"/>
-        </w:rPr>
-        <w:t xml:space="preserve"> (‘</w:t>
-      </w:r>
-      <w:proofErr w:type="spellStart"/>
-      <w:r>
-        <w:rPr>
-          <w:sz w:val="24"/>
-          <w:szCs w:val="24"/>
-        </w:rPr>
-        <w:t>y_test</w:t>
-      </w:r>
-      <w:proofErr w:type="spellEnd"/>
-      <w:r>
-        <w:rPr>
-          <w:sz w:val="24"/>
-          <w:szCs w:val="24"/>
-        </w:rPr>
-        <w:t>’)</w:t>
-      </w:r>
-      <w:r>
-        <w:rPr>
-          <w:sz w:val="24"/>
-          <w:szCs w:val="24"/>
-        </w:rPr>
-        <w:t xml:space="preserve"> </w:t>
-      </w:r>
-      <w:r>
-        <w:rPr>
-          <w:sz w:val="24"/>
-          <w:szCs w:val="24"/>
-        </w:rPr>
-        <w:t>con i valori predetti dal modello (‘</w:t>
-      </w:r>
-      <w:proofErr w:type="spellStart"/>
-      <w:r>
-        <w:rPr>
-          <w:sz w:val="24"/>
-          <w:szCs w:val="24"/>
-        </w:rPr>
-        <w:t>y_pred</w:t>
-      </w:r>
-      <w:proofErr w:type="spellEnd"/>
-      <w:r>
-        <w:rPr>
-          <w:sz w:val="24"/>
-          <w:szCs w:val="24"/>
-        </w:rPr>
-        <w:t xml:space="preserve">’). La linea diagonale rossa </w:t>
-      </w:r>
-      <w:r>
-        <w:rPr>
-          <w:sz w:val="24"/>
-          <w:szCs w:val="24"/>
-        </w:rPr>
-        <w:t xml:space="preserve">rappresenta il caso ideale in cui i valori predetti corrispondono esattamente ai valori reali. Si può notare che i punti si raggruppano </w:t>
-      </w:r>
-      <w:r>
-        <w:rPr>
-          <w:sz w:val="24"/>
-          <w:szCs w:val="24"/>
-        </w:rPr>
-        <w:t xml:space="preserve">intorno a questa linea rossa confermando l’accuratezza del modello. </w:t>
-      </w:r>
-    </w:p>
-    <w:p>
-      <w:pPr>
-        <w:rPr>
-          <w:sz w:val="24"/>
-          <w:szCs w:val="24"/>
-        </w:rPr>
-      </w:pPr>
-      <w:r>
-        <w:rPr>
-          <w:noProof/>
-          <w:sz w:val="24"/>
-          <w:szCs w:val="24"/>
-        </w:rPr>
-        <w:drawing>
-          <wp:anchor distT="0" distB="0" distL="114300" distR="114300" simplePos="0" relativeHeight="251661312" behindDoc="1" locked="0" layoutInCell="1" allowOverlap="1" wp14:anchorId="65763BED" wp14:editId="469236AA">
-            <wp:simplePos x="0" y="0"/>
-            <wp:positionH relativeFrom="margin">
-              <wp:posOffset>781050</wp:posOffset>
-            </wp:positionH>
-            <wp:positionV relativeFrom="paragraph">
-              <wp:posOffset>9525</wp:posOffset>
-            </wp:positionV>
-            <wp:extent cx="4333875" cy="3609403"/>
-            <wp:effectExtent l="0" t="0" r="0" b="0"/>
-            <wp:wrapNone/>
-            <wp:docPr id="424457804" name="Immagine 1" descr="Immagine che contiene testo, schermata, diagramma, linea&#10;&#10;Descrizione generata automaticamente"/>
-            <wp:cNvGraphicFramePr>
-              <a:graphicFrameLocks xmlns:a="http://schemas.openxmlformats.org/drawingml/2006/main" noChangeAspect="1"/>
-            </wp:cNvGraphicFramePr>
-            <a:graphic xmlns:a="http://schemas.openxmlformats.org/drawingml/2006/main">
-              <a:graphicData uri="http://schemas.openxmlformats.org/drawingml/2006/picture">
-                <pic:pic xmlns:pic="http://schemas.openxmlformats.org/drawingml/2006/picture">
-                  <pic:nvPicPr>
-                    <pic:cNvPr id="424457804" name="Immagine 1" descr="Immagine che contiene testo, schermata, diagramma, linea&#10;&#10;Descrizione generata automaticamente"/>
-                    <pic:cNvPicPr/>
-                  </pic:nvPicPr>
-                  <pic:blipFill>
-                    <a:blip r:embed="rId18">
-                      <a:extLst>
-                        <a:ext uri="{28A0092B-C50C-407E-A947-70E740481C1C}">
-                          <a14:useLocalDpi xmlns:a14="http://schemas.microsoft.com/office/drawing/2010/main" val="0"/>
-                        </a:ext>
-                      </a:extLst>
-                    </a:blip>
-                    <a:stretch>
-                      <a:fillRect/>
-                    </a:stretch>
-                  </pic:blipFill>
-                  <pic:spPr>
-                    <a:xfrm>
-                      <a:off x="0" y="0"/>
-                      <a:ext cx="4336919" cy="3611938"/>
+                      <a:ext cx="4743450" cy="3953137"/>
                     </a:xfrm>
                     <a:prstGeom prst="rect">
                       <a:avLst/>
@@ -5520,6 +5289,7 @@
         <w:docPartUnique/>
       </w:docPartObj>
     </w:sdtPr>
+    <w:sdtEndPr/>
     <w:sdtContent>
       <w:p>
         <w:pPr>
@@ -5562,6 +5332,7 @@
         <w:docPartUnique/>
       </w:docPartObj>
     </w:sdtPr>
+    <w:sdtEndPr/>
     <w:sdtContent>
       <w:p>
         <w:pPr>
@@ -8247,141 +8018,6 @@
 </file>
 
 <file path=customXml/item1.xml><?xml version="1.0" encoding="utf-8"?>
-<p:properties xmlns:p="http://schemas.microsoft.com/office/2006/metadata/properties" xmlns:xsi="http://www.w3.org/2001/XMLSchema-instance" xmlns:pc="http://schemas.microsoft.com/office/infopath/2007/PartnerControls">
-  <documentManagement>
-    <APDescription xmlns="4873beb7-5857-4685-be1f-d57550cc96cc" xsi:nil="true"/>
-    <AssetExpire xmlns="4873beb7-5857-4685-be1f-d57550cc96cc">2029-01-01T08:00:00+00:00</AssetExpire>
-    <CampaignTagsTaxHTField0 xmlns="4873beb7-5857-4685-be1f-d57550cc96cc">
-      <Terms xmlns="http://schemas.microsoft.com/office/infopath/2007/PartnerControls"/>
-    </CampaignTagsTaxHTField0>
-    <IntlLangReviewDate xmlns="4873beb7-5857-4685-be1f-d57550cc96cc" xsi:nil="true"/>
-    <TPFriendlyName xmlns="4873beb7-5857-4685-be1f-d57550cc96cc" xsi:nil="true"/>
-    <IntlLangReview xmlns="4873beb7-5857-4685-be1f-d57550cc96cc">false</IntlLangReview>
-    <LocLastLocAttemptVersionLookup xmlns="4873beb7-5857-4685-be1f-d57550cc96cc">856581</LocLastLocAttemptVersionLookup>
-    <PolicheckWords xmlns="4873beb7-5857-4685-be1f-d57550cc96cc" xsi:nil="true"/>
-    <SubmitterId xmlns="4873beb7-5857-4685-be1f-d57550cc96cc" xsi:nil="true"/>
-    <AcquiredFrom xmlns="4873beb7-5857-4685-be1f-d57550cc96cc">Internal MS</AcquiredFrom>
-    <EditorialStatus xmlns="4873beb7-5857-4685-be1f-d57550cc96cc">Complete</EditorialStatus>
-    <Markets xmlns="4873beb7-5857-4685-be1f-d57550cc96cc"/>
-    <OriginAsset xmlns="4873beb7-5857-4685-be1f-d57550cc96cc" xsi:nil="true"/>
-    <AssetStart xmlns="4873beb7-5857-4685-be1f-d57550cc96cc">2012-09-19T07:42:00+00:00</AssetStart>
-    <FriendlyTitle xmlns="4873beb7-5857-4685-be1f-d57550cc96cc" xsi:nil="true"/>
-    <MarketSpecific xmlns="4873beb7-5857-4685-be1f-d57550cc96cc">false</MarketSpecific>
-    <TPNamespace xmlns="4873beb7-5857-4685-be1f-d57550cc96cc" xsi:nil="true"/>
-    <PublishStatusLookup xmlns="4873beb7-5857-4685-be1f-d57550cc96cc">
-      <Value>1622610</Value>
-    </PublishStatusLookup>
-    <APAuthor xmlns="4873beb7-5857-4685-be1f-d57550cc96cc">
-      <UserInfo>
-        <DisplayName>REDMOND\v-aptall</DisplayName>
-        <AccountId>2566</AccountId>
-        <AccountType/>
-      </UserInfo>
-    </APAuthor>
-    <TPCommandLine xmlns="4873beb7-5857-4685-be1f-d57550cc96cc" xsi:nil="true"/>
-    <IntlLangReviewer xmlns="4873beb7-5857-4685-be1f-d57550cc96cc" xsi:nil="true"/>
-    <OpenTemplate xmlns="4873beb7-5857-4685-be1f-d57550cc96cc">true</OpenTemplate>
-    <CSXSubmissionDate xmlns="4873beb7-5857-4685-be1f-d57550cc96cc" xsi:nil="true"/>
-    <TaxCatchAll xmlns="4873beb7-5857-4685-be1f-d57550cc96cc"/>
-    <Manager xmlns="4873beb7-5857-4685-be1f-d57550cc96cc" xsi:nil="true"/>
-    <NumericId xmlns="4873beb7-5857-4685-be1f-d57550cc96cc" xsi:nil="true"/>
-    <ParentAssetId xmlns="4873beb7-5857-4685-be1f-d57550cc96cc" xsi:nil="true"/>
-    <OriginalSourceMarket xmlns="4873beb7-5857-4685-be1f-d57550cc96cc" xsi:nil="true"/>
-    <ApprovalStatus xmlns="4873beb7-5857-4685-be1f-d57550cc96cc">InProgress</ApprovalStatus>
-    <TPComponent xmlns="4873beb7-5857-4685-be1f-d57550cc96cc" xsi:nil="true"/>
-    <EditorialTags xmlns="4873beb7-5857-4685-be1f-d57550cc96cc" xsi:nil="true"/>
-    <TPExecutable xmlns="4873beb7-5857-4685-be1f-d57550cc96cc" xsi:nil="true"/>
-    <TPLaunchHelpLink xmlns="4873beb7-5857-4685-be1f-d57550cc96cc" xsi:nil="true"/>
-    <LocComments xmlns="4873beb7-5857-4685-be1f-d57550cc96cc" xsi:nil="true"/>
-    <LocRecommendedHandoff xmlns="4873beb7-5857-4685-be1f-d57550cc96cc" xsi:nil="true"/>
-    <SourceTitle xmlns="4873beb7-5857-4685-be1f-d57550cc96cc" xsi:nil="true"/>
-    <CSXUpdate xmlns="4873beb7-5857-4685-be1f-d57550cc96cc">false</CSXUpdate>
-    <IntlLocPriority xmlns="4873beb7-5857-4685-be1f-d57550cc96cc" xsi:nil="true"/>
-    <UAProjectedTotalWords xmlns="4873beb7-5857-4685-be1f-d57550cc96cc" xsi:nil="true"/>
-    <AssetType xmlns="4873beb7-5857-4685-be1f-d57550cc96cc">TP</AssetType>
-    <MachineTranslated xmlns="4873beb7-5857-4685-be1f-d57550cc96cc">false</MachineTranslated>
-    <OutputCachingOn xmlns="4873beb7-5857-4685-be1f-d57550cc96cc">false</OutputCachingOn>
-    <TemplateStatus xmlns="4873beb7-5857-4685-be1f-d57550cc96cc">Complete</TemplateStatus>
-    <IsSearchable xmlns="4873beb7-5857-4685-be1f-d57550cc96cc">true</IsSearchable>
-    <ContentItem xmlns="4873beb7-5857-4685-be1f-d57550cc96cc" xsi:nil="true"/>
-    <HandoffToMSDN xmlns="4873beb7-5857-4685-be1f-d57550cc96cc" xsi:nil="true"/>
-    <ShowIn xmlns="4873beb7-5857-4685-be1f-d57550cc96cc">Show everywhere</ShowIn>
-    <ThumbnailAssetId xmlns="4873beb7-5857-4685-be1f-d57550cc96cc" xsi:nil="true"/>
-    <UALocComments xmlns="4873beb7-5857-4685-be1f-d57550cc96cc" xsi:nil="true"/>
-    <UALocRecommendation xmlns="4873beb7-5857-4685-be1f-d57550cc96cc">Localize</UALocRecommendation>
-    <LastModifiedDateTime xmlns="4873beb7-5857-4685-be1f-d57550cc96cc" xsi:nil="true"/>
-    <LegacyData xmlns="4873beb7-5857-4685-be1f-d57550cc96cc" xsi:nil="true"/>
-    <LocManualTestRequired xmlns="4873beb7-5857-4685-be1f-d57550cc96cc">false</LocManualTestRequired>
-    <LocMarketGroupTiers2 xmlns="4873beb7-5857-4685-be1f-d57550cc96cc" xsi:nil="true"/>
-    <ClipArtFilename xmlns="4873beb7-5857-4685-be1f-d57550cc96cc" xsi:nil="true"/>
-    <TPApplication xmlns="4873beb7-5857-4685-be1f-d57550cc96cc" xsi:nil="true"/>
-    <CSXHash xmlns="4873beb7-5857-4685-be1f-d57550cc96cc" xsi:nil="true"/>
-    <DirectSourceMarket xmlns="4873beb7-5857-4685-be1f-d57550cc96cc" xsi:nil="true"/>
-    <PrimaryImageGen xmlns="4873beb7-5857-4685-be1f-d57550cc96cc">true</PrimaryImageGen>
-    <PlannedPubDate xmlns="4873beb7-5857-4685-be1f-d57550cc96cc" xsi:nil="true"/>
-    <CSXSubmissionMarket xmlns="4873beb7-5857-4685-be1f-d57550cc96cc" xsi:nil="true"/>
-    <Downloads xmlns="4873beb7-5857-4685-be1f-d57550cc96cc">0</Downloads>
-    <ArtSampleDocs xmlns="4873beb7-5857-4685-be1f-d57550cc96cc" xsi:nil="true"/>
-    <TrustLevel xmlns="4873beb7-5857-4685-be1f-d57550cc96cc">1 Microsoft Managed Content</TrustLevel>
-    <BlockPublish xmlns="4873beb7-5857-4685-be1f-d57550cc96cc">false</BlockPublish>
-    <TPLaunchHelpLinkType xmlns="4873beb7-5857-4685-be1f-d57550cc96cc">Template</TPLaunchHelpLinkType>
-    <LocalizationTagsTaxHTField0 xmlns="4873beb7-5857-4685-be1f-d57550cc96cc">
-      <Terms xmlns="http://schemas.microsoft.com/office/infopath/2007/PartnerControls"/>
-    </LocalizationTagsTaxHTField0>
-    <BusinessGroup xmlns="4873beb7-5857-4685-be1f-d57550cc96cc" xsi:nil="true"/>
-    <Providers xmlns="4873beb7-5857-4685-be1f-d57550cc96cc" xsi:nil="true"/>
-    <TemplateTemplateType xmlns="4873beb7-5857-4685-be1f-d57550cc96cc">Word Document Template</TemplateTemplateType>
-    <TimesCloned xmlns="4873beb7-5857-4685-be1f-d57550cc96cc" xsi:nil="true"/>
-    <TPAppVersion xmlns="4873beb7-5857-4685-be1f-d57550cc96cc" xsi:nil="true"/>
-    <VoteCount xmlns="4873beb7-5857-4685-be1f-d57550cc96cc" xsi:nil="true"/>
-    <AverageRating xmlns="4873beb7-5857-4685-be1f-d57550cc96cc" xsi:nil="true"/>
-    <FeatureTagsTaxHTField0 xmlns="4873beb7-5857-4685-be1f-d57550cc96cc">
-      <Terms xmlns="http://schemas.microsoft.com/office/infopath/2007/PartnerControls"/>
-    </FeatureTagsTaxHTField0>
-    <Provider xmlns="4873beb7-5857-4685-be1f-d57550cc96cc" xsi:nil="true"/>
-    <UACurrentWords xmlns="4873beb7-5857-4685-be1f-d57550cc96cc" xsi:nil="true"/>
-    <AssetId xmlns="4873beb7-5857-4685-be1f-d57550cc96cc">TP103457714</AssetId>
-    <TPClientViewer xmlns="4873beb7-5857-4685-be1f-d57550cc96cc" xsi:nil="true"/>
-    <DSATActionTaken xmlns="4873beb7-5857-4685-be1f-d57550cc96cc" xsi:nil="true"/>
-    <APEditor xmlns="4873beb7-5857-4685-be1f-d57550cc96cc">
-      <UserInfo>
-        <DisplayName/>
-        <AccountId xsi:nil="true"/>
-        <AccountType/>
-      </UserInfo>
-    </APEditor>
-    <TPInstallLocation xmlns="4873beb7-5857-4685-be1f-d57550cc96cc" xsi:nil="true"/>
-    <OOCacheId xmlns="4873beb7-5857-4685-be1f-d57550cc96cc" xsi:nil="true"/>
-    <IsDeleted xmlns="4873beb7-5857-4685-be1f-d57550cc96cc">false</IsDeleted>
-    <PublishTargets xmlns="4873beb7-5857-4685-be1f-d57550cc96cc">OfficeOnlineVNext</PublishTargets>
-    <ApprovalLog xmlns="4873beb7-5857-4685-be1f-d57550cc96cc" xsi:nil="true"/>
-    <BugNumber xmlns="4873beb7-5857-4685-be1f-d57550cc96cc" xsi:nil="true"/>
-    <CrawlForDependencies xmlns="4873beb7-5857-4685-be1f-d57550cc96cc">false</CrawlForDependencies>
-    <InternalTagsTaxHTField0 xmlns="4873beb7-5857-4685-be1f-d57550cc96cc">
-      <Terms xmlns="http://schemas.microsoft.com/office/infopath/2007/PartnerControls"/>
-    </InternalTagsTaxHTField0>
-    <LastHandOff xmlns="4873beb7-5857-4685-be1f-d57550cc96cc" xsi:nil="true"/>
-    <Milestone xmlns="4873beb7-5857-4685-be1f-d57550cc96cc" xsi:nil="true"/>
-    <OriginalRelease xmlns="4873beb7-5857-4685-be1f-d57550cc96cc">15</OriginalRelease>
-    <RecommendationsModifier xmlns="4873beb7-5857-4685-be1f-d57550cc96cc" xsi:nil="true"/>
-    <ScenarioTagsTaxHTField0 xmlns="4873beb7-5857-4685-be1f-d57550cc96cc">
-      <Terms xmlns="http://schemas.microsoft.com/office/infopath/2007/PartnerControls"/>
-    </ScenarioTagsTaxHTField0>
-    <UANotes xmlns="4873beb7-5857-4685-be1f-d57550cc96cc" xsi:nil="true"/>
-  </documentManagement>
-</p:properties>
-</file>
-
-<file path=customXml/item2.xml><?xml version="1.0" encoding="utf-8"?>
-<?mso-contentType ?>
-<FormTemplates xmlns="http://schemas.microsoft.com/sharepoint/v3/contenttype/forms">
-  <Display>DocumentLibraryForm</Display>
-  <Edit>AssetEditForm</Edit>
-  <New>DocumentLibraryForm</New>
-</FormTemplates>
-</file>
-
-<file path=customXml/item3.xml><?xml version="1.0" encoding="utf-8"?>
 <ct:contentTypeSchema xmlns:ct="http://schemas.microsoft.com/office/2006/metadata/contentType" xmlns:ma="http://schemas.microsoft.com/office/2006/metadata/properties/metaAttributes" ct:_="" ma:_="" ma:contentTypeName="TemplateFile" ma:contentTypeID="0x0101006EDDDB5EE6D98C44930B742096920B300400F5B6D36B3EF94B4E9A635CDF2A18F5B8" ma:contentTypeVersion="72" ma:contentTypeDescription="Create a new document." ma:contentTypeScope="" ma:versionID="a23e56308344d904b51738559c3d67c9">
   <xsd:schema xmlns:xsd="http://www.w3.org/2001/XMLSchema" xmlns:xs="http://www.w3.org/2001/XMLSchema" xmlns:p="http://schemas.microsoft.com/office/2006/metadata/properties" xmlns:ns2="4873beb7-5857-4685-be1f-d57550cc96cc" targetNamespace="http://schemas.microsoft.com/office/2006/metadata/properties" ma:root="true" ma:fieldsID="cd0908cc4600e77bf5da051303e00c8d" ns2:_="">
     <xsd:import namespace="4873beb7-5857-4685-be1f-d57550cc96cc"/>
@@ -9421,25 +9057,142 @@
 </ct:contentTypeSchema>
 </file>
 
-<file path=customXml/itemProps1.xml><?xml version="1.0" encoding="utf-8"?>
-<ds:datastoreItem xmlns:ds="http://schemas.openxmlformats.org/officeDocument/2006/customXml" ds:itemID="{63671810-3EF7-4C8E-BCBA-248ABE2BAB39}">
-  <ds:schemaRefs>
-    <ds:schemaRef ds:uri="http://schemas.microsoft.com/office/2006/metadata/properties"/>
-    <ds:schemaRef ds:uri="http://schemas.microsoft.com/office/infopath/2007/PartnerControls"/>
-    <ds:schemaRef ds:uri="4873beb7-5857-4685-be1f-d57550cc96cc"/>
-  </ds:schemaRefs>
-</ds:datastoreItem>
+<file path=customXml/item2.xml><?xml version="1.0" encoding="utf-8"?>
+<?mso-contentType ?>
+<FormTemplates xmlns="http://schemas.microsoft.com/sharepoint/v3/contenttype/forms">
+  <Display>DocumentLibraryForm</Display>
+  <Edit>AssetEditForm</Edit>
+  <New>DocumentLibraryForm</New>
+</FormTemplates>
 </file>
 
-<file path=customXml/itemProps2.xml><?xml version="1.0" encoding="utf-8"?>
-<ds:datastoreItem xmlns:ds="http://schemas.openxmlformats.org/officeDocument/2006/customXml" ds:itemID="{499EA1EC-B023-4266-9865-E1EDA122A8C9}">
-  <ds:schemaRefs>
-    <ds:schemaRef ds:uri="http://schemas.microsoft.com/sharepoint/v3/contenttype/forms"/>
-  </ds:schemaRefs>
-</ds:datastoreItem>
+<file path=customXml/item3.xml><?xml version="1.0" encoding="utf-8"?>
+<p:properties xmlns:p="http://schemas.microsoft.com/office/2006/metadata/properties" xmlns:xsi="http://www.w3.org/2001/XMLSchema-instance" xmlns:pc="http://schemas.microsoft.com/office/infopath/2007/PartnerControls">
+  <documentManagement>
+    <APDescription xmlns="4873beb7-5857-4685-be1f-d57550cc96cc" xsi:nil="true"/>
+    <AssetExpire xmlns="4873beb7-5857-4685-be1f-d57550cc96cc">2029-01-01T08:00:00+00:00</AssetExpire>
+    <CampaignTagsTaxHTField0 xmlns="4873beb7-5857-4685-be1f-d57550cc96cc">
+      <Terms xmlns="http://schemas.microsoft.com/office/infopath/2007/PartnerControls"/>
+    </CampaignTagsTaxHTField0>
+    <IntlLangReviewDate xmlns="4873beb7-5857-4685-be1f-d57550cc96cc" xsi:nil="true"/>
+    <TPFriendlyName xmlns="4873beb7-5857-4685-be1f-d57550cc96cc" xsi:nil="true"/>
+    <IntlLangReview xmlns="4873beb7-5857-4685-be1f-d57550cc96cc">false</IntlLangReview>
+    <LocLastLocAttemptVersionLookup xmlns="4873beb7-5857-4685-be1f-d57550cc96cc">856581</LocLastLocAttemptVersionLookup>
+    <PolicheckWords xmlns="4873beb7-5857-4685-be1f-d57550cc96cc" xsi:nil="true"/>
+    <SubmitterId xmlns="4873beb7-5857-4685-be1f-d57550cc96cc" xsi:nil="true"/>
+    <AcquiredFrom xmlns="4873beb7-5857-4685-be1f-d57550cc96cc">Internal MS</AcquiredFrom>
+    <EditorialStatus xmlns="4873beb7-5857-4685-be1f-d57550cc96cc">Complete</EditorialStatus>
+    <Markets xmlns="4873beb7-5857-4685-be1f-d57550cc96cc"/>
+    <OriginAsset xmlns="4873beb7-5857-4685-be1f-d57550cc96cc" xsi:nil="true"/>
+    <AssetStart xmlns="4873beb7-5857-4685-be1f-d57550cc96cc">2012-09-19T07:42:00+00:00</AssetStart>
+    <FriendlyTitle xmlns="4873beb7-5857-4685-be1f-d57550cc96cc" xsi:nil="true"/>
+    <MarketSpecific xmlns="4873beb7-5857-4685-be1f-d57550cc96cc">false</MarketSpecific>
+    <TPNamespace xmlns="4873beb7-5857-4685-be1f-d57550cc96cc" xsi:nil="true"/>
+    <PublishStatusLookup xmlns="4873beb7-5857-4685-be1f-d57550cc96cc">
+      <Value>1622610</Value>
+    </PublishStatusLookup>
+    <APAuthor xmlns="4873beb7-5857-4685-be1f-d57550cc96cc">
+      <UserInfo>
+        <DisplayName>REDMOND\v-aptall</DisplayName>
+        <AccountId>2566</AccountId>
+        <AccountType/>
+      </UserInfo>
+    </APAuthor>
+    <TPCommandLine xmlns="4873beb7-5857-4685-be1f-d57550cc96cc" xsi:nil="true"/>
+    <IntlLangReviewer xmlns="4873beb7-5857-4685-be1f-d57550cc96cc" xsi:nil="true"/>
+    <OpenTemplate xmlns="4873beb7-5857-4685-be1f-d57550cc96cc">true</OpenTemplate>
+    <CSXSubmissionDate xmlns="4873beb7-5857-4685-be1f-d57550cc96cc" xsi:nil="true"/>
+    <TaxCatchAll xmlns="4873beb7-5857-4685-be1f-d57550cc96cc"/>
+    <Manager xmlns="4873beb7-5857-4685-be1f-d57550cc96cc" xsi:nil="true"/>
+    <NumericId xmlns="4873beb7-5857-4685-be1f-d57550cc96cc" xsi:nil="true"/>
+    <ParentAssetId xmlns="4873beb7-5857-4685-be1f-d57550cc96cc" xsi:nil="true"/>
+    <OriginalSourceMarket xmlns="4873beb7-5857-4685-be1f-d57550cc96cc" xsi:nil="true"/>
+    <ApprovalStatus xmlns="4873beb7-5857-4685-be1f-d57550cc96cc">InProgress</ApprovalStatus>
+    <TPComponent xmlns="4873beb7-5857-4685-be1f-d57550cc96cc" xsi:nil="true"/>
+    <EditorialTags xmlns="4873beb7-5857-4685-be1f-d57550cc96cc" xsi:nil="true"/>
+    <TPExecutable xmlns="4873beb7-5857-4685-be1f-d57550cc96cc" xsi:nil="true"/>
+    <TPLaunchHelpLink xmlns="4873beb7-5857-4685-be1f-d57550cc96cc" xsi:nil="true"/>
+    <LocComments xmlns="4873beb7-5857-4685-be1f-d57550cc96cc" xsi:nil="true"/>
+    <LocRecommendedHandoff xmlns="4873beb7-5857-4685-be1f-d57550cc96cc" xsi:nil="true"/>
+    <SourceTitle xmlns="4873beb7-5857-4685-be1f-d57550cc96cc" xsi:nil="true"/>
+    <CSXUpdate xmlns="4873beb7-5857-4685-be1f-d57550cc96cc">false</CSXUpdate>
+    <IntlLocPriority xmlns="4873beb7-5857-4685-be1f-d57550cc96cc" xsi:nil="true"/>
+    <UAProjectedTotalWords xmlns="4873beb7-5857-4685-be1f-d57550cc96cc" xsi:nil="true"/>
+    <AssetType xmlns="4873beb7-5857-4685-be1f-d57550cc96cc">TP</AssetType>
+    <MachineTranslated xmlns="4873beb7-5857-4685-be1f-d57550cc96cc">false</MachineTranslated>
+    <OutputCachingOn xmlns="4873beb7-5857-4685-be1f-d57550cc96cc">false</OutputCachingOn>
+    <TemplateStatus xmlns="4873beb7-5857-4685-be1f-d57550cc96cc">Complete</TemplateStatus>
+    <IsSearchable xmlns="4873beb7-5857-4685-be1f-d57550cc96cc">true</IsSearchable>
+    <ContentItem xmlns="4873beb7-5857-4685-be1f-d57550cc96cc" xsi:nil="true"/>
+    <HandoffToMSDN xmlns="4873beb7-5857-4685-be1f-d57550cc96cc" xsi:nil="true"/>
+    <ShowIn xmlns="4873beb7-5857-4685-be1f-d57550cc96cc">Show everywhere</ShowIn>
+    <ThumbnailAssetId xmlns="4873beb7-5857-4685-be1f-d57550cc96cc" xsi:nil="true"/>
+    <UALocComments xmlns="4873beb7-5857-4685-be1f-d57550cc96cc" xsi:nil="true"/>
+    <UALocRecommendation xmlns="4873beb7-5857-4685-be1f-d57550cc96cc">Localize</UALocRecommendation>
+    <LastModifiedDateTime xmlns="4873beb7-5857-4685-be1f-d57550cc96cc" xsi:nil="true"/>
+    <LegacyData xmlns="4873beb7-5857-4685-be1f-d57550cc96cc" xsi:nil="true"/>
+    <LocManualTestRequired xmlns="4873beb7-5857-4685-be1f-d57550cc96cc">false</LocManualTestRequired>
+    <LocMarketGroupTiers2 xmlns="4873beb7-5857-4685-be1f-d57550cc96cc" xsi:nil="true"/>
+    <ClipArtFilename xmlns="4873beb7-5857-4685-be1f-d57550cc96cc" xsi:nil="true"/>
+    <TPApplication xmlns="4873beb7-5857-4685-be1f-d57550cc96cc" xsi:nil="true"/>
+    <CSXHash xmlns="4873beb7-5857-4685-be1f-d57550cc96cc" xsi:nil="true"/>
+    <DirectSourceMarket xmlns="4873beb7-5857-4685-be1f-d57550cc96cc" xsi:nil="true"/>
+    <PrimaryImageGen xmlns="4873beb7-5857-4685-be1f-d57550cc96cc">true</PrimaryImageGen>
+    <PlannedPubDate xmlns="4873beb7-5857-4685-be1f-d57550cc96cc" xsi:nil="true"/>
+    <CSXSubmissionMarket xmlns="4873beb7-5857-4685-be1f-d57550cc96cc" xsi:nil="true"/>
+    <Downloads xmlns="4873beb7-5857-4685-be1f-d57550cc96cc">0</Downloads>
+    <ArtSampleDocs xmlns="4873beb7-5857-4685-be1f-d57550cc96cc" xsi:nil="true"/>
+    <TrustLevel xmlns="4873beb7-5857-4685-be1f-d57550cc96cc">1 Microsoft Managed Content</TrustLevel>
+    <BlockPublish xmlns="4873beb7-5857-4685-be1f-d57550cc96cc">false</BlockPublish>
+    <TPLaunchHelpLinkType xmlns="4873beb7-5857-4685-be1f-d57550cc96cc">Template</TPLaunchHelpLinkType>
+    <LocalizationTagsTaxHTField0 xmlns="4873beb7-5857-4685-be1f-d57550cc96cc">
+      <Terms xmlns="http://schemas.microsoft.com/office/infopath/2007/PartnerControls"/>
+    </LocalizationTagsTaxHTField0>
+    <BusinessGroup xmlns="4873beb7-5857-4685-be1f-d57550cc96cc" xsi:nil="true"/>
+    <Providers xmlns="4873beb7-5857-4685-be1f-d57550cc96cc" xsi:nil="true"/>
+    <TemplateTemplateType xmlns="4873beb7-5857-4685-be1f-d57550cc96cc">Word Document Template</TemplateTemplateType>
+    <TimesCloned xmlns="4873beb7-5857-4685-be1f-d57550cc96cc" xsi:nil="true"/>
+    <TPAppVersion xmlns="4873beb7-5857-4685-be1f-d57550cc96cc" xsi:nil="true"/>
+    <VoteCount xmlns="4873beb7-5857-4685-be1f-d57550cc96cc" xsi:nil="true"/>
+    <AverageRating xmlns="4873beb7-5857-4685-be1f-d57550cc96cc" xsi:nil="true"/>
+    <FeatureTagsTaxHTField0 xmlns="4873beb7-5857-4685-be1f-d57550cc96cc">
+      <Terms xmlns="http://schemas.microsoft.com/office/infopath/2007/PartnerControls"/>
+    </FeatureTagsTaxHTField0>
+    <Provider xmlns="4873beb7-5857-4685-be1f-d57550cc96cc" xsi:nil="true"/>
+    <UACurrentWords xmlns="4873beb7-5857-4685-be1f-d57550cc96cc" xsi:nil="true"/>
+    <AssetId xmlns="4873beb7-5857-4685-be1f-d57550cc96cc">TP103457714</AssetId>
+    <TPClientViewer xmlns="4873beb7-5857-4685-be1f-d57550cc96cc" xsi:nil="true"/>
+    <DSATActionTaken xmlns="4873beb7-5857-4685-be1f-d57550cc96cc" xsi:nil="true"/>
+    <APEditor xmlns="4873beb7-5857-4685-be1f-d57550cc96cc">
+      <UserInfo>
+        <DisplayName/>
+        <AccountId xsi:nil="true"/>
+        <AccountType/>
+      </UserInfo>
+    </APEditor>
+    <TPInstallLocation xmlns="4873beb7-5857-4685-be1f-d57550cc96cc" xsi:nil="true"/>
+    <OOCacheId xmlns="4873beb7-5857-4685-be1f-d57550cc96cc" xsi:nil="true"/>
+    <IsDeleted xmlns="4873beb7-5857-4685-be1f-d57550cc96cc">false</IsDeleted>
+    <PublishTargets xmlns="4873beb7-5857-4685-be1f-d57550cc96cc">OfficeOnlineVNext</PublishTargets>
+    <ApprovalLog xmlns="4873beb7-5857-4685-be1f-d57550cc96cc" xsi:nil="true"/>
+    <BugNumber xmlns="4873beb7-5857-4685-be1f-d57550cc96cc" xsi:nil="true"/>
+    <CrawlForDependencies xmlns="4873beb7-5857-4685-be1f-d57550cc96cc">false</CrawlForDependencies>
+    <InternalTagsTaxHTField0 xmlns="4873beb7-5857-4685-be1f-d57550cc96cc">
+      <Terms xmlns="http://schemas.microsoft.com/office/infopath/2007/PartnerControls"/>
+    </InternalTagsTaxHTField0>
+    <LastHandOff xmlns="4873beb7-5857-4685-be1f-d57550cc96cc" xsi:nil="true"/>
+    <Milestone xmlns="4873beb7-5857-4685-be1f-d57550cc96cc" xsi:nil="true"/>
+    <OriginalRelease xmlns="4873beb7-5857-4685-be1f-d57550cc96cc">15</OriginalRelease>
+    <RecommendationsModifier xmlns="4873beb7-5857-4685-be1f-d57550cc96cc" xsi:nil="true"/>
+    <ScenarioTagsTaxHTField0 xmlns="4873beb7-5857-4685-be1f-d57550cc96cc">
+      <Terms xmlns="http://schemas.microsoft.com/office/infopath/2007/PartnerControls"/>
+    </ScenarioTagsTaxHTField0>
+    <UANotes xmlns="4873beb7-5857-4685-be1f-d57550cc96cc" xsi:nil="true"/>
+  </documentManagement>
+</p:properties>
 </file>
 
-<file path=customXml/itemProps3.xml><?xml version="1.0" encoding="utf-8"?>
+<file path=customXml/itemProps1.xml><?xml version="1.0" encoding="utf-8"?>
 <ds:datastoreItem xmlns:ds="http://schemas.openxmlformats.org/officeDocument/2006/customXml" ds:itemID="{9332E30D-EFB4-40E8-AB8F-C2E02C2E75EB}">
   <ds:schemaRefs>
     <ds:schemaRef ds:uri="http://schemas.microsoft.com/office/2006/metadata/contentType"/>
@@ -9455,4 +9208,22 @@
     <ds:schemaRef ds:uri="http://schemas.microsoft.com/internal/obd"/>
   </ds:schemaRefs>
 </ds:datastoreItem>
+</file>
+
+<file path=customXml/itemProps2.xml><?xml version="1.0" encoding="utf-8"?>
+<ds:datastoreItem xmlns:ds="http://schemas.openxmlformats.org/officeDocument/2006/customXml" ds:itemID="{499EA1EC-B023-4266-9865-E1EDA122A8C9}">
+  <ds:schemaRefs>
+    <ds:schemaRef ds:uri="http://schemas.microsoft.com/sharepoint/v3/contenttype/forms"/>
+  </ds:schemaRefs>
+</ds:datastoreItem>
+</file>
+
+<file path=customXml/itemProps3.xml><?xml version="1.0" encoding="utf-8"?>
+<ds:datastoreItem xmlns:ds="http://schemas.openxmlformats.org/officeDocument/2006/customXml" ds:itemID="{63671810-3EF7-4C8E-BCBA-248ABE2BAB39}">
+  <ds:schemaRefs>
+    <ds:schemaRef ds:uri="http://schemas.microsoft.com/office/2006/metadata/properties"/>
+    <ds:schemaRef ds:uri="http://schemas.microsoft.com/office/infopath/2007/PartnerControls"/>
+    <ds:schemaRef ds:uri="4873beb7-5857-4685-be1f-d57550cc96cc"/>
+  </ds:schemaRefs>
+</ds:datastoreItem>
 </file>
</xml_diff>